<commit_message>
Fixed ProjectPlan styling (again)
</commit_message>
<xml_diff>
--- a/ProjectInfo/ProjectPlan.docx
+++ b/ProjectInfo/ProjectPlan.docx
@@ -44,16 +44,16 @@
       <w:pPr>
         <w:rPr>
           <w:rFonts w:cstheme="minorHAnsi"/>
-          <w:sz w:val="40"/>
-          <w:szCs w:val="40"/>
-          <w:lang w:val="en-US"/>
-        </w:rPr>
-      </w:pPr>
-      <w:r>
-        <w:rPr>
-          <w:rFonts w:cstheme="minorHAnsi"/>
-          <w:sz w:val="40"/>
-          <w:szCs w:val="40"/>
+          <w:sz w:val="24"/>
+          <w:szCs w:val="24"/>
+          <w:lang w:val="en-US"/>
+        </w:rPr>
+      </w:pPr>
+      <w:r>
+        <w:rPr>
+          <w:rFonts w:cstheme="minorHAnsi"/>
+          <w:sz w:val="24"/>
+          <w:szCs w:val="24"/>
           <w:lang w:val="en-US"/>
         </w:rPr>
         <w:t>Arthur Stam.</w:t>
@@ -63,16 +63,16 @@
       <w:pPr>
         <w:rPr>
           <w:rFonts w:cstheme="minorHAnsi"/>
-          <w:sz w:val="40"/>
-          <w:szCs w:val="40"/>
-          <w:lang w:val="en-US"/>
-        </w:rPr>
-      </w:pPr>
-      <w:r>
-        <w:rPr>
-          <w:rFonts w:cstheme="minorHAnsi"/>
-          <w:sz w:val="40"/>
-          <w:szCs w:val="40"/>
+          <w:sz w:val="24"/>
+          <w:szCs w:val="24"/>
+          <w:lang w:val="en-US"/>
+        </w:rPr>
+      </w:pPr>
+      <w:r>
+        <w:rPr>
+          <w:rFonts w:cstheme="minorHAnsi"/>
+          <w:sz w:val="24"/>
+          <w:szCs w:val="24"/>
           <w:lang w:val="en-US"/>
         </w:rPr>
         <w:t>Tygo Boons.</w:t>
@@ -198,7 +198,311 @@
           <w:szCs w:val="40"/>
           <w:lang w:val="en-US"/>
         </w:rPr>
+        <w:lastRenderedPageBreak/>
         <w:t xml:space="preserve">Contents: </w:t>
+      </w:r>
+    </w:p>
+    <w:p>
+      <w:pPr>
+        <w:rPr>
+          <w:rFonts w:cstheme="minorHAnsi"/>
+          <w:sz w:val="32"/>
+          <w:szCs w:val="32"/>
+          <w:lang w:val="en-US"/>
+        </w:rPr>
+      </w:pPr>
+      <w:r>
+        <w:rPr>
+          <w:rFonts w:cstheme="minorHAnsi"/>
+          <w:sz w:val="32"/>
+          <w:szCs w:val="32"/>
+          <w:lang w:val="en-US"/>
+        </w:rPr>
+        <w:t xml:space="preserve">Chapter 1: </w:t>
+      </w:r>
+      <w:r>
+        <w:rPr>
+          <w:rFonts w:cstheme="minorHAnsi"/>
+          <w:sz w:val="32"/>
+          <w:szCs w:val="32"/>
+          <w:lang w:val="en-US"/>
+        </w:rPr>
+        <w:t>Project description</w:t>
+      </w:r>
+      <w:r>
+        <w:rPr>
+          <w:rFonts w:cstheme="minorHAnsi"/>
+          <w:sz w:val="32"/>
+          <w:szCs w:val="32"/>
+          <w:lang w:val="en-US"/>
+        </w:rPr>
+        <w:t>.</w:t>
+      </w:r>
+    </w:p>
+    <w:p>
+      <w:pPr>
+        <w:rPr>
+          <w:rFonts w:cstheme="minorHAnsi"/>
+          <w:sz w:val="32"/>
+          <w:szCs w:val="32"/>
+          <w:lang w:val="en-US"/>
+        </w:rPr>
+      </w:pPr>
+      <w:r>
+        <w:rPr>
+          <w:rFonts w:cstheme="minorHAnsi"/>
+          <w:sz w:val="32"/>
+          <w:szCs w:val="32"/>
+          <w:lang w:val="en-US"/>
+        </w:rPr>
+        <w:t xml:space="preserve">Chapter </w:t>
+      </w:r>
+      <w:r>
+        <w:rPr>
+          <w:rFonts w:cstheme="minorHAnsi"/>
+          <w:sz w:val="32"/>
+          <w:szCs w:val="32"/>
+          <w:lang w:val="en-US"/>
+        </w:rPr>
+        <w:t>2</w:t>
+      </w:r>
+      <w:r>
+        <w:rPr>
+          <w:rFonts w:cstheme="minorHAnsi"/>
+          <w:sz w:val="32"/>
+          <w:szCs w:val="32"/>
+          <w:lang w:val="en-US"/>
+        </w:rPr>
+        <w:t>: Game-Design</w:t>
+      </w:r>
+      <w:r>
+        <w:rPr>
+          <w:rFonts w:cstheme="minorHAnsi"/>
+          <w:sz w:val="32"/>
+          <w:szCs w:val="32"/>
+          <w:lang w:val="en-US"/>
+        </w:rPr>
+        <w:t>.</w:t>
+      </w:r>
+    </w:p>
+    <w:p>
+      <w:pPr>
+        <w:rPr>
+          <w:rFonts w:cstheme="minorHAnsi"/>
+          <w:sz w:val="32"/>
+          <w:szCs w:val="32"/>
+          <w:lang w:val="en-US"/>
+        </w:rPr>
+      </w:pPr>
+      <w:r>
+        <w:rPr>
+          <w:rFonts w:cstheme="minorHAnsi"/>
+          <w:sz w:val="32"/>
+          <w:szCs w:val="32"/>
+          <w:lang w:val="en-US"/>
+        </w:rPr>
+        <w:t xml:space="preserve">Chapter </w:t>
+      </w:r>
+      <w:r>
+        <w:rPr>
+          <w:rFonts w:cstheme="minorHAnsi"/>
+          <w:sz w:val="32"/>
+          <w:szCs w:val="32"/>
+          <w:lang w:val="en-US"/>
+        </w:rPr>
+        <w:t>3</w:t>
+      </w:r>
+      <w:r>
+        <w:rPr>
+          <w:rFonts w:cstheme="minorHAnsi"/>
+          <w:sz w:val="32"/>
+          <w:szCs w:val="32"/>
+          <w:lang w:val="en-US"/>
+        </w:rPr>
+        <w:t xml:space="preserve">: Asset list &amp; </w:t>
+      </w:r>
+      <w:r>
+        <w:rPr>
+          <w:rFonts w:cstheme="minorHAnsi"/>
+          <w:sz w:val="32"/>
+          <w:szCs w:val="32"/>
+          <w:lang w:val="en-US"/>
+        </w:rPr>
+        <w:t>Audiovisual</w:t>
+      </w:r>
+      <w:r>
+        <w:rPr>
+          <w:rFonts w:cstheme="minorHAnsi"/>
+          <w:sz w:val="32"/>
+          <w:szCs w:val="32"/>
+          <w:lang w:val="en-US"/>
+        </w:rPr>
+        <w:t xml:space="preserve"> </w:t>
+      </w:r>
+      <w:r>
+        <w:rPr>
+          <w:rFonts w:cstheme="minorHAnsi"/>
+          <w:sz w:val="32"/>
+          <w:szCs w:val="32"/>
+          <w:lang w:val="en-US"/>
+        </w:rPr>
+        <w:t>concept</w:t>
+      </w:r>
+      <w:r>
+        <w:rPr>
+          <w:rFonts w:cstheme="minorHAnsi"/>
+          <w:sz w:val="32"/>
+          <w:szCs w:val="32"/>
+          <w:lang w:val="en-US"/>
+        </w:rPr>
+        <w:t>.</w:t>
+      </w:r>
+    </w:p>
+    <w:p>
+      <w:pPr>
+        <w:rPr>
+          <w:rFonts w:cstheme="minorHAnsi"/>
+          <w:sz w:val="32"/>
+          <w:szCs w:val="32"/>
+          <w:lang w:val="en-US"/>
+        </w:rPr>
+      </w:pPr>
+      <w:r>
+        <w:rPr>
+          <w:rFonts w:cstheme="minorHAnsi"/>
+          <w:sz w:val="32"/>
+          <w:szCs w:val="32"/>
+          <w:lang w:val="en-US"/>
+        </w:rPr>
+        <w:t xml:space="preserve">Chapter </w:t>
+      </w:r>
+      <w:r>
+        <w:rPr>
+          <w:rFonts w:cstheme="minorHAnsi"/>
+          <w:sz w:val="32"/>
+          <w:szCs w:val="32"/>
+          <w:lang w:val="en-US"/>
+        </w:rPr>
+        <w:t>4</w:t>
+      </w:r>
+      <w:r>
+        <w:rPr>
+          <w:rFonts w:cstheme="minorHAnsi"/>
+          <w:sz w:val="32"/>
+          <w:szCs w:val="32"/>
+          <w:lang w:val="en-US"/>
+        </w:rPr>
+        <w:t>: Technical Design</w:t>
+      </w:r>
+      <w:r>
+        <w:rPr>
+          <w:rFonts w:cstheme="minorHAnsi"/>
+          <w:sz w:val="32"/>
+          <w:szCs w:val="32"/>
+          <w:lang w:val="en-US"/>
+        </w:rPr>
+        <w:t>.</w:t>
+      </w:r>
+    </w:p>
+    <w:p>
+      <w:pPr>
+        <w:rPr>
+          <w:rFonts w:cstheme="minorHAnsi"/>
+          <w:sz w:val="32"/>
+          <w:szCs w:val="32"/>
+          <w:lang w:val="en-US"/>
+        </w:rPr>
+      </w:pPr>
+      <w:r>
+        <w:rPr>
+          <w:rFonts w:cstheme="minorHAnsi"/>
+          <w:sz w:val="32"/>
+          <w:szCs w:val="32"/>
+          <w:lang w:val="en-US"/>
+        </w:rPr>
+        <w:t xml:space="preserve">Chapter </w:t>
+      </w:r>
+      <w:r>
+        <w:rPr>
+          <w:rFonts w:cstheme="minorHAnsi"/>
+          <w:sz w:val="32"/>
+          <w:szCs w:val="32"/>
+          <w:lang w:val="en-US"/>
+        </w:rPr>
+        <w:t>5</w:t>
+      </w:r>
+      <w:r>
+        <w:rPr>
+          <w:rFonts w:cstheme="minorHAnsi"/>
+          <w:sz w:val="32"/>
+          <w:szCs w:val="32"/>
+          <w:lang w:val="en-US"/>
+        </w:rPr>
+        <w:t xml:space="preserve">: </w:t>
+      </w:r>
+      <w:r>
+        <w:rPr>
+          <w:rFonts w:cstheme="minorHAnsi"/>
+          <w:sz w:val="32"/>
+          <w:szCs w:val="32"/>
+          <w:lang w:val="en-US"/>
+        </w:rPr>
+        <w:t>Planning</w:t>
+      </w:r>
+      <w:r>
+        <w:rPr>
+          <w:rFonts w:cstheme="minorHAnsi"/>
+          <w:sz w:val="32"/>
+          <w:szCs w:val="32"/>
+          <w:lang w:val="en-US"/>
+        </w:rPr>
+        <w:t>.</w:t>
+      </w:r>
+    </w:p>
+    <w:p>
+      <w:pPr>
+        <w:rPr>
+          <w:rFonts w:cstheme="minorHAnsi"/>
+          <w:sz w:val="32"/>
+          <w:szCs w:val="32"/>
+          <w:lang w:val="en-US"/>
+        </w:rPr>
+      </w:pPr>
+      <w:r>
+        <w:rPr>
+          <w:rFonts w:cstheme="minorHAnsi"/>
+          <w:sz w:val="32"/>
+          <w:szCs w:val="32"/>
+          <w:lang w:val="en-US"/>
+        </w:rPr>
+        <w:t xml:space="preserve">Chapter </w:t>
+      </w:r>
+      <w:r>
+        <w:rPr>
+          <w:rFonts w:cstheme="minorHAnsi"/>
+          <w:sz w:val="32"/>
+          <w:szCs w:val="32"/>
+          <w:lang w:val="en-US"/>
+        </w:rPr>
+        <w:t>6</w:t>
+      </w:r>
+      <w:r>
+        <w:rPr>
+          <w:rFonts w:cstheme="minorHAnsi"/>
+          <w:sz w:val="32"/>
+          <w:szCs w:val="32"/>
+          <w:lang w:val="en-US"/>
+        </w:rPr>
+        <w:t>: Expected obstacles &amp; difficulties</w:t>
+      </w:r>
+      <w:r>
+        <w:rPr>
+          <w:rFonts w:cstheme="minorHAnsi"/>
+          <w:sz w:val="32"/>
+          <w:szCs w:val="32"/>
+          <w:lang w:val="en-US"/>
+        </w:rPr>
+        <w:t>.</w:t>
       </w:r>
     </w:p>
     <w:p>
@@ -210,416 +514,123 @@
           <w:lang w:val="en-US"/>
         </w:rPr>
       </w:pPr>
-      <w:r>
+    </w:p>
+    <w:p>
+      <w:pPr>
+        <w:rPr>
+          <w:rFonts w:cstheme="minorHAnsi"/>
+          <w:sz w:val="40"/>
+          <w:szCs w:val="40"/>
+          <w:lang w:val="en-US"/>
+        </w:rPr>
+      </w:pPr>
+    </w:p>
+    <w:p>
+      <w:pPr>
+        <w:rPr>
+          <w:rFonts w:cstheme="minorHAnsi"/>
+          <w:sz w:val="40"/>
+          <w:szCs w:val="40"/>
+          <w:lang w:val="en-US"/>
+        </w:rPr>
+      </w:pPr>
+    </w:p>
+    <w:p>
+      <w:pPr>
+        <w:rPr>
+          <w:rFonts w:cstheme="minorHAnsi"/>
+          <w:sz w:val="40"/>
+          <w:szCs w:val="40"/>
+          <w:lang w:val="en-US"/>
+        </w:rPr>
+      </w:pPr>
+    </w:p>
+    <w:p>
+      <w:pPr>
+        <w:rPr>
+          <w:rFonts w:cstheme="minorHAnsi"/>
+          <w:sz w:val="40"/>
+          <w:szCs w:val="40"/>
+          <w:lang w:val="en-US"/>
+        </w:rPr>
+      </w:pPr>
+    </w:p>
+    <w:p>
+      <w:pPr>
+        <w:rPr>
+          <w:rFonts w:cstheme="minorHAnsi"/>
+          <w:sz w:val="40"/>
+          <w:szCs w:val="40"/>
+          <w:lang w:val="en-US"/>
+        </w:rPr>
+      </w:pPr>
+    </w:p>
+    <w:p>
+      <w:pPr>
+        <w:rPr>
+          <w:rFonts w:cstheme="minorHAnsi"/>
+          <w:sz w:val="40"/>
+          <w:szCs w:val="40"/>
+          <w:lang w:val="en-US"/>
+        </w:rPr>
+      </w:pPr>
+    </w:p>
+    <w:p>
+      <w:pPr>
+        <w:rPr>
+          <w:rFonts w:cstheme="minorHAnsi"/>
+          <w:sz w:val="40"/>
+          <w:szCs w:val="40"/>
+          <w:lang w:val="en-US"/>
+        </w:rPr>
+      </w:pPr>
+    </w:p>
+    <w:p>
+      <w:pPr>
+        <w:rPr>
+          <w:rFonts w:cstheme="minorHAnsi"/>
+          <w:sz w:val="40"/>
+          <w:szCs w:val="40"/>
+          <w:lang w:val="en-US"/>
+        </w:rPr>
+      </w:pPr>
+    </w:p>
+    <w:p>
+      <w:pPr>
+        <w:rPr>
+          <w:rFonts w:cstheme="minorHAnsi"/>
+          <w:sz w:val="40"/>
+          <w:szCs w:val="40"/>
+          <w:lang w:val="en-US"/>
+        </w:rPr>
+      </w:pPr>
+    </w:p>
+    <w:p>
+      <w:pPr>
+        <w:rPr>
+          <w:rFonts w:cstheme="minorHAnsi"/>
+          <w:sz w:val="40"/>
+          <w:szCs w:val="40"/>
+          <w:lang w:val="en-US"/>
+        </w:rPr>
+      </w:pPr>
+    </w:p>
+    <w:p>
+      <w:pPr>
+        <w:rPr>
+          <w:rFonts w:cstheme="minorHAnsi"/>
+          <w:sz w:val="40"/>
+          <w:szCs w:val="40"/>
+          <w:lang w:val="en-US"/>
+        </w:rPr>
+      </w:pPr>
+    </w:p>
+    <w:p>
+      <w:pPr>
         <w:rPr>
           <w:rFonts w:cstheme="minorHAnsi"/>
           <w:sz w:val="36"/>
           <w:szCs w:val="36"/>
-          <w:lang w:val="en-US"/>
-        </w:rPr>
-        <w:t xml:space="preserve">Chapter 1: </w:t>
-      </w:r>
-      <w:r>
-        <w:rPr>
-          <w:rFonts w:cstheme="minorHAnsi"/>
-          <w:sz w:val="36"/>
-          <w:szCs w:val="36"/>
-          <w:lang w:val="en-US"/>
-        </w:rPr>
-        <w:t>Project description</w:t>
-      </w:r>
-      <w:r>
-        <w:rPr>
-          <w:rFonts w:cstheme="minorHAnsi"/>
-          <w:sz w:val="36"/>
-          <w:szCs w:val="36"/>
-          <w:lang w:val="en-US"/>
-        </w:rPr>
-        <w:t>.</w:t>
-      </w:r>
-    </w:p>
-    <w:p>
-      <w:pPr>
-        <w:rPr>
-          <w:rFonts w:cstheme="minorHAnsi"/>
-          <w:sz w:val="36"/>
-          <w:szCs w:val="36"/>
-          <w:lang w:val="en-US"/>
-        </w:rPr>
-      </w:pPr>
-      <w:r>
-        <w:rPr>
-          <w:rFonts w:cstheme="minorHAnsi"/>
-          <w:sz w:val="36"/>
-          <w:szCs w:val="36"/>
-          <w:lang w:val="en-US"/>
-        </w:rPr>
-        <w:t xml:space="preserve">Chapter </w:t>
-      </w:r>
-      <w:r>
-        <w:rPr>
-          <w:rFonts w:cstheme="minorHAnsi"/>
-          <w:sz w:val="36"/>
-          <w:szCs w:val="36"/>
-          <w:lang w:val="en-US"/>
-        </w:rPr>
-        <w:t>2</w:t>
-      </w:r>
-      <w:r>
-        <w:rPr>
-          <w:rFonts w:cstheme="minorHAnsi"/>
-          <w:sz w:val="36"/>
-          <w:szCs w:val="36"/>
-          <w:lang w:val="en-US"/>
-        </w:rPr>
-        <w:t>: Game-Design</w:t>
-      </w:r>
-      <w:r>
-        <w:rPr>
-          <w:rFonts w:cstheme="minorHAnsi"/>
-          <w:sz w:val="36"/>
-          <w:szCs w:val="36"/>
-          <w:lang w:val="en-US"/>
-        </w:rPr>
-        <w:t>.</w:t>
-      </w:r>
-    </w:p>
-    <w:p>
-      <w:pPr>
-        <w:rPr>
-          <w:rFonts w:cstheme="minorHAnsi"/>
-          <w:sz w:val="36"/>
-          <w:szCs w:val="36"/>
-          <w:lang w:val="en-US"/>
-        </w:rPr>
-      </w:pPr>
-      <w:r>
-        <w:rPr>
-          <w:rFonts w:cstheme="minorHAnsi"/>
-          <w:sz w:val="36"/>
-          <w:szCs w:val="36"/>
-          <w:lang w:val="en-US"/>
-        </w:rPr>
-        <w:t xml:space="preserve">Chapter </w:t>
-      </w:r>
-      <w:r>
-        <w:rPr>
-          <w:rFonts w:cstheme="minorHAnsi"/>
-          <w:sz w:val="36"/>
-          <w:szCs w:val="36"/>
-          <w:lang w:val="en-US"/>
-        </w:rPr>
-        <w:t>3</w:t>
-      </w:r>
-      <w:r>
-        <w:rPr>
-          <w:rFonts w:cstheme="minorHAnsi"/>
-          <w:sz w:val="36"/>
-          <w:szCs w:val="36"/>
-          <w:lang w:val="en-US"/>
-        </w:rPr>
-        <w:t xml:space="preserve">: Asset list &amp; </w:t>
-      </w:r>
-      <w:r>
-        <w:rPr>
-          <w:rFonts w:cstheme="minorHAnsi"/>
-          <w:sz w:val="36"/>
-          <w:szCs w:val="36"/>
-          <w:lang w:val="en-US"/>
-        </w:rPr>
-        <w:t>Audiovisual</w:t>
-      </w:r>
-      <w:r>
-        <w:rPr>
-          <w:rFonts w:cstheme="minorHAnsi"/>
-          <w:sz w:val="36"/>
-          <w:szCs w:val="36"/>
-          <w:lang w:val="en-US"/>
-        </w:rPr>
-        <w:t xml:space="preserve"> </w:t>
-      </w:r>
-      <w:r>
-        <w:rPr>
-          <w:rFonts w:cstheme="minorHAnsi"/>
-          <w:sz w:val="36"/>
-          <w:szCs w:val="36"/>
-          <w:lang w:val="en-US"/>
-        </w:rPr>
-        <w:t>concept</w:t>
-      </w:r>
-      <w:r>
-        <w:rPr>
-          <w:rFonts w:cstheme="minorHAnsi"/>
-          <w:sz w:val="36"/>
-          <w:szCs w:val="36"/>
-          <w:lang w:val="en-US"/>
-        </w:rPr>
-        <w:t>.</w:t>
-      </w:r>
-    </w:p>
-    <w:p>
-      <w:pPr>
-        <w:rPr>
-          <w:rFonts w:cstheme="minorHAnsi"/>
-          <w:sz w:val="36"/>
-          <w:szCs w:val="36"/>
-          <w:lang w:val="en-US"/>
-        </w:rPr>
-      </w:pPr>
-      <w:r>
-        <w:rPr>
-          <w:rFonts w:cstheme="minorHAnsi"/>
-          <w:sz w:val="36"/>
-          <w:szCs w:val="36"/>
-          <w:lang w:val="en-US"/>
-        </w:rPr>
-        <w:t xml:space="preserve">Chapter </w:t>
-      </w:r>
-      <w:r>
-        <w:rPr>
-          <w:rFonts w:cstheme="minorHAnsi"/>
-          <w:sz w:val="36"/>
-          <w:szCs w:val="36"/>
-          <w:lang w:val="en-US"/>
-        </w:rPr>
-        <w:t>4</w:t>
-      </w:r>
-      <w:r>
-        <w:rPr>
-          <w:rFonts w:cstheme="minorHAnsi"/>
-          <w:sz w:val="36"/>
-          <w:szCs w:val="36"/>
-          <w:lang w:val="en-US"/>
-        </w:rPr>
-        <w:t>: Technical Design</w:t>
-      </w:r>
-      <w:r>
-        <w:rPr>
-          <w:rFonts w:cstheme="minorHAnsi"/>
-          <w:sz w:val="36"/>
-          <w:szCs w:val="36"/>
-          <w:lang w:val="en-US"/>
-        </w:rPr>
-        <w:t>.</w:t>
-      </w:r>
-    </w:p>
-    <w:p>
-      <w:pPr>
-        <w:rPr>
-          <w:rFonts w:cstheme="minorHAnsi"/>
-          <w:sz w:val="36"/>
-          <w:szCs w:val="36"/>
-          <w:lang w:val="en-US"/>
-        </w:rPr>
-      </w:pPr>
-      <w:r>
-        <w:rPr>
-          <w:rFonts w:cstheme="minorHAnsi"/>
-          <w:sz w:val="36"/>
-          <w:szCs w:val="36"/>
-          <w:lang w:val="en-US"/>
-        </w:rPr>
-        <w:t xml:space="preserve">Chapter </w:t>
-      </w:r>
-      <w:r>
-        <w:rPr>
-          <w:rFonts w:cstheme="minorHAnsi"/>
-          <w:sz w:val="36"/>
-          <w:szCs w:val="36"/>
-          <w:lang w:val="en-US"/>
-        </w:rPr>
-        <w:t>5</w:t>
-      </w:r>
-      <w:r>
-        <w:rPr>
-          <w:rFonts w:cstheme="minorHAnsi"/>
-          <w:sz w:val="36"/>
-          <w:szCs w:val="36"/>
-          <w:lang w:val="en-US"/>
-        </w:rPr>
-        <w:t xml:space="preserve">: </w:t>
-      </w:r>
-      <w:r>
-        <w:rPr>
-          <w:rFonts w:cstheme="minorHAnsi"/>
-          <w:sz w:val="36"/>
-          <w:szCs w:val="36"/>
-          <w:lang w:val="en-US"/>
-        </w:rPr>
-        <w:t>Planning</w:t>
-      </w:r>
-      <w:r>
-        <w:rPr>
-          <w:rFonts w:cstheme="minorHAnsi"/>
-          <w:sz w:val="36"/>
-          <w:szCs w:val="36"/>
-          <w:lang w:val="en-US"/>
-        </w:rPr>
-        <w:t>.</w:t>
-      </w:r>
-    </w:p>
-    <w:p>
-      <w:pPr>
-        <w:rPr>
-          <w:rFonts w:cstheme="minorHAnsi"/>
-          <w:sz w:val="36"/>
-          <w:szCs w:val="36"/>
-          <w:lang w:val="en-US"/>
-        </w:rPr>
-      </w:pPr>
-      <w:r>
-        <w:rPr>
-          <w:rFonts w:cstheme="minorHAnsi"/>
-          <w:sz w:val="36"/>
-          <w:szCs w:val="36"/>
-          <w:lang w:val="en-US"/>
-        </w:rPr>
-        <w:t xml:space="preserve">Chapter </w:t>
-      </w:r>
-      <w:r>
-        <w:rPr>
-          <w:rFonts w:cstheme="minorHAnsi"/>
-          <w:sz w:val="36"/>
-          <w:szCs w:val="36"/>
-          <w:lang w:val="en-US"/>
-        </w:rPr>
-        <w:t>6</w:t>
-      </w:r>
-      <w:r>
-        <w:rPr>
-          <w:rFonts w:cstheme="minorHAnsi"/>
-          <w:sz w:val="36"/>
-          <w:szCs w:val="36"/>
-          <w:lang w:val="en-US"/>
-        </w:rPr>
-        <w:t>: Expected obstacles &amp; difficulties</w:t>
-      </w:r>
-      <w:r>
-        <w:rPr>
-          <w:rFonts w:cstheme="minorHAnsi"/>
-          <w:sz w:val="36"/>
-          <w:szCs w:val="36"/>
-          <w:lang w:val="en-US"/>
-        </w:rPr>
-        <w:t>.</w:t>
-      </w:r>
-    </w:p>
-    <w:p>
-      <w:pPr>
-        <w:rPr>
-          <w:rFonts w:cstheme="minorHAnsi"/>
-          <w:sz w:val="36"/>
-          <w:szCs w:val="36"/>
-          <w:lang w:val="en-US"/>
-        </w:rPr>
-      </w:pPr>
-    </w:p>
-    <w:p>
-      <w:pPr>
-        <w:rPr>
-          <w:rFonts w:cstheme="minorHAnsi"/>
-          <w:sz w:val="40"/>
-          <w:szCs w:val="40"/>
-          <w:lang w:val="en-US"/>
-        </w:rPr>
-      </w:pPr>
-    </w:p>
-    <w:p>
-      <w:pPr>
-        <w:rPr>
-          <w:rFonts w:cstheme="minorHAnsi"/>
-          <w:sz w:val="40"/>
-          <w:szCs w:val="40"/>
-          <w:lang w:val="en-US"/>
-        </w:rPr>
-      </w:pPr>
-    </w:p>
-    <w:p>
-      <w:pPr>
-        <w:rPr>
-          <w:rFonts w:cstheme="minorHAnsi"/>
-          <w:sz w:val="40"/>
-          <w:szCs w:val="40"/>
-          <w:lang w:val="en-US"/>
-        </w:rPr>
-      </w:pPr>
-    </w:p>
-    <w:p>
-      <w:pPr>
-        <w:rPr>
-          <w:rFonts w:cstheme="minorHAnsi"/>
-          <w:sz w:val="40"/>
-          <w:szCs w:val="40"/>
-          <w:lang w:val="en-US"/>
-        </w:rPr>
-      </w:pPr>
-    </w:p>
-    <w:p>
-      <w:pPr>
-        <w:rPr>
-          <w:rFonts w:cstheme="minorHAnsi"/>
-          <w:sz w:val="40"/>
-          <w:szCs w:val="40"/>
-          <w:lang w:val="en-US"/>
-        </w:rPr>
-      </w:pPr>
-    </w:p>
-    <w:p>
-      <w:pPr>
-        <w:rPr>
-          <w:rFonts w:cstheme="minorHAnsi"/>
-          <w:sz w:val="40"/>
-          <w:szCs w:val="40"/>
-          <w:lang w:val="en-US"/>
-        </w:rPr>
-      </w:pPr>
-    </w:p>
-    <w:p>
-      <w:pPr>
-        <w:rPr>
-          <w:rFonts w:cstheme="minorHAnsi"/>
-          <w:sz w:val="40"/>
-          <w:szCs w:val="40"/>
-          <w:lang w:val="en-US"/>
-        </w:rPr>
-      </w:pPr>
-    </w:p>
-    <w:p>
-      <w:pPr>
-        <w:rPr>
-          <w:rFonts w:cstheme="minorHAnsi"/>
-          <w:sz w:val="40"/>
-          <w:szCs w:val="40"/>
-          <w:lang w:val="en-US"/>
-        </w:rPr>
-      </w:pPr>
-    </w:p>
-    <w:p>
-      <w:pPr>
-        <w:rPr>
-          <w:rFonts w:cstheme="minorHAnsi"/>
-          <w:sz w:val="40"/>
-          <w:szCs w:val="40"/>
-          <w:lang w:val="en-US"/>
-        </w:rPr>
-      </w:pPr>
-    </w:p>
-    <w:p>
-      <w:pPr>
-        <w:rPr>
-          <w:rFonts w:cstheme="minorHAnsi"/>
-          <w:sz w:val="40"/>
-          <w:szCs w:val="40"/>
-          <w:lang w:val="en-US"/>
-        </w:rPr>
-      </w:pPr>
-    </w:p>
-    <w:p>
-      <w:pPr>
-        <w:rPr>
-          <w:rFonts w:cstheme="minorHAnsi"/>
-          <w:sz w:val="40"/>
-          <w:szCs w:val="40"/>
           <w:lang w:val="en-US"/>
         </w:rPr>
       </w:pPr>
@@ -2090,7 +2101,29 @@
           <w:bdr w:val="none" w:sz="0" w:space="0" w:color="auto" w:frame="1"/>
           <w:lang w:val="en-US" w:eastAsia="nl-NL"/>
         </w:rPr>
-        <w:t xml:space="preserve">Choose the best car for them and there racing </w:t>
+        <w:t xml:space="preserve">Choose the best car for them and </w:t>
+      </w:r>
+      <w:r>
+        <w:rPr>
+          <w:rFonts w:ascii="Calibri" w:eastAsia="Times New Roman" w:hAnsi="Calibri" w:cs="Calibri"/>
+          <w:color w:val="000000"/>
+          <w:sz w:val="24"/>
+          <w:szCs w:val="24"/>
+          <w:bdr w:val="none" w:sz="0" w:space="0" w:color="auto" w:frame="1"/>
+          <w:lang w:val="en-US" w:eastAsia="nl-NL"/>
+        </w:rPr>
+        <w:t>their</w:t>
+      </w:r>
+      <w:r>
+        <w:rPr>
+          <w:rFonts w:ascii="Calibri" w:eastAsia="Times New Roman" w:hAnsi="Calibri" w:cs="Calibri"/>
+          <w:color w:val="000000"/>
+          <w:sz w:val="24"/>
+          <w:szCs w:val="24"/>
+          <w:bdr w:val="none" w:sz="0" w:space="0" w:color="auto" w:frame="1"/>
+          <w:lang w:val="en-US" w:eastAsia="nl-NL"/>
+        </w:rPr>
+        <w:t xml:space="preserve"> racing </w:t>
       </w:r>
       <w:proofErr w:type="gramStart"/>
       <w:r>
@@ -2185,47 +2218,6 @@
           <w:lang w:val="en-US" w:eastAsia="nl-NL"/>
         </w:rPr>
         <w:t>controller;</w:t>
-      </w:r>
-      <w:proofErr w:type="gramEnd"/>
-    </w:p>
-    <w:p>
-      <w:pPr>
-        <w:numPr>
-          <w:ilvl w:val="0"/>
-          <w:numId w:val="10"/>
-        </w:numPr>
-        <w:shd w:val="clear" w:color="auto" w:fill="FFFFFF"/>
-        <w:spacing w:before="100" w:beforeAutospacing="1" w:after="100" w:afterAutospacing="1" w:line="240" w:lineRule="auto"/>
-        <w:rPr>
-          <w:rFonts w:ascii="Calibri" w:eastAsia="Times New Roman" w:hAnsi="Calibri" w:cs="Calibri"/>
-          <w:color w:val="000000"/>
-          <w:sz w:val="24"/>
-          <w:szCs w:val="24"/>
-          <w:lang w:val="en-US" w:eastAsia="nl-NL"/>
-        </w:rPr>
-      </w:pPr>
-      <w:r>
-        <w:rPr>
-          <w:rFonts w:ascii="Calibri" w:eastAsia="Times New Roman" w:hAnsi="Calibri" w:cs="Calibri"/>
-          <w:color w:val="000000"/>
-          <w:sz w:val="24"/>
-          <w:szCs w:val="24"/>
-          <w:bdr w:val="none" w:sz="0" w:space="0" w:color="auto" w:frame="1"/>
-          <w:lang w:val="en-US" w:eastAsia="nl-NL"/>
-        </w:rPr>
-        <w:t xml:space="preserve">Try to get the most out of a </w:t>
-      </w:r>
-      <w:proofErr w:type="gramStart"/>
-      <w:r>
-        <w:rPr>
-          <w:rFonts w:ascii="Calibri" w:eastAsia="Times New Roman" w:hAnsi="Calibri" w:cs="Calibri"/>
-          <w:color w:val="000000"/>
-          <w:sz w:val="24"/>
-          <w:szCs w:val="24"/>
-          <w:bdr w:val="none" w:sz="0" w:space="0" w:color="auto" w:frame="1"/>
-          <w:lang w:val="en-US" w:eastAsia="nl-NL"/>
-        </w:rPr>
-        <w:t>car;</w:t>
       </w:r>
       <w:proofErr w:type="gramEnd"/>
     </w:p>
@@ -5562,6 +5554,30 @@
           <w:lang w:val="en-US"/>
         </w:rPr>
         <w:t xml:space="preserve"> / Git</w:t>
+      </w:r>
+    </w:p>
+    <w:p>
+      <w:pPr>
+        <w:pStyle w:val="Lijstalinea"/>
+        <w:numPr>
+          <w:ilvl w:val="1"/>
+          <w:numId w:val="8"/>
+        </w:numPr>
+        <w:rPr>
+          <w:rFonts w:cstheme="minorHAnsi"/>
+          <w:sz w:val="24"/>
+          <w:szCs w:val="24"/>
+          <w:lang w:val="en-US"/>
+        </w:rPr>
+      </w:pPr>
+      <w:r>
+        <w:rPr>
+          <w:rFonts w:cstheme="minorHAnsi"/>
+          <w:sz w:val="24"/>
+          <w:szCs w:val="24"/>
+          <w:lang w:val="en-US"/>
+        </w:rPr>
+        <w:t>Source control</w:t>
       </w:r>
     </w:p>
     <w:p>

</xml_diff>

<commit_message>
Added Garage And Finished CarController & Added multiple cars
</commit_message>
<xml_diff>
--- a/ProjectInfo/ProjectPlan.docx
+++ b/ProjectInfo/ProjectPlan.docx
@@ -56,7 +56,27 @@
           <w:szCs w:val="28"/>
           <w:lang w:val="en-US"/>
         </w:rPr>
-        <w:t>Team: GTRacing Pro</w:t>
+        <w:t xml:space="preserve">Team: </w:t>
+      </w:r>
+      <w:proofErr w:type="spellStart"/>
+      <w:r>
+        <w:rPr>
+          <w:rFonts w:cstheme="minorHAnsi"/>
+          <w:sz w:val="28"/>
+          <w:szCs w:val="28"/>
+          <w:lang w:val="en-US"/>
+        </w:rPr>
+        <w:t>GTRacing</w:t>
+      </w:r>
+      <w:proofErr w:type="spellEnd"/>
+      <w:r>
+        <w:rPr>
+          <w:rFonts w:cstheme="minorHAnsi"/>
+          <w:sz w:val="28"/>
+          <w:szCs w:val="28"/>
+          <w:lang w:val="en-US"/>
+        </w:rPr>
+        <w:t xml:space="preserve"> Pro</w:t>
       </w:r>
     </w:p>
     <w:p>
@@ -340,6 +360,7 @@
                                     <w:szCs w:val="40"/>
                                   </w:rPr>
                                 </w:pPr>
+                                <w:proofErr w:type="spellStart"/>
                                 <w:r>
                                   <w:rPr>
                                     <w:rFonts w:cstheme="minorHAnsi"/>
@@ -348,7 +369,18 @@
                                     <w:sz w:val="40"/>
                                     <w:szCs w:val="40"/>
                                   </w:rPr>
-                                  <w:t>Chapter 1</w:t>
+                                  <w:t>Chapter</w:t>
+                                </w:r>
+                                <w:proofErr w:type="spellEnd"/>
+                                <w:r>
+                                  <w:rPr>
+                                    <w:rFonts w:cstheme="minorHAnsi"/>
+                                    <w:color w:val="000000"/>
+                                    <w:kern w:val="24"/>
+                                    <w:sz w:val="40"/>
+                                    <w:szCs w:val="40"/>
+                                  </w:rPr>
+                                  <w:t xml:space="preserve"> 1</w:t>
                                 </w:r>
                               </w:p>
                             </w:txbxContent>
@@ -455,6 +487,7 @@
                                     <w:szCs w:val="40"/>
                                   </w:rPr>
                                 </w:pPr>
+                                <w:proofErr w:type="spellStart"/>
                                 <w:r>
                                   <w:rPr>
                                     <w:rFonts w:cstheme="minorHAnsi"/>
@@ -463,7 +496,18 @@
                                     <w:sz w:val="40"/>
                                     <w:szCs w:val="40"/>
                                   </w:rPr>
-                                  <w:t>Chapter 2</w:t>
+                                  <w:t>Chapter</w:t>
+                                </w:r>
+                                <w:proofErr w:type="spellEnd"/>
+                                <w:r>
+                                  <w:rPr>
+                                    <w:rFonts w:cstheme="minorHAnsi"/>
+                                    <w:color w:val="000000"/>
+                                    <w:kern w:val="24"/>
+                                    <w:sz w:val="40"/>
+                                    <w:szCs w:val="40"/>
+                                  </w:rPr>
+                                  <w:t xml:space="preserve"> 2</w:t>
                                 </w:r>
                               </w:p>
                             </w:txbxContent>
@@ -590,6 +634,7 @@
                                     <w:szCs w:val="40"/>
                                   </w:rPr>
                                 </w:pPr>
+                                <w:proofErr w:type="spellStart"/>
                                 <w:r>
                                   <w:rPr>
                                     <w:rFonts w:cstheme="minorHAnsi"/>
@@ -598,7 +643,18 @@
                                     <w:sz w:val="40"/>
                                     <w:szCs w:val="40"/>
                                   </w:rPr>
-                                  <w:t>Chapter 3</w:t>
+                                  <w:t>Chapter</w:t>
+                                </w:r>
+                                <w:proofErr w:type="spellEnd"/>
+                                <w:r>
+                                  <w:rPr>
+                                    <w:rFonts w:cstheme="minorHAnsi"/>
+                                    <w:color w:val="000000"/>
+                                    <w:kern w:val="24"/>
+                                    <w:sz w:val="40"/>
+                                    <w:szCs w:val="40"/>
+                                  </w:rPr>
+                                  <w:t xml:space="preserve"> 3</w:t>
                                 </w:r>
                               </w:p>
                             </w:txbxContent>
@@ -705,6 +761,7 @@
                                     <w:szCs w:val="40"/>
                                   </w:rPr>
                                 </w:pPr>
+                                <w:proofErr w:type="spellStart"/>
                                 <w:r>
                                   <w:rPr>
                                     <w:rFonts w:cstheme="minorHAnsi"/>
@@ -713,7 +770,18 @@
                                     <w:sz w:val="40"/>
                                     <w:szCs w:val="40"/>
                                   </w:rPr>
-                                  <w:t>Chapter 4</w:t>
+                                  <w:t>Chapter</w:t>
+                                </w:r>
+                                <w:proofErr w:type="spellEnd"/>
+                                <w:r>
+                                  <w:rPr>
+                                    <w:rFonts w:cstheme="minorHAnsi"/>
+                                    <w:color w:val="000000"/>
+                                    <w:kern w:val="24"/>
+                                    <w:sz w:val="40"/>
+                                    <w:szCs w:val="40"/>
+                                  </w:rPr>
+                                  <w:t xml:space="preserve"> 4</w:t>
                                 </w:r>
                               </w:p>
                             </w:txbxContent>
@@ -840,6 +908,7 @@
                                     <w:szCs w:val="40"/>
                                   </w:rPr>
                                 </w:pPr>
+                                <w:proofErr w:type="spellStart"/>
                                 <w:r>
                                   <w:rPr>
                                     <w:rFonts w:cstheme="minorHAnsi"/>
@@ -848,7 +917,18 @@
                                     <w:sz w:val="40"/>
                                     <w:szCs w:val="40"/>
                                   </w:rPr>
-                                  <w:t>Chapter 5</w:t>
+                                  <w:t>Chapter</w:t>
+                                </w:r>
+                                <w:proofErr w:type="spellEnd"/>
+                                <w:r>
+                                  <w:rPr>
+                                    <w:rFonts w:cstheme="minorHAnsi"/>
+                                    <w:color w:val="000000"/>
+                                    <w:kern w:val="24"/>
+                                    <w:sz w:val="40"/>
+                                    <w:szCs w:val="40"/>
+                                  </w:rPr>
+                                  <w:t xml:space="preserve"> 5</w:t>
                                 </w:r>
                               </w:p>
                             </w:txbxContent>
@@ -995,6 +1075,7 @@
                                     <w:szCs w:val="40"/>
                                   </w:rPr>
                                 </w:pPr>
+                                <w:proofErr w:type="spellStart"/>
                                 <w:r>
                                   <w:rPr>
                                     <w:rFonts w:cstheme="minorHAnsi"/>
@@ -1003,7 +1084,18 @@
                                     <w:sz w:val="40"/>
                                     <w:szCs w:val="40"/>
                                   </w:rPr>
-                                  <w:t>Chapter 6</w:t>
+                                  <w:t>Chapter</w:t>
+                                </w:r>
+                                <w:proofErr w:type="spellEnd"/>
+                                <w:r>
+                                  <w:rPr>
+                                    <w:rFonts w:cstheme="minorHAnsi"/>
+                                    <w:color w:val="000000"/>
+                                    <w:kern w:val="24"/>
+                                    <w:sz w:val="40"/>
+                                    <w:szCs w:val="40"/>
+                                  </w:rPr>
+                                  <w:t xml:space="preserve"> 6</w:t>
                                 </w:r>
                               </w:p>
                             </w:txbxContent>
@@ -1823,6 +1915,7 @@
       <w:r>
         <w:rPr>
           <w:rFonts w:cstheme="minorHAnsi"/>
+          <w:noProof/>
           <w:sz w:val="24"/>
           <w:szCs w:val="24"/>
           <w:lang w:val="en-US"/>
@@ -1869,6 +1962,7 @@
                                 <w:szCs w:val="40"/>
                               </w:rPr>
                             </w:pPr>
+                            <w:proofErr w:type="spellStart"/>
                             <w:r>
                               <w:rPr>
                                 <w:rFonts w:cstheme="minorHAnsi"/>
@@ -1877,7 +1971,18 @@
                                 <w:sz w:val="40"/>
                                 <w:szCs w:val="40"/>
                               </w:rPr>
-                              <w:t xml:space="preserve">Chapter </w:t>
+                              <w:t>Chapter</w:t>
+                            </w:r>
+                            <w:proofErr w:type="spellEnd"/>
+                            <w:r>
+                              <w:rPr>
+                                <w:rFonts w:cstheme="minorHAnsi"/>
+                                <w:color w:val="000000"/>
+                                <w:kern w:val="24"/>
+                                <w:sz w:val="40"/>
+                                <w:szCs w:val="40"/>
+                              </w:rPr>
+                              <w:t xml:space="preserve"> </w:t>
                             </w:r>
                             <w:r>
                               <w:rPr>
@@ -1958,6 +2063,7 @@
       <w:r>
         <w:rPr>
           <w:rFonts w:cstheme="minorHAnsi"/>
+          <w:noProof/>
           <w:sz w:val="24"/>
           <w:szCs w:val="24"/>
           <w:lang w:val="en-US"/>
@@ -2021,17 +2127,7 @@
                                 <w:sz w:val="26"/>
                                 <w:szCs w:val="26"/>
                               </w:rPr>
-                              <w:t>..........................................................................................1</w:t>
-                            </w:r>
-                            <w:r>
-                              <w:rPr>
-                                <w:rFonts w:ascii="Playfair Display" w:hAnsi="Playfair Display"/>
-                                <w:color w:val="000000"/>
-                                <w:kern w:val="24"/>
-                                <w:sz w:val="26"/>
-                                <w:szCs w:val="26"/>
-                              </w:rPr>
-                              <w:t>5</w:t>
+                              <w:t>..........................................................................................15</w:t>
                             </w:r>
                           </w:p>
                         </w:txbxContent>
@@ -2263,8 +2359,19 @@
           <w:szCs w:val="24"/>
           <w:lang w:val="en-US"/>
         </w:rPr>
-        <w:t>Team GTRacing</w:t>
-      </w:r>
+        <w:t xml:space="preserve">Team </w:t>
+      </w:r>
+      <w:proofErr w:type="spellStart"/>
+      <w:r>
+        <w:rPr>
+          <w:rFonts w:cstheme="minorHAnsi"/>
+          <w:sz w:val="24"/>
+          <w:szCs w:val="24"/>
+          <w:lang w:val="en-US"/>
+        </w:rPr>
+        <w:t>GTRacing</w:t>
+      </w:r>
+      <w:proofErr w:type="spellEnd"/>
     </w:p>
     <w:p>
       <w:pPr>
@@ -2366,14 +2473,25 @@
           <w:lang w:val="en-US"/>
         </w:rPr>
       </w:pPr>
-      <w:r>
-        <w:rPr>
-          <w:rFonts w:cstheme="minorHAnsi"/>
-          <w:sz w:val="24"/>
-          <w:szCs w:val="24"/>
-          <w:lang w:val="en-US"/>
-        </w:rPr>
-        <w:t xml:space="preserve">GTRacing Pro is a simple racing game that will mainly be about setting fast lap times in a car around a </w:t>
+      <w:proofErr w:type="spellStart"/>
+      <w:r>
+        <w:rPr>
+          <w:rFonts w:cstheme="minorHAnsi"/>
+          <w:sz w:val="24"/>
+          <w:szCs w:val="24"/>
+          <w:lang w:val="en-US"/>
+        </w:rPr>
+        <w:t>GTRacing</w:t>
+      </w:r>
+      <w:proofErr w:type="spellEnd"/>
+      <w:r>
+        <w:rPr>
+          <w:rFonts w:cstheme="minorHAnsi"/>
+          <w:sz w:val="24"/>
+          <w:szCs w:val="24"/>
+          <w:lang w:val="en-US"/>
+        </w:rPr>
+        <w:t xml:space="preserve"> Pro is a simple racing game that will mainly be about setting fast lap times in a car around a </w:t>
       </w:r>
       <w:r>
         <w:rPr>
@@ -3292,7 +3410,31 @@
           <w:bdr w:val="none" w:sz="0" w:space="0" w:color="auto" w:frame="1"/>
           <w:lang w:val="en-US" w:eastAsia="nl-NL"/>
         </w:rPr>
-        <w:t>Try to improve their laptime;</w:t>
+        <w:t xml:space="preserve">Try to improve their </w:t>
+      </w:r>
+      <w:proofErr w:type="spellStart"/>
+      <w:r>
+        <w:rPr>
+          <w:rFonts w:ascii="Calibri" w:eastAsia="Times New Roman" w:hAnsi="Calibri" w:cs="Calibri"/>
+          <w:color w:val="000000"/>
+          <w:sz w:val="24"/>
+          <w:szCs w:val="24"/>
+          <w:bdr w:val="none" w:sz="0" w:space="0" w:color="auto" w:frame="1"/>
+          <w:lang w:val="en-US" w:eastAsia="nl-NL"/>
+        </w:rPr>
+        <w:t>laptime</w:t>
+      </w:r>
+      <w:proofErr w:type="spellEnd"/>
+      <w:r>
+        <w:rPr>
+          <w:rFonts w:ascii="Calibri" w:eastAsia="Times New Roman" w:hAnsi="Calibri" w:cs="Calibri"/>
+          <w:color w:val="000000"/>
+          <w:sz w:val="24"/>
+          <w:szCs w:val="24"/>
+          <w:bdr w:val="none" w:sz="0" w:space="0" w:color="auto" w:frame="1"/>
+          <w:lang w:val="en-US" w:eastAsia="nl-NL"/>
+        </w:rPr>
+        <w:t>;</w:t>
       </w:r>
     </w:p>
     <w:p>
@@ -5100,8 +5242,13 @@
                             <w:pPr>
                               <w:spacing w:after="0" w:line="276" w:lineRule="auto"/>
                             </w:pPr>
+                            <w:proofErr w:type="spellStart"/>
                             <w:r>
-                              <w:t>Car Handeling.</w:t>
+                              <w:t>Car</w:t>
+                            </w:r>
+                            <w:proofErr w:type="spellEnd"/>
+                            <w:r>
+                              <w:t xml:space="preserve"> Handeling.</w:t>
                             </w:r>
                           </w:p>
                           <w:p>
@@ -5431,6 +5578,7 @@
           </mc:Fallback>
         </mc:AlternateContent>
       </w:r>
+      <w:proofErr w:type="spellStart"/>
       <w:r>
         <w:rPr>
           <w:b/>
@@ -5440,11 +5588,10 @@
           <w:shd w:val="clear" w:color="auto" w:fill="FFFFFF"/>
           <w:lang w:val="en-US"/>
         </w:rPr>
-        <w:t>MoSCoW prioritization</w:t>
-      </w:r>
-    </w:p>
-    <w:p>
-      <w:pPr>
+        <w:t>MoSCoW</w:t>
+      </w:r>
+      <w:proofErr w:type="spellEnd"/>
+      <w:r>
         <w:rPr>
           <w:b/>
           <w:bCs/>
@@ -5453,7 +5600,8 @@
           <w:shd w:val="clear" w:color="auto" w:fill="FFFFFF"/>
           <w:lang w:val="en-US"/>
         </w:rPr>
-      </w:pPr>
+        <w:t xml:space="preserve"> prioritization</w:t>
+      </w:r>
     </w:p>
     <w:p>
       <w:pPr>
@@ -5554,21 +5702,21 @@
     <w:p>
       <w:pPr>
         <w:rPr>
-          <w:rFonts w:cstheme="minorHAnsi"/>
-          <w:sz w:val="32"/>
-          <w:szCs w:val="32"/>
-          <w:lang w:val="en-US"/>
-        </w:rPr>
-      </w:pPr>
-    </w:p>
-    <w:p>
-      <w:pPr>
-        <w:rPr>
-          <w:rFonts w:cstheme="minorHAnsi"/>
           <w:b/>
           <w:bCs/>
           <w:sz w:val="36"/>
           <w:szCs w:val="36"/>
+          <w:shd w:val="clear" w:color="auto" w:fill="FFFFFF"/>
+          <w:lang w:val="en-US"/>
+        </w:rPr>
+      </w:pPr>
+    </w:p>
+    <w:p>
+      <w:pPr>
+        <w:rPr>
+          <w:rFonts w:cstheme="minorHAnsi"/>
+          <w:sz w:val="32"/>
+          <w:szCs w:val="32"/>
           <w:lang w:val="en-US"/>
         </w:rPr>
       </w:pPr>
@@ -5584,7 +5732,9 @@
           <w:lang w:val="en-US"/>
         </w:rPr>
       </w:pPr>
-      <w:r>
+    </w:p>
+    <w:p>
+      <w:pPr>
         <w:rPr>
           <w:rFonts w:cstheme="minorHAnsi"/>
           <w:b/>
@@ -5593,7 +5743,41 @@
           <w:szCs w:val="36"/>
           <w:lang w:val="en-US"/>
         </w:rPr>
-        <w:t>Google froms:</w:t>
+      </w:pPr>
+      <w:r>
+        <w:rPr>
+          <w:rFonts w:cstheme="minorHAnsi"/>
+          <w:b/>
+          <w:bCs/>
+          <w:sz w:val="36"/>
+          <w:szCs w:val="36"/>
+          <w:lang w:val="en-US"/>
+        </w:rPr>
+        <w:t xml:space="preserve">Google </w:t>
+      </w:r>
+      <w:proofErr w:type="spellStart"/>
+      <w:r>
+        <w:rPr>
+          <w:rFonts w:cstheme="minorHAnsi"/>
+          <w:b/>
+          <w:bCs/>
+          <w:sz w:val="36"/>
+          <w:szCs w:val="36"/>
+          <w:lang w:val="en-US"/>
+        </w:rPr>
+        <w:t>froms</w:t>
+      </w:r>
+      <w:proofErr w:type="spellEnd"/>
+      <w:r>
+        <w:rPr>
+          <w:rFonts w:cstheme="minorHAnsi"/>
+          <w:b/>
+          <w:bCs/>
+          <w:sz w:val="36"/>
+          <w:szCs w:val="36"/>
+          <w:lang w:val="en-US"/>
+        </w:rPr>
+        <w:t>:</w:t>
       </w:r>
     </w:p>
     <w:p>
@@ -6667,6 +6851,7 @@
           <w:lang w:val="en-US"/>
         </w:rPr>
       </w:pPr>
+      <w:proofErr w:type="spellStart"/>
       <w:r>
         <w:rPr>
           <w:rFonts w:cstheme="minorHAnsi"/>
@@ -6674,7 +6859,17 @@
           <w:szCs w:val="32"/>
           <w:lang w:val="en-US"/>
         </w:rPr>
-        <w:t>Github / Git</w:t>
+        <w:t>Github</w:t>
+      </w:r>
+      <w:proofErr w:type="spellEnd"/>
+      <w:r>
+        <w:rPr>
+          <w:rFonts w:cstheme="minorHAnsi"/>
+          <w:sz w:val="32"/>
+          <w:szCs w:val="32"/>
+          <w:lang w:val="en-US"/>
+        </w:rPr>
+        <w:t xml:space="preserve"> / Git</w:t>
       </w:r>
     </w:p>
     <w:p>
@@ -7409,7 +7604,29 @@
           <w:szCs w:val="24"/>
           <w:lang w:val="en-US" w:eastAsia="nl-NL"/>
         </w:rPr>
-        <w:t>, with every Must from the MoSCoW table; (Arthur &amp; Tygo)</w:t>
+        <w:t xml:space="preserve">, with every Must from the </w:t>
+      </w:r>
+      <w:proofErr w:type="spellStart"/>
+      <w:r>
+        <w:rPr>
+          <w:rFonts w:ascii="Calibri" w:eastAsia="Times New Roman" w:hAnsi="Calibri" w:cs="Calibri"/>
+          <w:color w:val="000000"/>
+          <w:sz w:val="24"/>
+          <w:szCs w:val="24"/>
+          <w:lang w:val="en-US" w:eastAsia="nl-NL"/>
+        </w:rPr>
+        <w:t>MoSCoW</w:t>
+      </w:r>
+      <w:proofErr w:type="spellEnd"/>
+      <w:r>
+        <w:rPr>
+          <w:rFonts w:ascii="Calibri" w:eastAsia="Times New Roman" w:hAnsi="Calibri" w:cs="Calibri"/>
+          <w:color w:val="000000"/>
+          <w:sz w:val="24"/>
+          <w:szCs w:val="24"/>
+          <w:lang w:val="en-US" w:eastAsia="nl-NL"/>
+        </w:rPr>
+        <w:t xml:space="preserve"> table; (Arthur &amp; Tygo)</w:t>
       </w:r>
     </w:p>
     <w:p>
@@ -7745,7 +7962,29 @@
           <w:szCs w:val="24"/>
           <w:lang w:val="en-US" w:eastAsia="nl-NL"/>
         </w:rPr>
-        <w:t xml:space="preserve"> from the should from the MoSCoW table; (Arthur &amp; Tygo)</w:t>
+        <w:t xml:space="preserve"> from the should from the </w:t>
+      </w:r>
+      <w:proofErr w:type="spellStart"/>
+      <w:r>
+        <w:rPr>
+          <w:rFonts w:ascii="Calibri" w:eastAsia="Times New Roman" w:hAnsi="Calibri" w:cs="Calibri"/>
+          <w:color w:val="000000"/>
+          <w:sz w:val="24"/>
+          <w:szCs w:val="24"/>
+          <w:lang w:val="en-US" w:eastAsia="nl-NL"/>
+        </w:rPr>
+        <w:t>MoSCoW</w:t>
+      </w:r>
+      <w:proofErr w:type="spellEnd"/>
+      <w:r>
+        <w:rPr>
+          <w:rFonts w:ascii="Calibri" w:eastAsia="Times New Roman" w:hAnsi="Calibri" w:cs="Calibri"/>
+          <w:color w:val="000000"/>
+          <w:sz w:val="24"/>
+          <w:szCs w:val="24"/>
+          <w:lang w:val="en-US" w:eastAsia="nl-NL"/>
+        </w:rPr>
+        <w:t xml:space="preserve"> table; (Arthur &amp; Tygo)</w:t>
       </w:r>
     </w:p>
     <w:p>
@@ -7903,7 +8142,29 @@
           <w:szCs w:val="24"/>
           <w:lang w:val="en-US" w:eastAsia="nl-NL"/>
         </w:rPr>
-        <w:t xml:space="preserve">Week 7: We’re going to make the first prototype, this prototype will have the feedback into it and all the content from the should from the MoSCoW table. Arthur is also going to update the google form. We’re also going to have another feedback phase and updating the project plan. </w:t>
+        <w:t xml:space="preserve">Week 7: We’re going to make the first prototype, this prototype will have the feedback into it and all the content from the should from the </w:t>
+      </w:r>
+      <w:proofErr w:type="spellStart"/>
+      <w:r>
+        <w:rPr>
+          <w:rFonts w:ascii="Calibri" w:eastAsia="Times New Roman" w:hAnsi="Calibri" w:cs="Calibri"/>
+          <w:color w:val="000000"/>
+          <w:sz w:val="24"/>
+          <w:szCs w:val="24"/>
+          <w:lang w:val="en-US" w:eastAsia="nl-NL"/>
+        </w:rPr>
+        <w:t>MoSCoW</w:t>
+      </w:r>
+      <w:proofErr w:type="spellEnd"/>
+      <w:r>
+        <w:rPr>
+          <w:rFonts w:ascii="Calibri" w:eastAsia="Times New Roman" w:hAnsi="Calibri" w:cs="Calibri"/>
+          <w:color w:val="000000"/>
+          <w:sz w:val="24"/>
+          <w:szCs w:val="24"/>
+          <w:lang w:val="en-US" w:eastAsia="nl-NL"/>
+        </w:rPr>
+        <w:t xml:space="preserve"> table. Arthur is also going to update the google form. We’re also going to have another feedback phase and updating the project plan. </w:t>
       </w:r>
     </w:p>
     <w:p>
@@ -7995,7 +8256,29 @@
           <w:szCs w:val="24"/>
           <w:lang w:val="en-US" w:eastAsia="nl-NL"/>
         </w:rPr>
-        <w:t xml:space="preserve"> from the could from the MoSCoW table; (Arthur &amp; Tygo)</w:t>
+        <w:t xml:space="preserve"> from the could from the </w:t>
+      </w:r>
+      <w:proofErr w:type="spellStart"/>
+      <w:r>
+        <w:rPr>
+          <w:rFonts w:ascii="Calibri" w:eastAsia="Times New Roman" w:hAnsi="Calibri" w:cs="Calibri"/>
+          <w:color w:val="000000"/>
+          <w:sz w:val="24"/>
+          <w:szCs w:val="24"/>
+          <w:lang w:val="en-US" w:eastAsia="nl-NL"/>
+        </w:rPr>
+        <w:t>MoSCoW</w:t>
+      </w:r>
+      <w:proofErr w:type="spellEnd"/>
+      <w:r>
+        <w:rPr>
+          <w:rFonts w:ascii="Calibri" w:eastAsia="Times New Roman" w:hAnsi="Calibri" w:cs="Calibri"/>
+          <w:color w:val="000000"/>
+          <w:sz w:val="24"/>
+          <w:szCs w:val="24"/>
+          <w:lang w:val="en-US" w:eastAsia="nl-NL"/>
+        </w:rPr>
+        <w:t xml:space="preserve"> table; (Arthur &amp; Tygo)</w:t>
       </w:r>
     </w:p>
     <w:p>
@@ -8144,17 +8427,61 @@
           <w:lang w:val="en-US" w:eastAsia="nl-NL"/>
         </w:rPr>
         <w:lastRenderedPageBreak/>
-        <w:t xml:space="preserve">Week 8: We’re going process the feedback from the week 7 feedback phase and add more contant from the could </w:t>
-      </w:r>
-      <w:r>
-        <w:rPr>
-          <w:rFonts w:ascii="Calibri" w:eastAsia="Times New Roman" w:hAnsi="Calibri" w:cs="Calibri"/>
-          <w:color w:val="000000"/>
-          <w:sz w:val="24"/>
-          <w:szCs w:val="24"/>
-          <w:lang w:val="en-US" w:eastAsia="nl-NL"/>
-        </w:rPr>
-        <w:t>from the MoSCoW table. If there is enough time than were going to do another feedback phase and process that. This will also be the week where we’re going to present our game.</w:t>
+        <w:t xml:space="preserve">Week 8: We’re going process the feedback from the week 7 feedback phase and add more </w:t>
+      </w:r>
+      <w:proofErr w:type="spellStart"/>
+      <w:r>
+        <w:rPr>
+          <w:rFonts w:ascii="Calibri" w:eastAsia="Times New Roman" w:hAnsi="Calibri" w:cs="Calibri"/>
+          <w:color w:val="000000"/>
+          <w:sz w:val="24"/>
+          <w:szCs w:val="24"/>
+          <w:lang w:val="en-US" w:eastAsia="nl-NL"/>
+        </w:rPr>
+        <w:t>contant</w:t>
+      </w:r>
+      <w:proofErr w:type="spellEnd"/>
+      <w:r>
+        <w:rPr>
+          <w:rFonts w:ascii="Calibri" w:eastAsia="Times New Roman" w:hAnsi="Calibri" w:cs="Calibri"/>
+          <w:color w:val="000000"/>
+          <w:sz w:val="24"/>
+          <w:szCs w:val="24"/>
+          <w:lang w:val="en-US" w:eastAsia="nl-NL"/>
+        </w:rPr>
+        <w:t xml:space="preserve"> from the could </w:t>
+      </w:r>
+      <w:r>
+        <w:rPr>
+          <w:rFonts w:ascii="Calibri" w:eastAsia="Times New Roman" w:hAnsi="Calibri" w:cs="Calibri"/>
+          <w:color w:val="000000"/>
+          <w:sz w:val="24"/>
+          <w:szCs w:val="24"/>
+          <w:lang w:val="en-US" w:eastAsia="nl-NL"/>
+        </w:rPr>
+        <w:t xml:space="preserve">from the </w:t>
+      </w:r>
+      <w:proofErr w:type="spellStart"/>
+      <w:r>
+        <w:rPr>
+          <w:rFonts w:ascii="Calibri" w:eastAsia="Times New Roman" w:hAnsi="Calibri" w:cs="Calibri"/>
+          <w:color w:val="000000"/>
+          <w:sz w:val="24"/>
+          <w:szCs w:val="24"/>
+          <w:lang w:val="en-US" w:eastAsia="nl-NL"/>
+        </w:rPr>
+        <w:t>MoSCoW</w:t>
+      </w:r>
+      <w:proofErr w:type="spellEnd"/>
+      <w:r>
+        <w:rPr>
+          <w:rFonts w:ascii="Calibri" w:eastAsia="Times New Roman" w:hAnsi="Calibri" w:cs="Calibri"/>
+          <w:color w:val="000000"/>
+          <w:sz w:val="24"/>
+          <w:szCs w:val="24"/>
+          <w:lang w:val="en-US" w:eastAsia="nl-NL"/>
+        </w:rPr>
+        <w:t xml:space="preserve"> table. If there is enough time than were going to do another feedback phase and process that. This will also be the week where we’re going to present our game.</w:t>
       </w:r>
     </w:p>
     <w:p>
@@ -9460,17 +9787,260 @@
           <w:szCs w:val="24"/>
           <w:lang w:val="en-US"/>
         </w:rPr>
-        <w:t xml:space="preserve">Wip. (See </w:t>
-      </w:r>
-      <w:r>
-        <w:rPr>
-          <w:rFonts w:cstheme="minorHAnsi"/>
-          <w:sz w:val="24"/>
-          <w:szCs w:val="24"/>
-          <w:lang w:val="en-US"/>
-        </w:rPr>
-        <w:t>Google forums)</w:t>
-      </w:r>
+        <w:t>POC 1:</w:t>
+      </w:r>
+    </w:p>
+    <w:p>
+      <w:pPr>
+        <w:pStyle w:val="Lijstalinea"/>
+        <w:numPr>
+          <w:ilvl w:val="0"/>
+          <w:numId w:val="22"/>
+        </w:numPr>
+        <w:rPr>
+          <w:rFonts w:cstheme="minorHAnsi"/>
+          <w:sz w:val="24"/>
+          <w:szCs w:val="24"/>
+          <w:lang w:val="en-US"/>
+        </w:rPr>
+      </w:pPr>
+      <w:r>
+        <w:rPr>
+          <w:rFonts w:cstheme="minorHAnsi"/>
+          <w:sz w:val="24"/>
+          <w:szCs w:val="24"/>
+          <w:lang w:val="en-US"/>
+        </w:rPr>
+        <w:t>Driving Sim Amateur:</w:t>
+      </w:r>
+    </w:p>
+    <w:p>
+      <w:pPr>
+        <w:pStyle w:val="Lijstalinea"/>
+        <w:numPr>
+          <w:ilvl w:val="1"/>
+          <w:numId w:val="22"/>
+        </w:numPr>
+        <w:rPr>
+          <w:rFonts w:cstheme="minorHAnsi"/>
+          <w:sz w:val="24"/>
+          <w:szCs w:val="24"/>
+          <w:lang w:val="en-US"/>
+        </w:rPr>
+      </w:pPr>
+      <w:r>
+        <w:rPr>
+          <w:rFonts w:cstheme="minorHAnsi"/>
+          <w:sz w:val="24"/>
+          <w:szCs w:val="24"/>
+          <w:lang w:val="en-US"/>
+        </w:rPr>
+        <w:t>The car feels erratic, especially in the high-speed corners.</w:t>
+      </w:r>
+    </w:p>
+    <w:p>
+      <w:pPr>
+        <w:pStyle w:val="Lijstalinea"/>
+        <w:numPr>
+          <w:ilvl w:val="1"/>
+          <w:numId w:val="22"/>
+        </w:numPr>
+        <w:rPr>
+          <w:rFonts w:cstheme="minorHAnsi"/>
+          <w:sz w:val="24"/>
+          <w:szCs w:val="24"/>
+          <w:lang w:val="en-US"/>
+        </w:rPr>
+      </w:pPr>
+      <w:r>
+        <w:rPr>
+          <w:rFonts w:cstheme="minorHAnsi"/>
+          <w:sz w:val="24"/>
+          <w:szCs w:val="24"/>
+          <w:lang w:val="en-US"/>
+        </w:rPr>
+        <w:t xml:space="preserve">No indication of how fast you are going, for example add objects on the side of the track as a reference and a speedometer </w:t>
+      </w:r>
+      <w:r>
+        <w:rPr>
+          <w:rFonts w:cstheme="minorHAnsi"/>
+          <w:sz w:val="24"/>
+          <w:szCs w:val="24"/>
+          <w:lang w:val="en-US"/>
+        </w:rPr>
+        <w:t>.</w:t>
+      </w:r>
+    </w:p>
+    <w:p>
+      <w:pPr>
+        <w:pStyle w:val="Lijstalinea"/>
+        <w:numPr>
+          <w:ilvl w:val="1"/>
+          <w:numId w:val="22"/>
+        </w:numPr>
+        <w:rPr>
+          <w:rFonts w:cstheme="minorHAnsi"/>
+          <w:sz w:val="24"/>
+          <w:szCs w:val="24"/>
+          <w:lang w:val="en-US"/>
+        </w:rPr>
+      </w:pPr>
+      <w:r>
+        <w:rPr>
+          <w:rFonts w:cstheme="minorHAnsi"/>
+          <w:sz w:val="24"/>
+          <w:szCs w:val="24"/>
+          <w:lang w:val="en-US"/>
+        </w:rPr>
+        <w:t>There is no good indication of braking zones</w:t>
+      </w:r>
+      <w:r>
+        <w:rPr>
+          <w:rFonts w:cstheme="minorHAnsi"/>
+          <w:sz w:val="24"/>
+          <w:szCs w:val="24"/>
+          <w:lang w:val="en-US"/>
+        </w:rPr>
+        <w:t>.</w:t>
+      </w:r>
+    </w:p>
+    <w:p>
+      <w:pPr>
+        <w:pStyle w:val="Lijstalinea"/>
+        <w:numPr>
+          <w:ilvl w:val="1"/>
+          <w:numId w:val="22"/>
+        </w:numPr>
+        <w:rPr>
+          <w:rFonts w:cstheme="minorHAnsi"/>
+          <w:sz w:val="24"/>
+          <w:szCs w:val="24"/>
+          <w:lang w:val="en-US"/>
+        </w:rPr>
+      </w:pPr>
+      <w:r>
+        <w:rPr>
+          <w:rFonts w:cstheme="minorHAnsi"/>
+          <w:sz w:val="24"/>
+          <w:szCs w:val="24"/>
+          <w:lang w:val="en-US"/>
+        </w:rPr>
+        <w:t>Camera feels stiff, it does not move</w:t>
+      </w:r>
+      <w:r>
+        <w:rPr>
+          <w:rFonts w:cstheme="minorHAnsi"/>
+          <w:sz w:val="24"/>
+          <w:szCs w:val="24"/>
+          <w:lang w:val="en-US"/>
+        </w:rPr>
+        <w:t>.</w:t>
+      </w:r>
+    </w:p>
+    <w:p>
+      <w:pPr>
+        <w:pStyle w:val="Lijstalinea"/>
+        <w:numPr>
+          <w:ilvl w:val="1"/>
+          <w:numId w:val="22"/>
+        </w:numPr>
+        <w:rPr>
+          <w:rFonts w:cstheme="minorHAnsi"/>
+          <w:sz w:val="24"/>
+          <w:szCs w:val="24"/>
+          <w:lang w:val="en-US"/>
+        </w:rPr>
+      </w:pPr>
+      <w:r>
+        <w:rPr>
+          <w:rFonts w:cstheme="minorHAnsi"/>
+          <w:sz w:val="24"/>
+          <w:szCs w:val="24"/>
+          <w:lang w:val="en-US"/>
+        </w:rPr>
+        <w:t>The environment does not fit, the game is very unforgiving. Add something like a barrier</w:t>
+      </w:r>
+      <w:r>
+        <w:rPr>
+          <w:rFonts w:cstheme="minorHAnsi"/>
+          <w:sz w:val="24"/>
+          <w:szCs w:val="24"/>
+          <w:lang w:val="en-US"/>
+        </w:rPr>
+        <w:t>.</w:t>
+      </w:r>
+    </w:p>
+    <w:p>
+      <w:pPr>
+        <w:pStyle w:val="Lijstalinea"/>
+        <w:numPr>
+          <w:ilvl w:val="1"/>
+          <w:numId w:val="22"/>
+        </w:numPr>
+        <w:rPr>
+          <w:rFonts w:cstheme="minorHAnsi"/>
+          <w:sz w:val="24"/>
+          <w:szCs w:val="24"/>
+          <w:lang w:val="en-US"/>
+        </w:rPr>
+      </w:pPr>
+      <w:r>
+        <w:rPr>
+          <w:rFonts w:cstheme="minorHAnsi"/>
+          <w:sz w:val="24"/>
+          <w:szCs w:val="24"/>
+          <w:lang w:val="en-US"/>
+        </w:rPr>
+        <w:t>Game feels fast but the car controls erratic</w:t>
+      </w:r>
+      <w:r>
+        <w:rPr>
+          <w:rFonts w:cstheme="minorHAnsi"/>
+          <w:sz w:val="24"/>
+          <w:szCs w:val="24"/>
+          <w:lang w:val="en-US"/>
+        </w:rPr>
+        <w:t>.</w:t>
+      </w:r>
+    </w:p>
+    <w:p>
+      <w:pPr>
+        <w:pStyle w:val="Lijstalinea"/>
+        <w:numPr>
+          <w:ilvl w:val="0"/>
+          <w:numId w:val="22"/>
+        </w:numPr>
+        <w:rPr>
+          <w:rFonts w:cstheme="minorHAnsi"/>
+          <w:sz w:val="24"/>
+          <w:szCs w:val="24"/>
+          <w:lang w:val="en-US"/>
+        </w:rPr>
+      </w:pPr>
+      <w:r>
+        <w:rPr>
+          <w:rFonts w:cstheme="minorHAnsi"/>
+          <w:sz w:val="24"/>
+          <w:szCs w:val="24"/>
+          <w:lang w:val="en-US"/>
+        </w:rPr>
+        <w:t>Average Gamer:</w:t>
+      </w:r>
+    </w:p>
+    <w:p>
+      <w:pPr>
+        <w:pStyle w:val="Lijstalinea"/>
+        <w:numPr>
+          <w:ilvl w:val="1"/>
+          <w:numId w:val="22"/>
+        </w:numPr>
+        <w:rPr>
+          <w:rFonts w:cstheme="minorHAnsi"/>
+          <w:sz w:val="24"/>
+          <w:szCs w:val="24"/>
+          <w:lang w:val="en-US"/>
+        </w:rPr>
+      </w:pPr>
     </w:p>
     <w:sectPr>
       <w:footerReference w:type="default" r:id="rId30"/>
@@ -11192,6 +11762,119 @@
     </w:lvl>
   </w:abstractNum>
   <w:abstractNum w:abstractNumId="13" w15:restartNumberingAfterBreak="0">
+    <w:nsid w:val="46AC7D2A"/>
+    <w:multiLevelType w:val="hybridMultilevel"/>
+    <w:tmpl w:val="192AA050"/>
+    <w:lvl w:ilvl="0" w:tplc="04130001">
+      <w:start w:val="1"/>
+      <w:numFmt w:val="bullet"/>
+      <w:lvlText w:val=""/>
+      <w:lvlJc w:val="left"/>
+      <w:pPr>
+        <w:ind w:left="720" w:hanging="360"/>
+      </w:pPr>
+      <w:rPr>
+        <w:rFonts w:ascii="Symbol" w:hAnsi="Symbol" w:hint="default"/>
+      </w:rPr>
+    </w:lvl>
+    <w:lvl w:ilvl="1" w:tplc="04130003">
+      <w:start w:val="1"/>
+      <w:numFmt w:val="bullet"/>
+      <w:lvlText w:val="o"/>
+      <w:lvlJc w:val="left"/>
+      <w:pPr>
+        <w:ind w:left="1440" w:hanging="360"/>
+      </w:pPr>
+      <w:rPr>
+        <w:rFonts w:ascii="Courier New" w:hAnsi="Courier New" w:cs="Courier New" w:hint="default"/>
+      </w:rPr>
+    </w:lvl>
+    <w:lvl w:ilvl="2" w:tplc="04130005" w:tentative="1">
+      <w:start w:val="1"/>
+      <w:numFmt w:val="bullet"/>
+      <w:lvlText w:val=""/>
+      <w:lvlJc w:val="left"/>
+      <w:pPr>
+        <w:ind w:left="2160" w:hanging="360"/>
+      </w:pPr>
+      <w:rPr>
+        <w:rFonts w:ascii="Wingdings" w:hAnsi="Wingdings" w:hint="default"/>
+      </w:rPr>
+    </w:lvl>
+    <w:lvl w:ilvl="3" w:tplc="04130001" w:tentative="1">
+      <w:start w:val="1"/>
+      <w:numFmt w:val="bullet"/>
+      <w:lvlText w:val=""/>
+      <w:lvlJc w:val="left"/>
+      <w:pPr>
+        <w:ind w:left="2880" w:hanging="360"/>
+      </w:pPr>
+      <w:rPr>
+        <w:rFonts w:ascii="Symbol" w:hAnsi="Symbol" w:hint="default"/>
+      </w:rPr>
+    </w:lvl>
+    <w:lvl w:ilvl="4" w:tplc="04130003" w:tentative="1">
+      <w:start w:val="1"/>
+      <w:numFmt w:val="bullet"/>
+      <w:lvlText w:val="o"/>
+      <w:lvlJc w:val="left"/>
+      <w:pPr>
+        <w:ind w:left="3600" w:hanging="360"/>
+      </w:pPr>
+      <w:rPr>
+        <w:rFonts w:ascii="Courier New" w:hAnsi="Courier New" w:cs="Courier New" w:hint="default"/>
+      </w:rPr>
+    </w:lvl>
+    <w:lvl w:ilvl="5" w:tplc="04130005" w:tentative="1">
+      <w:start w:val="1"/>
+      <w:numFmt w:val="bullet"/>
+      <w:lvlText w:val=""/>
+      <w:lvlJc w:val="left"/>
+      <w:pPr>
+        <w:ind w:left="4320" w:hanging="360"/>
+      </w:pPr>
+      <w:rPr>
+        <w:rFonts w:ascii="Wingdings" w:hAnsi="Wingdings" w:hint="default"/>
+      </w:rPr>
+    </w:lvl>
+    <w:lvl w:ilvl="6" w:tplc="04130001" w:tentative="1">
+      <w:start w:val="1"/>
+      <w:numFmt w:val="bullet"/>
+      <w:lvlText w:val=""/>
+      <w:lvlJc w:val="left"/>
+      <w:pPr>
+        <w:ind w:left="5040" w:hanging="360"/>
+      </w:pPr>
+      <w:rPr>
+        <w:rFonts w:ascii="Symbol" w:hAnsi="Symbol" w:hint="default"/>
+      </w:rPr>
+    </w:lvl>
+    <w:lvl w:ilvl="7" w:tplc="04130003" w:tentative="1">
+      <w:start w:val="1"/>
+      <w:numFmt w:val="bullet"/>
+      <w:lvlText w:val="o"/>
+      <w:lvlJc w:val="left"/>
+      <w:pPr>
+        <w:ind w:left="5760" w:hanging="360"/>
+      </w:pPr>
+      <w:rPr>
+        <w:rFonts w:ascii="Courier New" w:hAnsi="Courier New" w:cs="Courier New" w:hint="default"/>
+      </w:rPr>
+    </w:lvl>
+    <w:lvl w:ilvl="8" w:tplc="04130005" w:tentative="1">
+      <w:start w:val="1"/>
+      <w:numFmt w:val="bullet"/>
+      <w:lvlText w:val=""/>
+      <w:lvlJc w:val="left"/>
+      <w:pPr>
+        <w:ind w:left="6480" w:hanging="360"/>
+      </w:pPr>
+      <w:rPr>
+        <w:rFonts w:ascii="Wingdings" w:hAnsi="Wingdings" w:hint="default"/>
+      </w:rPr>
+    </w:lvl>
+  </w:abstractNum>
+  <w:abstractNum w:abstractNumId="14" w15:restartNumberingAfterBreak="0">
     <w:nsid w:val="4A450202"/>
     <w:multiLevelType w:val="hybridMultilevel"/>
     <w:tmpl w:val="628E680A"/>
@@ -11304,7 +11987,7 @@
       </w:rPr>
     </w:lvl>
   </w:abstractNum>
-  <w:abstractNum w:abstractNumId="14" w15:restartNumberingAfterBreak="0">
+  <w:abstractNum w:abstractNumId="15" w15:restartNumberingAfterBreak="0">
     <w:nsid w:val="54EF218F"/>
     <w:multiLevelType w:val="hybridMultilevel"/>
     <w:tmpl w:val="99221652"/>
@@ -11416,7 +12099,7 @@
       </w:rPr>
     </w:lvl>
   </w:abstractNum>
-  <w:abstractNum w:abstractNumId="15" w15:restartNumberingAfterBreak="0">
+  <w:abstractNum w:abstractNumId="16" w15:restartNumberingAfterBreak="0">
     <w:nsid w:val="5864470A"/>
     <w:multiLevelType w:val="multilevel"/>
     <w:tmpl w:val="2624983E"/>
@@ -11565,7 +12248,7 @@
       </w:rPr>
     </w:lvl>
   </w:abstractNum>
-  <w:abstractNum w:abstractNumId="16" w15:restartNumberingAfterBreak="0">
+  <w:abstractNum w:abstractNumId="17" w15:restartNumberingAfterBreak="0">
     <w:nsid w:val="5E313895"/>
     <w:multiLevelType w:val="hybridMultilevel"/>
     <w:tmpl w:val="D8249510"/>
@@ -11678,7 +12361,7 @@
       </w:rPr>
     </w:lvl>
   </w:abstractNum>
-  <w:abstractNum w:abstractNumId="17" w15:restartNumberingAfterBreak="0">
+  <w:abstractNum w:abstractNumId="18" w15:restartNumberingAfterBreak="0">
     <w:nsid w:val="5F6312C5"/>
     <w:multiLevelType w:val="hybridMultilevel"/>
     <w:tmpl w:val="936C2302"/>
@@ -11791,7 +12474,7 @@
       </w:rPr>
     </w:lvl>
   </w:abstractNum>
-  <w:abstractNum w:abstractNumId="18" w15:restartNumberingAfterBreak="0">
+  <w:abstractNum w:abstractNumId="19" w15:restartNumberingAfterBreak="0">
     <w:nsid w:val="656E094E"/>
     <w:multiLevelType w:val="hybridMultilevel"/>
     <w:tmpl w:val="5EAE9C12"/>
@@ -11904,7 +12587,7 @@
       </w:rPr>
     </w:lvl>
   </w:abstractNum>
-  <w:abstractNum w:abstractNumId="19" w15:restartNumberingAfterBreak="0">
+  <w:abstractNum w:abstractNumId="20" w15:restartNumberingAfterBreak="0">
     <w:nsid w:val="6B5D182A"/>
     <w:multiLevelType w:val="multilevel"/>
     <w:tmpl w:val="83B2E02C"/>
@@ -12053,7 +12736,7 @@
       </w:rPr>
     </w:lvl>
   </w:abstractNum>
-  <w:abstractNum w:abstractNumId="20" w15:restartNumberingAfterBreak="0">
+  <w:abstractNum w:abstractNumId="21" w15:restartNumberingAfterBreak="0">
     <w:nsid w:val="7CF34B14"/>
     <w:multiLevelType w:val="multilevel"/>
     <w:tmpl w:val="EB9ECFC8"/>
@@ -12206,19 +12889,19 @@
     <w:abstractNumId w:val="4"/>
   </w:num>
   <w:num w:numId="2">
-    <w:abstractNumId w:val="17"/>
+    <w:abstractNumId w:val="18"/>
   </w:num>
   <w:num w:numId="3">
     <w:abstractNumId w:val="11"/>
   </w:num>
   <w:num w:numId="4">
-    <w:abstractNumId w:val="16"/>
+    <w:abstractNumId w:val="17"/>
   </w:num>
   <w:num w:numId="5">
     <w:abstractNumId w:val="6"/>
   </w:num>
   <w:num w:numId="6">
-    <w:abstractNumId w:val="14"/>
+    <w:abstractNumId w:val="15"/>
   </w:num>
   <w:num w:numId="7">
     <w:abstractNumId w:val="9"/>
@@ -12227,16 +12910,16 @@
     <w:abstractNumId w:val="1"/>
   </w:num>
   <w:num w:numId="9">
+    <w:abstractNumId w:val="21"/>
+  </w:num>
+  <w:num w:numId="10">
     <w:abstractNumId w:val="20"/>
   </w:num>
-  <w:num w:numId="10">
-    <w:abstractNumId w:val="19"/>
-  </w:num>
   <w:num w:numId="11">
-    <w:abstractNumId w:val="15"/>
+    <w:abstractNumId w:val="16"/>
   </w:num>
   <w:num w:numId="12">
-    <w:abstractNumId w:val="18"/>
+    <w:abstractNumId w:val="19"/>
   </w:num>
   <w:num w:numId="13">
     <w:abstractNumId w:val="7"/>
@@ -12263,6 +12946,9 @@
     <w:abstractNumId w:val="5"/>
   </w:num>
   <w:num w:numId="21">
+    <w:abstractNumId w:val="14"/>
+  </w:num>
+  <w:num w:numId="22">
     <w:abstractNumId w:val="13"/>
   </w:num>
 </w:numbering>

</xml_diff>

<commit_message>
Finished Car Selection and Added Simple Sound
</commit_message>
<xml_diff>
--- a/ProjectInfo/ProjectPlan.docx
+++ b/ProjectInfo/ProjectPlan.docx
@@ -1241,6 +1241,7 @@
                               <w:szCs w:val="40"/>
                             </w:rPr>
                           </w:pPr>
+                          <w:proofErr w:type="spellStart"/>
                           <w:r>
                             <w:rPr>
                               <w:rFonts w:cstheme="minorHAnsi"/>
@@ -1249,7 +1250,18 @@
                               <w:sz w:val="40"/>
                               <w:szCs w:val="40"/>
                             </w:rPr>
-                            <w:t>Chapter 1</w:t>
+                            <w:t>Chapter</w:t>
+                          </w:r>
+                          <w:proofErr w:type="spellEnd"/>
+                          <w:r>
+                            <w:rPr>
+                              <w:rFonts w:cstheme="minorHAnsi"/>
+                              <w:color w:val="000000"/>
+                              <w:kern w:val="24"/>
+                              <w:sz w:val="40"/>
+                              <w:szCs w:val="40"/>
+                            </w:rPr>
+                            <w:t xml:space="preserve"> 1</w:t>
                           </w:r>
                         </w:p>
                       </w:txbxContent>
@@ -1318,6 +1330,7 @@
                               <w:szCs w:val="40"/>
                             </w:rPr>
                           </w:pPr>
+                          <w:proofErr w:type="spellStart"/>
                           <w:r>
                             <w:rPr>
                               <w:rFonts w:cstheme="minorHAnsi"/>
@@ -1326,7 +1339,18 @@
                               <w:sz w:val="40"/>
                               <w:szCs w:val="40"/>
                             </w:rPr>
-                            <w:t>Chapter 2</w:t>
+                            <w:t>Chapter</w:t>
+                          </w:r>
+                          <w:proofErr w:type="spellEnd"/>
+                          <w:r>
+                            <w:rPr>
+                              <w:rFonts w:cstheme="minorHAnsi"/>
+                              <w:color w:val="000000"/>
+                              <w:kern w:val="24"/>
+                              <w:sz w:val="40"/>
+                              <w:szCs w:val="40"/>
+                            </w:rPr>
+                            <w:t xml:space="preserve"> 2</w:t>
                           </w:r>
                         </w:p>
                       </w:txbxContent>
@@ -1415,6 +1439,7 @@
                               <w:szCs w:val="40"/>
                             </w:rPr>
                           </w:pPr>
+                          <w:proofErr w:type="spellStart"/>
                           <w:r>
                             <w:rPr>
                               <w:rFonts w:cstheme="minorHAnsi"/>
@@ -1423,7 +1448,18 @@
                               <w:sz w:val="40"/>
                               <w:szCs w:val="40"/>
                             </w:rPr>
-                            <w:t>Chapter 3</w:t>
+                            <w:t>Chapter</w:t>
+                          </w:r>
+                          <w:proofErr w:type="spellEnd"/>
+                          <w:r>
+                            <w:rPr>
+                              <w:rFonts w:cstheme="minorHAnsi"/>
+                              <w:color w:val="000000"/>
+                              <w:kern w:val="24"/>
+                              <w:sz w:val="40"/>
+                              <w:szCs w:val="40"/>
+                            </w:rPr>
+                            <w:t xml:space="preserve"> 3</w:t>
                           </w:r>
                         </w:p>
                       </w:txbxContent>
@@ -1492,6 +1528,7 @@
                               <w:szCs w:val="40"/>
                             </w:rPr>
                           </w:pPr>
+                          <w:proofErr w:type="spellStart"/>
                           <w:r>
                             <w:rPr>
                               <w:rFonts w:cstheme="minorHAnsi"/>
@@ -1500,7 +1537,18 @@
                               <w:sz w:val="40"/>
                               <w:szCs w:val="40"/>
                             </w:rPr>
-                            <w:t>Chapter 4</w:t>
+                            <w:t>Chapter</w:t>
+                          </w:r>
+                          <w:proofErr w:type="spellEnd"/>
+                          <w:r>
+                            <w:rPr>
+                              <w:rFonts w:cstheme="minorHAnsi"/>
+                              <w:color w:val="000000"/>
+                              <w:kern w:val="24"/>
+                              <w:sz w:val="40"/>
+                              <w:szCs w:val="40"/>
+                            </w:rPr>
+                            <w:t xml:space="preserve"> 4</w:t>
                           </w:r>
                         </w:p>
                       </w:txbxContent>
@@ -1589,6 +1637,7 @@
                               <w:szCs w:val="40"/>
                             </w:rPr>
                           </w:pPr>
+                          <w:proofErr w:type="spellStart"/>
                           <w:r>
                             <w:rPr>
                               <w:rFonts w:cstheme="minorHAnsi"/>
@@ -1597,7 +1646,18 @@
                               <w:sz w:val="40"/>
                               <w:szCs w:val="40"/>
                             </w:rPr>
-                            <w:t>Chapter 5</w:t>
+                            <w:t>Chapter</w:t>
+                          </w:r>
+                          <w:proofErr w:type="spellEnd"/>
+                          <w:r>
+                            <w:rPr>
+                              <w:rFonts w:cstheme="minorHAnsi"/>
+                              <w:color w:val="000000"/>
+                              <w:kern w:val="24"/>
+                              <w:sz w:val="40"/>
+                              <w:szCs w:val="40"/>
+                            </w:rPr>
+                            <w:t xml:space="preserve"> 5</w:t>
                           </w:r>
                         </w:p>
                       </w:txbxContent>
@@ -1706,6 +1766,7 @@
                               <w:szCs w:val="40"/>
                             </w:rPr>
                           </w:pPr>
+                          <w:proofErr w:type="spellStart"/>
                           <w:r>
                             <w:rPr>
                               <w:rFonts w:cstheme="minorHAnsi"/>
@@ -1714,7 +1775,18 @@
                               <w:sz w:val="40"/>
                               <w:szCs w:val="40"/>
                             </w:rPr>
-                            <w:t>Chapter 6</w:t>
+                            <w:t>Chapter</w:t>
+                          </w:r>
+                          <w:proofErr w:type="spellEnd"/>
+                          <w:r>
+                            <w:rPr>
+                              <w:rFonts w:cstheme="minorHAnsi"/>
+                              <w:color w:val="000000"/>
+                              <w:kern w:val="24"/>
+                              <w:sz w:val="40"/>
+                              <w:szCs w:val="40"/>
+                            </w:rPr>
+                            <w:t xml:space="preserve"> 6</w:t>
                           </w:r>
                         </w:p>
                       </w:txbxContent>
@@ -2022,6 +2094,7 @@
                           <w:szCs w:val="40"/>
                         </w:rPr>
                       </w:pPr>
+                      <w:proofErr w:type="spellStart"/>
                       <w:r>
                         <w:rPr>
                           <w:rFonts w:cstheme="minorHAnsi"/>
@@ -2030,7 +2103,18 @@
                           <w:sz w:val="40"/>
                           <w:szCs w:val="40"/>
                         </w:rPr>
-                        <w:t xml:space="preserve">Chapter </w:t>
+                        <w:t>Chapter</w:t>
+                      </w:r>
+                      <w:proofErr w:type="spellEnd"/>
+                      <w:r>
+                        <w:rPr>
+                          <w:rFonts w:cstheme="minorHAnsi"/>
+                          <w:color w:val="000000"/>
+                          <w:kern w:val="24"/>
+                          <w:sz w:val="40"/>
+                          <w:szCs w:val="40"/>
+                        </w:rPr>
+                        <w:t xml:space="preserve"> </w:t>
                       </w:r>
                       <w:r>
                         <w:rPr>
@@ -2174,17 +2258,7 @@
                           <w:sz w:val="26"/>
                           <w:szCs w:val="26"/>
                         </w:rPr>
-                        <w:t>..........................................................................................1</w:t>
-                      </w:r>
-                      <w:r>
-                        <w:rPr>
-                          <w:rFonts w:ascii="Playfair Display" w:hAnsi="Playfair Display"/>
-                          <w:color w:val="000000"/>
-                          <w:kern w:val="24"/>
-                          <w:sz w:val="26"/>
-                          <w:szCs w:val="26"/>
-                        </w:rPr>
-                        <w:t>5</w:t>
+                        <w:t>..........................................................................................15</w:t>
                       </w:r>
                     </w:p>
                   </w:txbxContent>
@@ -2790,8 +2864,21 @@
           <w:bdr w:val="none" w:sz="0" w:space="0" w:color="auto" w:frame="1"/>
           <w:lang w:val="en-US" w:eastAsia="nl-NL"/>
         </w:rPr>
-        <w:t xml:space="preserve"> person camera;</w:t>
-      </w:r>
+        <w:t xml:space="preserve"> person </w:t>
+      </w:r>
+      <w:proofErr w:type="gramStart"/>
+      <w:r>
+        <w:rPr>
+          <w:rFonts w:ascii="Calibri" w:eastAsia="Times New Roman" w:hAnsi="Calibri" w:cs="Calibri"/>
+          <w:color w:val="000000"/>
+          <w:sz w:val="24"/>
+          <w:szCs w:val="24"/>
+          <w:bdr w:val="none" w:sz="0" w:space="0" w:color="auto" w:frame="1"/>
+          <w:lang w:val="en-US" w:eastAsia="nl-NL"/>
+        </w:rPr>
+        <w:t>camera;</w:t>
+      </w:r>
+      <w:proofErr w:type="gramEnd"/>
     </w:p>
     <w:p>
       <w:pPr>
@@ -2819,7 +2906,31 @@
           <w:bdr w:val="none" w:sz="0" w:space="0" w:color="auto" w:frame="1"/>
           <w:lang w:val="en-US" w:eastAsia="nl-NL"/>
         </w:rPr>
-        <w:t>The car will be controlled by the player; </w:t>
+        <w:t xml:space="preserve">The car will be controlled by the </w:t>
+      </w:r>
+      <w:proofErr w:type="gramStart"/>
+      <w:r>
+        <w:rPr>
+          <w:rFonts w:ascii="Calibri" w:eastAsia="Times New Roman" w:hAnsi="Calibri" w:cs="Calibri"/>
+          <w:color w:val="000000"/>
+          <w:sz w:val="24"/>
+          <w:szCs w:val="24"/>
+          <w:bdr w:val="none" w:sz="0" w:space="0" w:color="auto" w:frame="1"/>
+          <w:lang w:val="en-US" w:eastAsia="nl-NL"/>
+        </w:rPr>
+        <w:t>player;</w:t>
+      </w:r>
+      <w:proofErr w:type="gramEnd"/>
+      <w:r>
+        <w:rPr>
+          <w:rFonts w:ascii="Calibri" w:eastAsia="Times New Roman" w:hAnsi="Calibri" w:cs="Calibri"/>
+          <w:color w:val="000000"/>
+          <w:sz w:val="24"/>
+          <w:szCs w:val="24"/>
+          <w:bdr w:val="none" w:sz="0" w:space="0" w:color="auto" w:frame="1"/>
+          <w:lang w:val="en-US" w:eastAsia="nl-NL"/>
+        </w:rPr>
+        <w:t> </w:t>
       </w:r>
     </w:p>
     <w:p>
@@ -2847,8 +2958,21 @@
           <w:bdr w:val="none" w:sz="0" w:space="0" w:color="auto" w:frame="1"/>
           <w:lang w:val="en-US" w:eastAsia="nl-NL"/>
         </w:rPr>
-        <w:t>Controllers. The game will be controlled via a keyboard or a controller;</w:t>
-      </w:r>
+        <w:t xml:space="preserve">Controllers. The game will be controlled via a keyboard or a </w:t>
+      </w:r>
+      <w:proofErr w:type="gramStart"/>
+      <w:r>
+        <w:rPr>
+          <w:rFonts w:ascii="Calibri" w:eastAsia="Times New Roman" w:hAnsi="Calibri" w:cs="Calibri"/>
+          <w:color w:val="000000"/>
+          <w:sz w:val="24"/>
+          <w:szCs w:val="24"/>
+          <w:bdr w:val="none" w:sz="0" w:space="0" w:color="auto" w:frame="1"/>
+          <w:lang w:val="en-US" w:eastAsia="nl-NL"/>
+        </w:rPr>
+        <w:t>controller;</w:t>
+      </w:r>
+      <w:proofErr w:type="gramEnd"/>
     </w:p>
     <w:p>
       <w:pPr>
@@ -2875,8 +2999,21 @@
           <w:bdr w:val="none" w:sz="0" w:space="0" w:color="auto" w:frame="1"/>
           <w:lang w:val="en-US" w:eastAsia="nl-NL"/>
         </w:rPr>
-        <w:t>Keyboard. A or D turning, W driving, S breaking;</w:t>
-      </w:r>
+        <w:t xml:space="preserve">Keyboard. A or D turning, W driving, S </w:t>
+      </w:r>
+      <w:proofErr w:type="gramStart"/>
+      <w:r>
+        <w:rPr>
+          <w:rFonts w:ascii="Calibri" w:eastAsia="Times New Roman" w:hAnsi="Calibri" w:cs="Calibri"/>
+          <w:color w:val="000000"/>
+          <w:sz w:val="24"/>
+          <w:szCs w:val="24"/>
+          <w:bdr w:val="none" w:sz="0" w:space="0" w:color="auto" w:frame="1"/>
+          <w:lang w:val="en-US" w:eastAsia="nl-NL"/>
+        </w:rPr>
+        <w:t>breaking;</w:t>
+      </w:r>
+      <w:proofErr w:type="gramEnd"/>
     </w:p>
     <w:p>
       <w:pPr>
@@ -2903,8 +3040,21 @@
           <w:bdr w:val="none" w:sz="0" w:space="0" w:color="auto" w:frame="1"/>
           <w:lang w:val="en-US" w:eastAsia="nl-NL"/>
         </w:rPr>
-        <w:t>Controller. Joystick turning, R2 driving, L2 breaking;</w:t>
-      </w:r>
+        <w:t xml:space="preserve">Controller. Joystick turning, R2 driving, L2 </w:t>
+      </w:r>
+      <w:proofErr w:type="gramStart"/>
+      <w:r>
+        <w:rPr>
+          <w:rFonts w:ascii="Calibri" w:eastAsia="Times New Roman" w:hAnsi="Calibri" w:cs="Calibri"/>
+          <w:color w:val="000000"/>
+          <w:sz w:val="24"/>
+          <w:szCs w:val="24"/>
+          <w:bdr w:val="none" w:sz="0" w:space="0" w:color="auto" w:frame="1"/>
+          <w:lang w:val="en-US" w:eastAsia="nl-NL"/>
+        </w:rPr>
+        <w:t>breaking;</w:t>
+      </w:r>
+      <w:proofErr w:type="gramEnd"/>
     </w:p>
     <w:p>
       <w:pPr>
@@ -2931,7 +3081,31 @@
           <w:bdr w:val="none" w:sz="0" w:space="0" w:color="auto" w:frame="1"/>
           <w:lang w:val="en-US" w:eastAsia="nl-NL"/>
         </w:rPr>
-        <w:t>Car choosing. You can choose the car you can play with and they will have different driving characteristics/stats;</w:t>
+        <w:t xml:space="preserve">Car choosing. You can choose the car you can play </w:t>
+      </w:r>
+      <w:proofErr w:type="gramStart"/>
+      <w:r>
+        <w:rPr>
+          <w:rFonts w:ascii="Calibri" w:eastAsia="Times New Roman" w:hAnsi="Calibri" w:cs="Calibri"/>
+          <w:color w:val="000000"/>
+          <w:sz w:val="24"/>
+          <w:szCs w:val="24"/>
+          <w:bdr w:val="none" w:sz="0" w:space="0" w:color="auto" w:frame="1"/>
+          <w:lang w:val="en-US" w:eastAsia="nl-NL"/>
+        </w:rPr>
+        <w:t>with</w:t>
+      </w:r>
+      <w:proofErr w:type="gramEnd"/>
+      <w:r>
+        <w:rPr>
+          <w:rFonts w:ascii="Calibri" w:eastAsia="Times New Roman" w:hAnsi="Calibri" w:cs="Calibri"/>
+          <w:color w:val="000000"/>
+          <w:sz w:val="24"/>
+          <w:szCs w:val="24"/>
+          <w:bdr w:val="none" w:sz="0" w:space="0" w:color="auto" w:frame="1"/>
+          <w:lang w:val="en-US" w:eastAsia="nl-NL"/>
+        </w:rPr>
+        <w:t xml:space="preserve"> and they will have different driving characteristics/stats;</w:t>
       </w:r>
     </w:p>
     <w:p>
@@ -2979,8 +3153,20 @@
           <w:szCs w:val="24"/>
           <w:lang w:val="en-US" w:eastAsia="nl-NL"/>
         </w:rPr>
-        <w:t>. Top speed, acceleration and car handling;</w:t>
-      </w:r>
+        <w:t xml:space="preserve">. Top speed, acceleration and car </w:t>
+      </w:r>
+      <w:proofErr w:type="gramStart"/>
+      <w:r>
+        <w:rPr>
+          <w:rFonts w:ascii="Calibri" w:eastAsia="Times New Roman" w:hAnsi="Calibri" w:cs="Calibri"/>
+          <w:color w:val="000000"/>
+          <w:sz w:val="24"/>
+          <w:szCs w:val="24"/>
+          <w:lang w:val="en-US" w:eastAsia="nl-NL"/>
+        </w:rPr>
+        <w:t>handling;</w:t>
+      </w:r>
+      <w:proofErr w:type="gramEnd"/>
     </w:p>
     <w:p>
       <w:pPr>
@@ -3017,8 +3203,21 @@
           <w:bdr w:val="none" w:sz="0" w:space="0" w:color="auto" w:frame="1"/>
           <w:lang w:val="en-US" w:eastAsia="nl-NL"/>
         </w:rPr>
-        <w:t>characteristics/stats;</w:t>
-      </w:r>
+        <w:t>characteristics/</w:t>
+      </w:r>
+      <w:proofErr w:type="gramStart"/>
+      <w:r>
+        <w:rPr>
+          <w:rFonts w:ascii="Calibri" w:eastAsia="Times New Roman" w:hAnsi="Calibri" w:cs="Calibri"/>
+          <w:color w:val="000000"/>
+          <w:sz w:val="24"/>
+          <w:szCs w:val="24"/>
+          <w:bdr w:val="none" w:sz="0" w:space="0" w:color="auto" w:frame="1"/>
+          <w:lang w:val="en-US" w:eastAsia="nl-NL"/>
+        </w:rPr>
+        <w:t>stats;</w:t>
+      </w:r>
+      <w:proofErr w:type="gramEnd"/>
     </w:p>
     <w:p>
       <w:pPr>
@@ -3067,8 +3266,21 @@
           <w:bdr w:val="none" w:sz="0" w:space="0" w:color="auto" w:frame="1"/>
           <w:lang w:val="en-US" w:eastAsia="nl-NL"/>
         </w:rPr>
-        <w:t xml:space="preserve"> car when they click on the “Start” button;</w:t>
-      </w:r>
+        <w:t xml:space="preserve"> car when they click on the “Start” </w:t>
+      </w:r>
+      <w:proofErr w:type="gramStart"/>
+      <w:r>
+        <w:rPr>
+          <w:rFonts w:ascii="Calibri" w:eastAsia="Times New Roman" w:hAnsi="Calibri" w:cs="Calibri"/>
+          <w:color w:val="000000"/>
+          <w:sz w:val="24"/>
+          <w:szCs w:val="24"/>
+          <w:bdr w:val="none" w:sz="0" w:space="0" w:color="auto" w:frame="1"/>
+          <w:lang w:val="en-US" w:eastAsia="nl-NL"/>
+        </w:rPr>
+        <w:t>button;</w:t>
+      </w:r>
+      <w:proofErr w:type="gramEnd"/>
     </w:p>
     <w:p>
       <w:pPr>
@@ -3094,8 +3306,20 @@
           <w:szCs w:val="24"/>
           <w:lang w:val="en-US" w:eastAsia="nl-NL"/>
         </w:rPr>
-        <w:t>Out lap after car choosing;</w:t>
-      </w:r>
+        <w:t xml:space="preserve">Out lap after car </w:t>
+      </w:r>
+      <w:proofErr w:type="gramStart"/>
+      <w:r>
+        <w:rPr>
+          <w:rFonts w:ascii="Calibri" w:eastAsia="Times New Roman" w:hAnsi="Calibri" w:cs="Calibri"/>
+          <w:color w:val="000000"/>
+          <w:sz w:val="24"/>
+          <w:szCs w:val="24"/>
+          <w:lang w:val="en-US" w:eastAsia="nl-NL"/>
+        </w:rPr>
+        <w:t>choosing;</w:t>
+      </w:r>
+      <w:proofErr w:type="gramEnd"/>
     </w:p>
     <w:p>
       <w:pPr>
@@ -3132,8 +3356,20 @@
           <w:szCs w:val="24"/>
           <w:lang w:val="en-US" w:eastAsia="nl-NL"/>
         </w:rPr>
-        <w:t>The main menu will contain the “Start” and “Quit” buttons;</w:t>
-      </w:r>
+        <w:t xml:space="preserve">The main menu will contain the “Start” and “Quit” </w:t>
+      </w:r>
+      <w:proofErr w:type="gramStart"/>
+      <w:r>
+        <w:rPr>
+          <w:rFonts w:ascii="Calibri" w:eastAsia="Times New Roman" w:hAnsi="Calibri" w:cs="Calibri"/>
+          <w:color w:val="000000"/>
+          <w:sz w:val="24"/>
+          <w:szCs w:val="24"/>
+          <w:lang w:val="en-US" w:eastAsia="nl-NL"/>
+        </w:rPr>
+        <w:t>buttons;</w:t>
+      </w:r>
+      <w:proofErr w:type="gramEnd"/>
     </w:p>
     <w:p>
       <w:pPr>
@@ -3160,8 +3396,21 @@
           <w:bdr w:val="none" w:sz="0" w:space="0" w:color="auto" w:frame="1"/>
           <w:lang w:val="en-US" w:eastAsia="nl-NL"/>
         </w:rPr>
-        <w:t>Timer. The timer will start after the player finished an out lap;</w:t>
-      </w:r>
+        <w:t xml:space="preserve">Timer. The timer will start after the player finished an out </w:t>
+      </w:r>
+      <w:proofErr w:type="gramStart"/>
+      <w:r>
+        <w:rPr>
+          <w:rFonts w:ascii="Calibri" w:eastAsia="Times New Roman" w:hAnsi="Calibri" w:cs="Calibri"/>
+          <w:color w:val="000000"/>
+          <w:sz w:val="24"/>
+          <w:szCs w:val="24"/>
+          <w:bdr w:val="none" w:sz="0" w:space="0" w:color="auto" w:frame="1"/>
+          <w:lang w:val="en-US" w:eastAsia="nl-NL"/>
+        </w:rPr>
+        <w:t>lap;</w:t>
+      </w:r>
+      <w:proofErr w:type="gramEnd"/>
     </w:p>
     <w:p>
       <w:pPr>
@@ -3210,8 +3459,21 @@
           <w:bdr w:val="none" w:sz="0" w:space="0" w:color="auto" w:frame="1"/>
           <w:lang w:val="en-US" w:eastAsia="nl-NL"/>
         </w:rPr>
-        <w:t xml:space="preserve"> the finish line again;</w:t>
-      </w:r>
+        <w:t xml:space="preserve"> the finish line </w:t>
+      </w:r>
+      <w:proofErr w:type="gramStart"/>
+      <w:r>
+        <w:rPr>
+          <w:rFonts w:ascii="Calibri" w:eastAsia="Times New Roman" w:hAnsi="Calibri" w:cs="Calibri"/>
+          <w:color w:val="000000"/>
+          <w:sz w:val="24"/>
+          <w:szCs w:val="24"/>
+          <w:bdr w:val="none" w:sz="0" w:space="0" w:color="auto" w:frame="1"/>
+          <w:lang w:val="en-US" w:eastAsia="nl-NL"/>
+        </w:rPr>
+        <w:t>again;</w:t>
+      </w:r>
+      <w:proofErr w:type="gramEnd"/>
     </w:p>
     <w:p>
       <w:pPr>
@@ -3229,6 +3491,7 @@
           <w:lang w:val="en-US" w:eastAsia="nl-NL"/>
         </w:rPr>
       </w:pPr>
+      <w:proofErr w:type="gramStart"/>
       <w:r>
         <w:rPr>
           <w:rFonts w:ascii="Calibri" w:eastAsia="Times New Roman" w:hAnsi="Calibri" w:cs="Calibri"/>
@@ -3238,8 +3501,33 @@
           <w:bdr w:val="none" w:sz="0" w:space="0" w:color="auto" w:frame="1"/>
           <w:lang w:val="en-US" w:eastAsia="nl-NL"/>
         </w:rPr>
-        <w:t>High-score. The lowest lap time will be the highest score, this will be tracked;</w:t>
-      </w:r>
+        <w:t>High-score</w:t>
+      </w:r>
+      <w:proofErr w:type="gramEnd"/>
+      <w:r>
+        <w:rPr>
+          <w:rFonts w:ascii="Calibri" w:eastAsia="Times New Roman" w:hAnsi="Calibri" w:cs="Calibri"/>
+          <w:color w:val="000000"/>
+          <w:sz w:val="24"/>
+          <w:szCs w:val="24"/>
+          <w:bdr w:val="none" w:sz="0" w:space="0" w:color="auto" w:frame="1"/>
+          <w:lang w:val="en-US" w:eastAsia="nl-NL"/>
+        </w:rPr>
+        <w:t xml:space="preserve">. The lowest lap time will be the highest score, this will be </w:t>
+      </w:r>
+      <w:proofErr w:type="gramStart"/>
+      <w:r>
+        <w:rPr>
+          <w:rFonts w:ascii="Calibri" w:eastAsia="Times New Roman" w:hAnsi="Calibri" w:cs="Calibri"/>
+          <w:color w:val="000000"/>
+          <w:sz w:val="24"/>
+          <w:szCs w:val="24"/>
+          <w:bdr w:val="none" w:sz="0" w:space="0" w:color="auto" w:frame="1"/>
+          <w:lang w:val="en-US" w:eastAsia="nl-NL"/>
+        </w:rPr>
+        <w:t>tracked;</w:t>
+      </w:r>
+      <w:proofErr w:type="gramEnd"/>
     </w:p>
     <w:p>
       <w:pPr>
@@ -3288,8 +3576,21 @@
           <w:bdr w:val="none" w:sz="0" w:space="0" w:color="auto" w:frame="1"/>
           <w:lang w:val="en-US" w:eastAsia="nl-NL"/>
         </w:rPr>
-        <w:t>. There are no penalties for crashing;</w:t>
-      </w:r>
+        <w:t xml:space="preserve">. There are no penalties for </w:t>
+      </w:r>
+      <w:proofErr w:type="gramStart"/>
+      <w:r>
+        <w:rPr>
+          <w:rFonts w:ascii="Calibri" w:eastAsia="Times New Roman" w:hAnsi="Calibri" w:cs="Calibri"/>
+          <w:color w:val="000000"/>
+          <w:sz w:val="24"/>
+          <w:szCs w:val="24"/>
+          <w:bdr w:val="none" w:sz="0" w:space="0" w:color="auto" w:frame="1"/>
+          <w:lang w:val="en-US" w:eastAsia="nl-NL"/>
+        </w:rPr>
+        <w:t>crashing;</w:t>
+      </w:r>
+      <w:proofErr w:type="gramEnd"/>
     </w:p>
     <w:p>
       <w:pPr>
@@ -3413,6 +3714,7 @@
         <w:t xml:space="preserve">Try to improve their </w:t>
       </w:r>
       <w:proofErr w:type="spellStart"/>
+      <w:proofErr w:type="gramStart"/>
       <w:r>
         <w:rPr>
           <w:rFonts w:ascii="Calibri" w:eastAsia="Times New Roman" w:hAnsi="Calibri" w:cs="Calibri"/>
@@ -3436,6 +3738,7 @@
         </w:rPr>
         <w:t>;</w:t>
       </w:r>
+      <w:proofErr w:type="gramEnd"/>
     </w:p>
     <w:p>
       <w:pPr>
@@ -3462,8 +3765,21 @@
           <w:bdr w:val="none" w:sz="0" w:space="0" w:color="auto" w:frame="1"/>
           <w:lang w:val="en-US" w:eastAsia="nl-NL"/>
         </w:rPr>
-        <w:t>Try to cut corners in the track;</w:t>
-      </w:r>
+        <w:t xml:space="preserve">Try to cut corners in the </w:t>
+      </w:r>
+      <w:proofErr w:type="gramStart"/>
+      <w:r>
+        <w:rPr>
+          <w:rFonts w:ascii="Calibri" w:eastAsia="Times New Roman" w:hAnsi="Calibri" w:cs="Calibri"/>
+          <w:color w:val="000000"/>
+          <w:sz w:val="24"/>
+          <w:szCs w:val="24"/>
+          <w:bdr w:val="none" w:sz="0" w:space="0" w:color="auto" w:frame="1"/>
+          <w:lang w:val="en-US" w:eastAsia="nl-NL"/>
+        </w:rPr>
+        <w:t>track;</w:t>
+      </w:r>
+      <w:proofErr w:type="gramEnd"/>
     </w:p>
     <w:p>
       <w:pPr>
@@ -3490,8 +3806,21 @@
           <w:bdr w:val="none" w:sz="0" w:space="0" w:color="auto" w:frame="1"/>
           <w:lang w:val="en-US" w:eastAsia="nl-NL"/>
         </w:rPr>
-        <w:t>Crash or hit the barrier;</w:t>
-      </w:r>
+        <w:t xml:space="preserve">Crash or hit the </w:t>
+      </w:r>
+      <w:proofErr w:type="gramStart"/>
+      <w:r>
+        <w:rPr>
+          <w:rFonts w:ascii="Calibri" w:eastAsia="Times New Roman" w:hAnsi="Calibri" w:cs="Calibri"/>
+          <w:color w:val="000000"/>
+          <w:sz w:val="24"/>
+          <w:szCs w:val="24"/>
+          <w:bdr w:val="none" w:sz="0" w:space="0" w:color="auto" w:frame="1"/>
+          <w:lang w:val="en-US" w:eastAsia="nl-NL"/>
+        </w:rPr>
+        <w:t>barrier;</w:t>
+      </w:r>
+      <w:proofErr w:type="gramEnd"/>
     </w:p>
     <w:p>
       <w:pPr>
@@ -3540,8 +3869,21 @@
           <w:bdr w:val="none" w:sz="0" w:space="0" w:color="auto" w:frame="1"/>
           <w:lang w:val="en-US" w:eastAsia="nl-NL"/>
         </w:rPr>
-        <w:t xml:space="preserve"> racing style;</w:t>
-      </w:r>
+        <w:t xml:space="preserve"> racing </w:t>
+      </w:r>
+      <w:proofErr w:type="gramStart"/>
+      <w:r>
+        <w:rPr>
+          <w:rFonts w:ascii="Calibri" w:eastAsia="Times New Roman" w:hAnsi="Calibri" w:cs="Calibri"/>
+          <w:color w:val="000000"/>
+          <w:sz w:val="24"/>
+          <w:szCs w:val="24"/>
+          <w:bdr w:val="none" w:sz="0" w:space="0" w:color="auto" w:frame="1"/>
+          <w:lang w:val="en-US" w:eastAsia="nl-NL"/>
+        </w:rPr>
+        <w:t>style;</w:t>
+      </w:r>
+      <w:proofErr w:type="gramEnd"/>
     </w:p>
     <w:p>
       <w:pPr>
@@ -3568,8 +3910,21 @@
           <w:bdr w:val="none" w:sz="0" w:space="0" w:color="auto" w:frame="1"/>
           <w:lang w:val="en-US" w:eastAsia="nl-NL"/>
         </w:rPr>
-        <w:t>Try and minimize the time of the out lap;</w:t>
-      </w:r>
+        <w:t xml:space="preserve">Try and minimize the time of the out </w:t>
+      </w:r>
+      <w:proofErr w:type="gramStart"/>
+      <w:r>
+        <w:rPr>
+          <w:rFonts w:ascii="Calibri" w:eastAsia="Times New Roman" w:hAnsi="Calibri" w:cs="Calibri"/>
+          <w:color w:val="000000"/>
+          <w:sz w:val="24"/>
+          <w:szCs w:val="24"/>
+          <w:bdr w:val="none" w:sz="0" w:space="0" w:color="auto" w:frame="1"/>
+          <w:lang w:val="en-US" w:eastAsia="nl-NL"/>
+        </w:rPr>
+        <w:t>lap;</w:t>
+      </w:r>
+      <w:proofErr w:type="gramEnd"/>
     </w:p>
     <w:p>
       <w:pPr>
@@ -3596,8 +3951,21 @@
           <w:bdr w:val="none" w:sz="0" w:space="0" w:color="auto" w:frame="1"/>
           <w:lang w:val="en-US" w:eastAsia="nl-NL"/>
         </w:rPr>
-        <w:t>Use their preferred controller, will it be keyboard or controller;</w:t>
-      </w:r>
+        <w:t xml:space="preserve">Use their preferred controller, will it be keyboard or </w:t>
+      </w:r>
+      <w:proofErr w:type="gramStart"/>
+      <w:r>
+        <w:rPr>
+          <w:rFonts w:ascii="Calibri" w:eastAsia="Times New Roman" w:hAnsi="Calibri" w:cs="Calibri"/>
+          <w:color w:val="000000"/>
+          <w:sz w:val="24"/>
+          <w:szCs w:val="24"/>
+          <w:bdr w:val="none" w:sz="0" w:space="0" w:color="auto" w:frame="1"/>
+          <w:lang w:val="en-US" w:eastAsia="nl-NL"/>
+        </w:rPr>
+        <w:t>controller;</w:t>
+      </w:r>
+      <w:proofErr w:type="gramEnd"/>
     </w:p>
     <w:p>
       <w:pPr>
@@ -3624,8 +3992,21 @@
           <w:bdr w:val="none" w:sz="0" w:space="0" w:color="auto" w:frame="1"/>
           <w:lang w:val="en-US" w:eastAsia="nl-NL"/>
         </w:rPr>
-        <w:t>Try to exploit the timer or the track;</w:t>
-      </w:r>
+        <w:t xml:space="preserve">Try to exploit the timer or the </w:t>
+      </w:r>
+      <w:proofErr w:type="gramStart"/>
+      <w:r>
+        <w:rPr>
+          <w:rFonts w:ascii="Calibri" w:eastAsia="Times New Roman" w:hAnsi="Calibri" w:cs="Calibri"/>
+          <w:color w:val="000000"/>
+          <w:sz w:val="24"/>
+          <w:szCs w:val="24"/>
+          <w:bdr w:val="none" w:sz="0" w:space="0" w:color="auto" w:frame="1"/>
+          <w:lang w:val="en-US" w:eastAsia="nl-NL"/>
+        </w:rPr>
+        <w:t>track;</w:t>
+      </w:r>
+      <w:proofErr w:type="gramEnd"/>
     </w:p>
     <w:p>
       <w:pPr>
@@ -3687,7 +4068,31 @@
           <w:bdr w:val="none" w:sz="0" w:space="0" w:color="auto" w:frame="1"/>
           <w:lang w:val="en-US" w:eastAsia="nl-NL"/>
         </w:rPr>
-        <w:t>Challenge, you will want improve your time and driving skill throughout playing the game. </w:t>
+        <w:t xml:space="preserve">Challenge, you will want </w:t>
+      </w:r>
+      <w:proofErr w:type="gramStart"/>
+      <w:r>
+        <w:rPr>
+          <w:rFonts w:ascii="Calibri" w:eastAsia="Times New Roman" w:hAnsi="Calibri" w:cs="Calibri"/>
+          <w:color w:val="000000"/>
+          <w:sz w:val="24"/>
+          <w:szCs w:val="24"/>
+          <w:bdr w:val="none" w:sz="0" w:space="0" w:color="auto" w:frame="1"/>
+          <w:lang w:val="en-US" w:eastAsia="nl-NL"/>
+        </w:rPr>
+        <w:t>improve</w:t>
+      </w:r>
+      <w:proofErr w:type="gramEnd"/>
+      <w:r>
+        <w:rPr>
+          <w:rFonts w:ascii="Calibri" w:eastAsia="Times New Roman" w:hAnsi="Calibri" w:cs="Calibri"/>
+          <w:color w:val="000000"/>
+          <w:sz w:val="24"/>
+          <w:szCs w:val="24"/>
+          <w:bdr w:val="none" w:sz="0" w:space="0" w:color="auto" w:frame="1"/>
+          <w:lang w:val="en-US" w:eastAsia="nl-NL"/>
+        </w:rPr>
+        <w:t xml:space="preserve"> your time and driving skill throughout playing the game. </w:t>
       </w:r>
     </w:p>
     <w:p>
@@ -3740,7 +4145,31 @@
           <w:lang w:val="en-US" w:eastAsia="nl-NL"/>
         </w:rPr>
         <w:lastRenderedPageBreak/>
-        <w:t>What will the game look like (visuals): </w:t>
+        <w:t>What will the game look like (visuals</w:t>
+      </w:r>
+      <w:proofErr w:type="gramStart"/>
+      <w:r>
+        <w:rPr>
+          <w:rFonts w:ascii="Calibri" w:eastAsia="Times New Roman" w:hAnsi="Calibri" w:cs="Calibri"/>
+          <w:b/>
+          <w:bCs/>
+          <w:color w:val="000000"/>
+          <w:bdr w:val="none" w:sz="0" w:space="0" w:color="auto" w:frame="1"/>
+          <w:lang w:val="en-US" w:eastAsia="nl-NL"/>
+        </w:rPr>
+        <w:t>):</w:t>
+      </w:r>
+      <w:proofErr w:type="gramEnd"/>
+      <w:r>
+        <w:rPr>
+          <w:rFonts w:ascii="Calibri" w:eastAsia="Times New Roman" w:hAnsi="Calibri" w:cs="Calibri"/>
+          <w:b/>
+          <w:bCs/>
+          <w:color w:val="000000"/>
+          <w:bdr w:val="none" w:sz="0" w:space="0" w:color="auto" w:frame="1"/>
+          <w:lang w:val="en-US" w:eastAsia="nl-NL"/>
+        </w:rPr>
+        <w:t> </w:t>
       </w:r>
     </w:p>
     <w:p>
@@ -3947,8 +4376,9 @@
           <w:bdr w:val="none" w:sz="0" w:space="0" w:color="auto" w:frame="1"/>
           <w:lang w:val="en-US" w:eastAsia="nl-NL"/>
         </w:rPr>
-        <w:t>The game will look semi realistic and will be inspired by other racing sims. We will make it look like this by using third party models and assets</w:t>
-      </w:r>
+        <w:t xml:space="preserve">The game will look semi realistic and will be inspired by other racing sims. We will make it look like this by using third party models and </w:t>
+      </w:r>
+      <w:proofErr w:type="gramStart"/>
       <w:r>
         <w:rPr>
           <w:rFonts w:ascii="Calibri" w:eastAsia="Times New Roman" w:hAnsi="Calibri" w:cs="Calibri"/>
@@ -3958,8 +4388,20 @@
           <w:bdr w:val="none" w:sz="0" w:space="0" w:color="auto" w:frame="1"/>
           <w:lang w:val="en-US" w:eastAsia="nl-NL"/>
         </w:rPr>
+        <w:t>assets</w:t>
+      </w:r>
+      <w:r>
+        <w:rPr>
+          <w:rFonts w:ascii="Calibri" w:eastAsia="Times New Roman" w:hAnsi="Calibri" w:cs="Calibri"/>
+          <w:color w:val="000000"/>
+          <w:sz w:val="24"/>
+          <w:szCs w:val="24"/>
+          <w:bdr w:val="none" w:sz="0" w:space="0" w:color="auto" w:frame="1"/>
+          <w:lang w:val="en-US" w:eastAsia="nl-NL"/>
+        </w:rPr>
         <w:t>;</w:t>
       </w:r>
+      <w:proofErr w:type="gramEnd"/>
     </w:p>
     <w:p>
       <w:pPr>
@@ -4798,8 +5240,16 @@
                               <w:rPr>
                                 <w:lang w:val="en-US"/>
                               </w:rPr>
-                              <w:t>Car controller;</w:t>
+                              <w:t xml:space="preserve">Car </w:t>
                             </w:r>
+                            <w:proofErr w:type="gramStart"/>
+                            <w:r>
+                              <w:rPr>
+                                <w:lang w:val="en-US"/>
+                              </w:rPr>
+                              <w:t>controller;</w:t>
+                            </w:r>
+                            <w:proofErr w:type="gramEnd"/>
                           </w:p>
                           <w:p>
                             <w:pPr>
@@ -4808,11 +5258,19 @@
                                 <w:lang w:val="en-US"/>
                               </w:rPr>
                             </w:pPr>
+                            <w:proofErr w:type="gramStart"/>
                             <w:r>
                               <w:rPr>
                                 <w:lang w:val="en-US"/>
                               </w:rPr>
-                              <w:t xml:space="preserve">Timer; </w:t>
+                              <w:t>Timer;</w:t>
+                            </w:r>
+                            <w:proofErr w:type="gramEnd"/>
+                            <w:r>
+                              <w:rPr>
+                                <w:lang w:val="en-US"/>
+                              </w:rPr>
+                              <w:t xml:space="preserve"> </w:t>
                             </w:r>
                           </w:p>
                           <w:p>
@@ -4959,8 +5417,16 @@
                               <w:rPr>
                                 <w:lang w:val="en-US"/>
                               </w:rPr>
-                              <w:t>Pause menu;</w:t>
+                              <w:t xml:space="preserve">Pause </w:t>
                             </w:r>
+                            <w:proofErr w:type="gramStart"/>
+                            <w:r>
+                              <w:rPr>
+                                <w:lang w:val="en-US"/>
+                              </w:rPr>
+                              <w:t>menu;</w:t>
+                            </w:r>
+                            <w:proofErr w:type="gramEnd"/>
                           </w:p>
                           <w:p>
                             <w:pPr>
@@ -4973,8 +5439,16 @@
                               <w:rPr>
                                 <w:lang w:val="en-US"/>
                               </w:rPr>
-                              <w:t>Main menu;</w:t>
+                              <w:t xml:space="preserve">Main </w:t>
                             </w:r>
+                            <w:proofErr w:type="gramStart"/>
+                            <w:r>
+                              <w:rPr>
+                                <w:lang w:val="en-US"/>
+                              </w:rPr>
+                              <w:t>menu;</w:t>
+                            </w:r>
+                            <w:proofErr w:type="gramEnd"/>
                           </w:p>
                           <w:p>
                             <w:pPr>
@@ -4993,7 +5467,14 @@
                               <w:rPr>
                                 <w:lang w:val="en-US"/>
                               </w:rPr>
-                              <w:t>/multiple cars</w:t>
+                              <w:t xml:space="preserve">/multiple </w:t>
+                            </w:r>
+                            <w:proofErr w:type="gramStart"/>
+                            <w:r>
+                              <w:rPr>
+                                <w:lang w:val="en-US"/>
+                              </w:rPr>
+                              <w:t>cars</w:t>
                             </w:r>
                             <w:r>
                               <w:rPr>
@@ -5001,6 +5482,7 @@
                               </w:rPr>
                               <w:t>;</w:t>
                             </w:r>
+                            <w:proofErr w:type="gramEnd"/>
                           </w:p>
                           <w:p>
                             <w:pPr>
@@ -5165,12 +5647,14 @@
                                 <w:lang w:val="en-US"/>
                               </w:rPr>
                             </w:pPr>
+                            <w:proofErr w:type="gramStart"/>
                             <w:r>
                               <w:rPr>
                                 <w:lang w:val="en-US"/>
                               </w:rPr>
                               <w:t>Crashing;</w:t>
                             </w:r>
+                            <w:proofErr w:type="gramEnd"/>
                           </w:p>
                           <w:p>
                             <w:pPr>
@@ -5183,7 +5667,14 @@
                               <w:rPr>
                                 <w:lang w:val="en-US"/>
                               </w:rPr>
-                              <w:t>Car stats</w:t>
+                              <w:t xml:space="preserve">Car </w:t>
+                            </w:r>
+                            <w:proofErr w:type="gramStart"/>
+                            <w:r>
+                              <w:rPr>
+                                <w:lang w:val="en-US"/>
+                              </w:rPr>
+                              <w:t>stats</w:t>
                             </w:r>
                             <w:r>
                               <w:rPr>
@@ -5191,6 +5682,7 @@
                               </w:rPr>
                               <w:t>;</w:t>
                             </w:r>
+                            <w:proofErr w:type="gramEnd"/>
                           </w:p>
                           <w:p>
                             <w:pPr>
@@ -5229,7 +5721,14 @@
                               <w:rPr>
                                 <w:lang w:val="en-US"/>
                               </w:rPr>
-                              <w:t xml:space="preserve"> person</w:t>
+                              <w:t xml:space="preserve"> </w:t>
+                            </w:r>
+                            <w:proofErr w:type="gramStart"/>
+                            <w:r>
+                              <w:rPr>
+                                <w:lang w:val="en-US"/>
+                              </w:rPr>
+                              <w:t>person</w:t>
                             </w:r>
                             <w:r>
                               <w:rPr>
@@ -5237,6 +5736,7 @@
                               </w:rPr>
                               <w:t>;</w:t>
                             </w:r>
+                            <w:proofErr w:type="gramEnd"/>
                           </w:p>
                           <w:p>
                             <w:pPr>
@@ -5373,8 +5873,13 @@
                       <w:pPr>
                         <w:spacing w:after="0" w:line="276" w:lineRule="auto"/>
                       </w:pPr>
+                      <w:proofErr w:type="spellStart"/>
                       <w:r>
-                        <w:t>Car Handeling.</w:t>
+                        <w:t>Car</w:t>
+                      </w:r>
+                      <w:proofErr w:type="spellEnd"/>
+                      <w:r>
+                        <w:t xml:space="preserve"> Handeling.</w:t>
                       </w:r>
                     </w:p>
                     <w:p>
@@ -6015,8 +6520,19 @@
           <w:szCs w:val="24"/>
           <w:lang w:val="en-US"/>
         </w:rPr>
-        <w:t>3 3D car models;</w:t>
-      </w:r>
+        <w:t xml:space="preserve">3 3D car </w:t>
+      </w:r>
+      <w:proofErr w:type="gramStart"/>
+      <w:r>
+        <w:rPr>
+          <w:rFonts w:cstheme="minorHAnsi"/>
+          <w:sz w:val="24"/>
+          <w:szCs w:val="24"/>
+          <w:lang w:val="en-US"/>
+        </w:rPr>
+        <w:t>models;</w:t>
+      </w:r>
+      <w:proofErr w:type="gramEnd"/>
     </w:p>
     <w:p>
       <w:pPr>
@@ -6159,8 +6675,19 @@
           <w:szCs w:val="24"/>
           <w:lang w:val="en-US"/>
         </w:rPr>
-        <w:t>A 3D racetrack model;</w:t>
-      </w:r>
+        <w:t xml:space="preserve">A 3D racetrack </w:t>
+      </w:r>
+      <w:proofErr w:type="gramStart"/>
+      <w:r>
+        <w:rPr>
+          <w:rFonts w:cstheme="minorHAnsi"/>
+          <w:sz w:val="24"/>
+          <w:szCs w:val="24"/>
+          <w:lang w:val="en-US"/>
+        </w:rPr>
+        <w:t>model;</w:t>
+      </w:r>
+      <w:proofErr w:type="gramEnd"/>
     </w:p>
     <w:p>
       <w:pPr>
@@ -6242,7 +6769,17 @@
           <w:szCs w:val="24"/>
           <w:lang w:val="en-US"/>
         </w:rPr>
-        <w:t xml:space="preserve"> for landscape</w:t>
+        <w:t xml:space="preserve"> for </w:t>
+      </w:r>
+      <w:proofErr w:type="gramStart"/>
+      <w:r>
+        <w:rPr>
+          <w:rFonts w:cstheme="minorHAnsi"/>
+          <w:sz w:val="24"/>
+          <w:szCs w:val="24"/>
+          <w:lang w:val="en-US"/>
+        </w:rPr>
+        <w:t>landscape</w:t>
       </w:r>
       <w:r>
         <w:rPr>
@@ -6253,6 +6790,7 @@
         </w:rPr>
         <w:t>;</w:t>
       </w:r>
+      <w:proofErr w:type="gramEnd"/>
     </w:p>
     <w:p>
       <w:pPr>
@@ -6316,8 +6854,19 @@
           <w:szCs w:val="24"/>
           <w:lang w:val="en-US"/>
         </w:rPr>
-        <w:t>Material textures for landscape;</w:t>
-      </w:r>
+        <w:t xml:space="preserve">Material textures for </w:t>
+      </w:r>
+      <w:proofErr w:type="gramStart"/>
+      <w:r>
+        <w:rPr>
+          <w:rFonts w:cstheme="minorHAnsi"/>
+          <w:sz w:val="24"/>
+          <w:szCs w:val="24"/>
+          <w:lang w:val="en-US"/>
+        </w:rPr>
+        <w:t>landscape;</w:t>
+      </w:r>
+      <w:proofErr w:type="gramEnd"/>
     </w:p>
     <w:p>
       <w:pPr>
@@ -6383,8 +6932,19 @@
           <w:szCs w:val="24"/>
           <w:lang w:val="en-US"/>
         </w:rPr>
-        <w:t>background for car choosing;</w:t>
-      </w:r>
+        <w:t xml:space="preserve">background for car </w:t>
+      </w:r>
+      <w:proofErr w:type="gramStart"/>
+      <w:r>
+        <w:rPr>
+          <w:rFonts w:cstheme="minorHAnsi"/>
+          <w:sz w:val="24"/>
+          <w:szCs w:val="24"/>
+          <w:lang w:val="en-US"/>
+        </w:rPr>
+        <w:t>choosing;</w:t>
+      </w:r>
+      <w:proofErr w:type="gramEnd"/>
     </w:p>
     <w:p>
       <w:pPr>
@@ -6448,7 +7008,27 @@
           <w:szCs w:val="24"/>
           <w:lang w:val="en-US"/>
         </w:rPr>
-        <w:t xml:space="preserve">2D textures for switching between cars button;  </w:t>
+        <w:t xml:space="preserve">2D textures for switching between cars </w:t>
+      </w:r>
+      <w:proofErr w:type="gramStart"/>
+      <w:r>
+        <w:rPr>
+          <w:rFonts w:cstheme="minorHAnsi"/>
+          <w:sz w:val="24"/>
+          <w:szCs w:val="24"/>
+          <w:lang w:val="en-US"/>
+        </w:rPr>
+        <w:t>button;</w:t>
+      </w:r>
+      <w:proofErr w:type="gramEnd"/>
+      <w:r>
+        <w:rPr>
+          <w:rFonts w:cstheme="minorHAnsi"/>
+          <w:sz w:val="24"/>
+          <w:szCs w:val="24"/>
+          <w:lang w:val="en-US"/>
+        </w:rPr>
+        <w:t xml:space="preserve">  </w:t>
       </w:r>
     </w:p>
     <w:p>
@@ -6525,6 +7105,254 @@
     </w:p>
     <w:p>
       <w:pPr>
+        <w:ind w:left="360"/>
+        <w:rPr>
+          <w:rFonts w:cstheme="minorHAnsi"/>
+          <w:sz w:val="24"/>
+          <w:szCs w:val="24"/>
+          <w:lang w:val="en-US"/>
+        </w:rPr>
+      </w:pPr>
+      <w:r>
+        <w:rPr>
+          <w:rFonts w:cstheme="minorHAnsi"/>
+          <w:sz w:val="24"/>
+          <w:szCs w:val="24"/>
+          <w:lang w:val="en-US"/>
+        </w:rPr>
+        <w:t xml:space="preserve">We Are </w:t>
+      </w:r>
+      <w:proofErr w:type="gramStart"/>
+      <w:r>
+        <w:rPr>
+          <w:rFonts w:cstheme="minorHAnsi"/>
+          <w:sz w:val="24"/>
+          <w:szCs w:val="24"/>
+          <w:lang w:val="en-US"/>
+        </w:rPr>
+        <w:t>The</w:t>
+      </w:r>
+      <w:proofErr w:type="gramEnd"/>
+      <w:r>
+        <w:rPr>
+          <w:rFonts w:cstheme="minorHAnsi"/>
+          <w:sz w:val="24"/>
+          <w:szCs w:val="24"/>
+          <w:lang w:val="en-US"/>
+        </w:rPr>
+        <w:t xml:space="preserve"> Union - A Better Home</w:t>
+      </w:r>
+      <w:r>
+        <w:rPr>
+          <w:rFonts w:cstheme="minorHAnsi"/>
+          <w:sz w:val="24"/>
+          <w:szCs w:val="24"/>
+          <w:lang w:val="en-US"/>
+        </w:rPr>
+        <w:t xml:space="preserve">: </w:t>
+      </w:r>
+      <w:hyperlink r:id="rId23" w:history="1">
+        <w:r>
+          <w:rPr>
+            <w:rStyle w:val="Hyperlink"/>
+            <w:rFonts w:cstheme="minorHAnsi"/>
+            <w:sz w:val="24"/>
+            <w:szCs w:val="24"/>
+            <w:lang w:val="en-US"/>
+          </w:rPr>
+          <w:t>https://www.youtube.com/watch?v=FxJ4sp7nMQY</w:t>
+        </w:r>
+      </w:hyperlink>
+      <w:r>
+        <w:rPr>
+          <w:rFonts w:cstheme="minorHAnsi"/>
+          <w:sz w:val="24"/>
+          <w:szCs w:val="24"/>
+          <w:lang w:val="en-US"/>
+        </w:rPr>
+        <w:t xml:space="preserve"> </w:t>
+      </w:r>
+    </w:p>
+    <w:p>
+      <w:pPr>
+        <w:ind w:left="360"/>
+        <w:rPr>
+          <w:rFonts w:cstheme="minorHAnsi"/>
+          <w:sz w:val="24"/>
+          <w:szCs w:val="24"/>
+          <w:lang w:val="en-US"/>
+        </w:rPr>
+      </w:pPr>
+      <w:r>
+        <w:rPr>
+          <w:rFonts w:cstheme="minorHAnsi"/>
+          <w:sz w:val="24"/>
+          <w:szCs w:val="24"/>
+          <w:lang w:val="en-US"/>
+        </w:rPr>
+        <w:t>Initial D</w:t>
+      </w:r>
+      <w:r>
+        <w:rPr>
+          <w:rFonts w:cstheme="minorHAnsi"/>
+          <w:sz w:val="24"/>
+          <w:szCs w:val="24"/>
+          <w:lang w:val="en-US"/>
+        </w:rPr>
+        <w:t xml:space="preserve"> -</w:t>
+      </w:r>
+      <w:r>
+        <w:rPr>
+          <w:rFonts w:cstheme="minorHAnsi"/>
+          <w:sz w:val="24"/>
+          <w:szCs w:val="24"/>
+          <w:lang w:val="en-US"/>
+        </w:rPr>
+        <w:t xml:space="preserve"> Déjà vu</w:t>
+      </w:r>
+      <w:r>
+        <w:rPr>
+          <w:rFonts w:cstheme="minorHAnsi"/>
+          <w:sz w:val="24"/>
+          <w:szCs w:val="24"/>
+          <w:lang w:val="en-US"/>
+        </w:rPr>
+        <w:t xml:space="preserve">: </w:t>
+      </w:r>
+      <w:hyperlink r:id="rId24" w:history="1">
+        <w:r>
+          <w:rPr>
+            <w:rStyle w:val="Hyperlink"/>
+            <w:rFonts w:cstheme="minorHAnsi"/>
+            <w:sz w:val="24"/>
+            <w:szCs w:val="24"/>
+            <w:lang w:val="en-US"/>
+          </w:rPr>
+          <w:t>https://www.youtube.com/watch?v=dv13gl0a-FA</w:t>
+        </w:r>
+      </w:hyperlink>
+      <w:r>
+        <w:rPr>
+          <w:rFonts w:cstheme="minorHAnsi"/>
+          <w:sz w:val="24"/>
+          <w:szCs w:val="24"/>
+          <w:lang w:val="en-US"/>
+        </w:rPr>
+        <w:t xml:space="preserve"> </w:t>
+      </w:r>
+    </w:p>
+    <w:p>
+      <w:pPr>
+        <w:ind w:left="360"/>
+        <w:rPr>
+          <w:rFonts w:cstheme="minorHAnsi"/>
+          <w:sz w:val="24"/>
+          <w:szCs w:val="24"/>
+          <w:lang w:val="en-US"/>
+        </w:rPr>
+      </w:pPr>
+      <w:proofErr w:type="spellStart"/>
+      <w:r>
+        <w:rPr>
+          <w:rFonts w:cstheme="minorHAnsi"/>
+          <w:sz w:val="24"/>
+          <w:szCs w:val="24"/>
+          <w:lang w:val="en-US"/>
+        </w:rPr>
+        <w:t>Vanettica</w:t>
+      </w:r>
+      <w:proofErr w:type="spellEnd"/>
+      <w:r>
+        <w:rPr>
+          <w:rFonts w:cstheme="minorHAnsi"/>
+          <w:sz w:val="24"/>
+          <w:szCs w:val="24"/>
+          <w:lang w:val="en-US"/>
+        </w:rPr>
+        <w:t>:</w:t>
+      </w:r>
+      <w:r>
+        <w:rPr>
+          <w:rFonts w:cstheme="minorHAnsi"/>
+          <w:sz w:val="24"/>
+          <w:szCs w:val="24"/>
+          <w:lang w:val="en-US"/>
+        </w:rPr>
+        <w:t xml:space="preserve"> - </w:t>
+      </w:r>
+      <w:r>
+        <w:rPr>
+          <w:rFonts w:cstheme="minorHAnsi"/>
+          <w:sz w:val="24"/>
+          <w:szCs w:val="24"/>
+          <w:lang w:val="en-US"/>
+        </w:rPr>
+        <w:t xml:space="preserve">Confidential Liar: </w:t>
+      </w:r>
+      <w:hyperlink r:id="rId25" w:history="1">
+        <w:r>
+          <w:rPr>
+            <w:rStyle w:val="Hyperlink"/>
+            <w:rFonts w:cstheme="minorHAnsi"/>
+            <w:sz w:val="24"/>
+            <w:szCs w:val="24"/>
+            <w:lang w:val="en-US"/>
+          </w:rPr>
+          <w:t>https://www.youtube.com/watch?v=wgEmsIJgYdc</w:t>
+        </w:r>
+      </w:hyperlink>
+      <w:r>
+        <w:rPr>
+          <w:rFonts w:cstheme="minorHAnsi"/>
+          <w:sz w:val="24"/>
+          <w:szCs w:val="24"/>
+          <w:lang w:val="en-US"/>
+        </w:rPr>
+        <w:t xml:space="preserve"> </w:t>
+      </w:r>
+    </w:p>
+    <w:p>
+      <w:pPr>
+        <w:ind w:left="360"/>
+        <w:rPr>
+          <w:rFonts w:cstheme="minorHAnsi"/>
+          <w:sz w:val="24"/>
+          <w:szCs w:val="24"/>
+          <w:lang w:val="en-US"/>
+        </w:rPr>
+      </w:pPr>
+      <w:r>
+        <w:rPr>
+          <w:rFonts w:cstheme="minorHAnsi"/>
+          <w:sz w:val="24"/>
+          <w:szCs w:val="24"/>
+          <w:lang w:val="en-US"/>
+        </w:rPr>
+        <w:t xml:space="preserve">Bean5 – </w:t>
+      </w:r>
+      <w:proofErr w:type="spellStart"/>
+      <w:r>
+        <w:rPr>
+          <w:rFonts w:cstheme="minorHAnsi"/>
+          <w:sz w:val="24"/>
+          <w:szCs w:val="24"/>
+          <w:lang w:val="en-US"/>
+        </w:rPr>
+        <w:t>ReadyGo</w:t>
+      </w:r>
+      <w:proofErr w:type="spellEnd"/>
+      <w:r>
+        <w:rPr>
+          <w:rFonts w:cstheme="minorHAnsi"/>
+          <w:sz w:val="24"/>
+          <w:szCs w:val="24"/>
+          <w:lang w:val="en-US"/>
+        </w:rPr>
+        <w:t>: By Tygo Boons</w:t>
+      </w:r>
+    </w:p>
+    <w:p>
+      <w:pPr>
         <w:pStyle w:val="Lijstalinea"/>
         <w:numPr>
           <w:ilvl w:val="0"/>
@@ -6544,7 +7372,17 @@
           <w:szCs w:val="24"/>
           <w:lang w:val="en-US"/>
         </w:rPr>
-        <w:t>2D images for the menu buttons</w:t>
+        <w:t xml:space="preserve">2D images for the menu </w:t>
+      </w:r>
+      <w:proofErr w:type="gramStart"/>
+      <w:r>
+        <w:rPr>
+          <w:rFonts w:cstheme="minorHAnsi"/>
+          <w:sz w:val="24"/>
+          <w:szCs w:val="24"/>
+          <w:lang w:val="en-US"/>
+        </w:rPr>
+        <w:t>buttons</w:t>
       </w:r>
       <w:r>
         <w:rPr>
@@ -6555,42 +7393,7 @@
         </w:rPr>
         <w:t>;</w:t>
       </w:r>
-    </w:p>
-    <w:p>
-      <w:pPr>
-        <w:rPr>
-          <w:rFonts w:cstheme="minorHAnsi"/>
-          <w:b/>
-          <w:bCs/>
-          <w:sz w:val="36"/>
-          <w:szCs w:val="36"/>
-          <w:lang w:val="en-US"/>
-        </w:rPr>
-      </w:pPr>
-    </w:p>
-    <w:p>
-      <w:pPr>
-        <w:rPr>
-          <w:rFonts w:cstheme="minorHAnsi"/>
-          <w:b/>
-          <w:bCs/>
-          <w:sz w:val="36"/>
-          <w:szCs w:val="36"/>
-          <w:lang w:val="en-US"/>
-        </w:rPr>
-      </w:pPr>
-    </w:p>
-    <w:p>
-      <w:pPr>
-        <w:rPr>
-          <w:rFonts w:cstheme="minorHAnsi"/>
-          <w:b/>
-          <w:bCs/>
-          <w:sz w:val="36"/>
-          <w:szCs w:val="36"/>
-          <w:lang w:val="en-US"/>
-        </w:rPr>
-      </w:pPr>
+      <w:proofErr w:type="gramEnd"/>
     </w:p>
     <w:p>
       <w:pPr>
@@ -6762,8 +7565,19 @@
           <w:szCs w:val="24"/>
           <w:lang w:val="en-US"/>
         </w:rPr>
-        <w:t>C++ classes will define to base structure of a Blueprint class. Blueprint classes are based on C++ classes;</w:t>
-      </w:r>
+        <w:t xml:space="preserve">C++ classes will define to base structure of a Blueprint class. Blueprint classes are based on C++ </w:t>
+      </w:r>
+      <w:proofErr w:type="gramStart"/>
+      <w:r>
+        <w:rPr>
+          <w:rFonts w:cstheme="minorHAnsi"/>
+          <w:sz w:val="24"/>
+          <w:szCs w:val="24"/>
+          <w:lang w:val="en-US"/>
+        </w:rPr>
+        <w:t>classes;</w:t>
+      </w:r>
+      <w:proofErr w:type="gramEnd"/>
     </w:p>
     <w:p>
       <w:pPr>
@@ -6786,8 +7600,19 @@
           <w:szCs w:val="24"/>
           <w:lang w:val="en-US"/>
         </w:rPr>
-        <w:t>Blueprints are the visual coding language of Unreal engine;</w:t>
-      </w:r>
+        <w:t xml:space="preserve">Blueprints are the visual coding language of Unreal </w:t>
+      </w:r>
+      <w:proofErr w:type="gramStart"/>
+      <w:r>
+        <w:rPr>
+          <w:rFonts w:cstheme="minorHAnsi"/>
+          <w:sz w:val="24"/>
+          <w:szCs w:val="24"/>
+          <w:lang w:val="en-US"/>
+        </w:rPr>
+        <w:t>engine;</w:t>
+      </w:r>
+      <w:proofErr w:type="gramEnd"/>
     </w:p>
     <w:p>
       <w:pPr>
@@ -6810,8 +7635,19 @@
           <w:szCs w:val="24"/>
           <w:lang w:val="en-US"/>
         </w:rPr>
-        <w:t>Blueprints will be used together with C++;</w:t>
-      </w:r>
+        <w:t xml:space="preserve">Blueprints will be used together with </w:t>
+      </w:r>
+      <w:proofErr w:type="gramStart"/>
+      <w:r>
+        <w:rPr>
+          <w:rFonts w:cstheme="minorHAnsi"/>
+          <w:sz w:val="24"/>
+          <w:szCs w:val="24"/>
+          <w:lang w:val="en-US"/>
+        </w:rPr>
+        <w:t>C++;</w:t>
+      </w:r>
+      <w:proofErr w:type="gramEnd"/>
     </w:p>
     <w:p>
       <w:pPr>
@@ -6936,7 +7772,7 @@
                     </pic:cNvPicPr>
                   </pic:nvPicPr>
                   <pic:blipFill>
-                    <a:blip r:embed="rId23">
+                    <a:blip r:embed="rId26">
                       <a:extLst>
                         <a:ext uri="{28A0092B-C50C-407E-A947-70E740481C1C}">
                           <a14:useLocalDpi xmlns:a14="http://schemas.microsoft.com/office/drawing/2010/main" val="0"/>
@@ -6989,7 +7825,7 @@
                     </pic:cNvPicPr>
                   </pic:nvPicPr>
                   <pic:blipFill>
-                    <a:blip r:embed="rId24">
+                    <a:blip r:embed="rId27">
                       <a:extLst>
                         <a:ext uri="{28A0092B-C50C-407E-A947-70E740481C1C}">
                           <a14:useLocalDpi xmlns:a14="http://schemas.microsoft.com/office/drawing/2010/main" val="0"/>
@@ -7053,7 +7889,7 @@
                     </pic:cNvPicPr>
                   </pic:nvPicPr>
                   <pic:blipFill>
-                    <a:blip r:embed="rId25">
+                    <a:blip r:embed="rId28">
                       <a:extLst>
                         <a:ext uri="{28A0092B-C50C-407E-A947-70E740481C1C}">
                           <a14:useLocalDpi xmlns:a14="http://schemas.microsoft.com/office/drawing/2010/main" val="0"/>
@@ -7106,7 +7942,7 @@
                     </pic:cNvPicPr>
                   </pic:nvPicPr>
                   <pic:blipFill>
-                    <a:blip r:embed="rId26">
+                    <a:blip r:embed="rId29">
                       <a:extLst>
                         <a:ext uri="{28A0092B-C50C-407E-A947-70E740481C1C}">
                           <a14:useLocalDpi xmlns:a14="http://schemas.microsoft.com/office/drawing/2010/main" val="0"/>
@@ -7684,7 +8520,29 @@
           <w:szCs w:val="24"/>
           <w:lang w:val="en-US" w:eastAsia="nl-NL"/>
         </w:rPr>
-        <w:t xml:space="preserve">system; Car can move and turn and player can use keyboard and controller; </w:t>
+        <w:t xml:space="preserve">system; Car can move and </w:t>
+      </w:r>
+      <w:proofErr w:type="gramStart"/>
+      <w:r>
+        <w:rPr>
+          <w:rFonts w:ascii="Calibri" w:eastAsia="Times New Roman" w:hAnsi="Calibri" w:cs="Calibri"/>
+          <w:color w:val="000000"/>
+          <w:sz w:val="24"/>
+          <w:szCs w:val="24"/>
+          <w:lang w:val="en-US" w:eastAsia="nl-NL"/>
+        </w:rPr>
+        <w:t>turn</w:t>
+      </w:r>
+      <w:proofErr w:type="gramEnd"/>
+      <w:r>
+        <w:rPr>
+          <w:rFonts w:ascii="Calibri" w:eastAsia="Times New Roman" w:hAnsi="Calibri" w:cs="Calibri"/>
+          <w:color w:val="000000"/>
+          <w:sz w:val="24"/>
+          <w:szCs w:val="24"/>
+          <w:lang w:val="en-US" w:eastAsia="nl-NL"/>
+        </w:rPr>
+        <w:t xml:space="preserve"> and player can use keyboard and controller; </w:t>
       </w:r>
       <w:r>
         <w:rPr>
@@ -8004,15 +8862,27 @@
           <w:lang w:val="en-US" w:eastAsia="nl-NL"/>
         </w:rPr>
       </w:pPr>
-      <w:r>
-        <w:rPr>
-          <w:rFonts w:ascii="Calibri" w:eastAsia="Times New Roman" w:hAnsi="Calibri" w:cs="Calibri"/>
-          <w:color w:val="000000"/>
-          <w:sz w:val="24"/>
-          <w:szCs w:val="24"/>
-          <w:lang w:val="en-US" w:eastAsia="nl-NL"/>
-        </w:rPr>
-        <w:t>Update google forms; (Arthur)</w:t>
+      <w:proofErr w:type="gramStart"/>
+      <w:r>
+        <w:rPr>
+          <w:rFonts w:ascii="Calibri" w:eastAsia="Times New Roman" w:hAnsi="Calibri" w:cs="Calibri"/>
+          <w:color w:val="000000"/>
+          <w:sz w:val="24"/>
+          <w:szCs w:val="24"/>
+          <w:lang w:val="en-US" w:eastAsia="nl-NL"/>
+        </w:rPr>
+        <w:t>Update</w:t>
+      </w:r>
+      <w:proofErr w:type="gramEnd"/>
+      <w:r>
+        <w:rPr>
+          <w:rFonts w:ascii="Calibri" w:eastAsia="Times New Roman" w:hAnsi="Calibri" w:cs="Calibri"/>
+          <w:color w:val="000000"/>
+          <w:sz w:val="24"/>
+          <w:szCs w:val="24"/>
+          <w:lang w:val="en-US" w:eastAsia="nl-NL"/>
+        </w:rPr>
+        <w:t xml:space="preserve"> google forms; (Arthur)</w:t>
       </w:r>
     </w:p>
     <w:p>
@@ -8142,7 +9012,29 @@
           <w:szCs w:val="24"/>
           <w:lang w:val="en-US" w:eastAsia="nl-NL"/>
         </w:rPr>
-        <w:t xml:space="preserve">Week 7: We’re going to make the first prototype, this prototype will have the feedback into it and all the content from the should from the </w:t>
+        <w:t xml:space="preserve">Week 7: We’re going to make the first </w:t>
+      </w:r>
+      <w:proofErr w:type="gramStart"/>
+      <w:r>
+        <w:rPr>
+          <w:rFonts w:ascii="Calibri" w:eastAsia="Times New Roman" w:hAnsi="Calibri" w:cs="Calibri"/>
+          <w:color w:val="000000"/>
+          <w:sz w:val="24"/>
+          <w:szCs w:val="24"/>
+          <w:lang w:val="en-US" w:eastAsia="nl-NL"/>
+        </w:rPr>
+        <w:t>prototype,</w:t>
+      </w:r>
+      <w:proofErr w:type="gramEnd"/>
+      <w:r>
+        <w:rPr>
+          <w:rFonts w:ascii="Calibri" w:eastAsia="Times New Roman" w:hAnsi="Calibri" w:cs="Calibri"/>
+          <w:color w:val="000000"/>
+          <w:sz w:val="24"/>
+          <w:szCs w:val="24"/>
+          <w:lang w:val="en-US" w:eastAsia="nl-NL"/>
+        </w:rPr>
+        <w:t xml:space="preserve"> this prototype will have the feedback into it and all the content from the should from the </w:t>
       </w:r>
       <w:proofErr w:type="spellStart"/>
       <w:r>
@@ -8539,7 +9431,7 @@
                     </pic:cNvPicPr>
                   </pic:nvPicPr>
                   <pic:blipFill rotWithShape="1">
-                    <a:blip r:embed="rId27" cstate="print">
+                    <a:blip r:embed="rId30" cstate="print">
                       <a:extLst>
                         <a:ext uri="{28A0092B-C50C-407E-A947-70E740481C1C}">
                           <a14:useLocalDpi xmlns:a14="http://schemas.microsoft.com/office/drawing/2010/main" val="0"/>
@@ -8743,7 +9635,7 @@
                     </pic:cNvPicPr>
                   </pic:nvPicPr>
                   <pic:blipFill>
-                    <a:blip r:embed="rId28" cstate="print">
+                    <a:blip r:embed="rId31" cstate="print">
                       <a:extLst>
                         <a:ext uri="{28A0092B-C50C-407E-A947-70E740481C1C}">
                           <a14:useLocalDpi xmlns:a14="http://schemas.microsoft.com/office/drawing/2010/main" val="0"/>
@@ -8956,7 +9848,7 @@
                     </pic:cNvPicPr>
                   </pic:nvPicPr>
                   <pic:blipFill>
-                    <a:blip r:embed="rId29" cstate="print">
+                    <a:blip r:embed="rId32" cstate="print">
                       <a:extLst>
                         <a:ext uri="{28A0092B-C50C-407E-A947-70E740481C1C}">
                           <a14:useLocalDpi xmlns:a14="http://schemas.microsoft.com/office/drawing/2010/main" val="0"/>
@@ -9859,7 +10751,17 @@
           <w:szCs w:val="24"/>
           <w:lang w:val="en-US"/>
         </w:rPr>
-        <w:t xml:space="preserve">No indication of how fast you are going, for example add objects on the side of the track as a reference and a speedometer </w:t>
+        <w:t xml:space="preserve">No indication of how fast you are going, for example add objects on the side of the track as a reference and a </w:t>
+      </w:r>
+      <w:proofErr w:type="gramStart"/>
+      <w:r>
+        <w:rPr>
+          <w:rFonts w:cstheme="minorHAnsi"/>
+          <w:sz w:val="24"/>
+          <w:szCs w:val="24"/>
+          <w:lang w:val="en-US"/>
+        </w:rPr>
+        <w:t xml:space="preserve">speedometer </w:t>
       </w:r>
       <w:r>
         <w:rPr>
@@ -9870,6 +10772,7 @@
         </w:rPr>
         <w:t>.</w:t>
       </w:r>
+      <w:proofErr w:type="gramEnd"/>
     </w:p>
     <w:p>
       <w:pPr>
@@ -10003,47 +10906,8 @@
         <w:t>.</w:t>
       </w:r>
     </w:p>
-    <w:p>
-      <w:pPr>
-        <w:pStyle w:val="Lijstalinea"/>
-        <w:numPr>
-          <w:ilvl w:val="0"/>
-          <w:numId w:val="22"/>
-        </w:numPr>
-        <w:rPr>
-          <w:rFonts w:cstheme="minorHAnsi"/>
-          <w:sz w:val="24"/>
-          <w:szCs w:val="24"/>
-          <w:lang w:val="en-US"/>
-        </w:rPr>
-      </w:pPr>
-      <w:r>
-        <w:rPr>
-          <w:rFonts w:cstheme="minorHAnsi"/>
-          <w:sz w:val="24"/>
-          <w:szCs w:val="24"/>
-          <w:lang w:val="en-US"/>
-        </w:rPr>
-        <w:t>Average Gamer:</w:t>
-      </w:r>
-    </w:p>
-    <w:p>
-      <w:pPr>
-        <w:pStyle w:val="Lijstalinea"/>
-        <w:numPr>
-          <w:ilvl w:val="1"/>
-          <w:numId w:val="22"/>
-        </w:numPr>
-        <w:rPr>
-          <w:rFonts w:cstheme="minorHAnsi"/>
-          <w:sz w:val="24"/>
-          <w:szCs w:val="24"/>
-          <w:lang w:val="en-US"/>
-        </w:rPr>
-      </w:pPr>
-    </w:p>
     <w:sectPr>
-      <w:footerReference w:type="default" r:id="rId30"/>
+      <w:footerReference w:type="default" r:id="rId33"/>
       <w:pgSz w:w="11906" w:h="16838"/>
       <w:pgMar w:top="1417" w:right="1417" w:bottom="1417" w:left="1417" w:header="708" w:footer="708" w:gutter="0"/>
       <w:cols w:space="708"/>

</xml_diff>

<commit_message>
Added Main Menu and sequencing
</commit_message>
<xml_diff>
--- a/ProjectInfo/ProjectPlan.docx
+++ b/ProjectInfo/ProjectPlan.docx
@@ -2864,21 +2864,8 @@
           <w:bdr w:val="none" w:sz="0" w:space="0" w:color="auto" w:frame="1"/>
           <w:lang w:val="en-US" w:eastAsia="nl-NL"/>
         </w:rPr>
-        <w:t xml:space="preserve"> person </w:t>
-      </w:r>
-      <w:proofErr w:type="gramStart"/>
-      <w:r>
-        <w:rPr>
-          <w:rFonts w:ascii="Calibri" w:eastAsia="Times New Roman" w:hAnsi="Calibri" w:cs="Calibri"/>
-          <w:color w:val="000000"/>
-          <w:sz w:val="24"/>
-          <w:szCs w:val="24"/>
-          <w:bdr w:val="none" w:sz="0" w:space="0" w:color="auto" w:frame="1"/>
-          <w:lang w:val="en-US" w:eastAsia="nl-NL"/>
-        </w:rPr>
-        <w:t>camera;</w:t>
-      </w:r>
-      <w:proofErr w:type="gramEnd"/>
+        <w:t xml:space="preserve"> person camera;</w:t>
+      </w:r>
     </w:p>
     <w:p>
       <w:pPr>
@@ -2906,31 +2893,7 @@
           <w:bdr w:val="none" w:sz="0" w:space="0" w:color="auto" w:frame="1"/>
           <w:lang w:val="en-US" w:eastAsia="nl-NL"/>
         </w:rPr>
-        <w:t xml:space="preserve">The car will be controlled by the </w:t>
-      </w:r>
-      <w:proofErr w:type="gramStart"/>
-      <w:r>
-        <w:rPr>
-          <w:rFonts w:ascii="Calibri" w:eastAsia="Times New Roman" w:hAnsi="Calibri" w:cs="Calibri"/>
-          <w:color w:val="000000"/>
-          <w:sz w:val="24"/>
-          <w:szCs w:val="24"/>
-          <w:bdr w:val="none" w:sz="0" w:space="0" w:color="auto" w:frame="1"/>
-          <w:lang w:val="en-US" w:eastAsia="nl-NL"/>
-        </w:rPr>
-        <w:t>player;</w:t>
-      </w:r>
-      <w:proofErr w:type="gramEnd"/>
-      <w:r>
-        <w:rPr>
-          <w:rFonts w:ascii="Calibri" w:eastAsia="Times New Roman" w:hAnsi="Calibri" w:cs="Calibri"/>
-          <w:color w:val="000000"/>
-          <w:sz w:val="24"/>
-          <w:szCs w:val="24"/>
-          <w:bdr w:val="none" w:sz="0" w:space="0" w:color="auto" w:frame="1"/>
-          <w:lang w:val="en-US" w:eastAsia="nl-NL"/>
-        </w:rPr>
-        <w:t> </w:t>
+        <w:t>The car will be controlled by the player; </w:t>
       </w:r>
     </w:p>
     <w:p>
@@ -2958,21 +2921,8 @@
           <w:bdr w:val="none" w:sz="0" w:space="0" w:color="auto" w:frame="1"/>
           <w:lang w:val="en-US" w:eastAsia="nl-NL"/>
         </w:rPr>
-        <w:t xml:space="preserve">Controllers. The game will be controlled via a keyboard or a </w:t>
-      </w:r>
-      <w:proofErr w:type="gramStart"/>
-      <w:r>
-        <w:rPr>
-          <w:rFonts w:ascii="Calibri" w:eastAsia="Times New Roman" w:hAnsi="Calibri" w:cs="Calibri"/>
-          <w:color w:val="000000"/>
-          <w:sz w:val="24"/>
-          <w:szCs w:val="24"/>
-          <w:bdr w:val="none" w:sz="0" w:space="0" w:color="auto" w:frame="1"/>
-          <w:lang w:val="en-US" w:eastAsia="nl-NL"/>
-        </w:rPr>
-        <w:t>controller;</w:t>
-      </w:r>
-      <w:proofErr w:type="gramEnd"/>
+        <w:t>Controllers. The game will be controlled via a keyboard or a controller;</w:t>
+      </w:r>
     </w:p>
     <w:p>
       <w:pPr>
@@ -2999,21 +2949,8 @@
           <w:bdr w:val="none" w:sz="0" w:space="0" w:color="auto" w:frame="1"/>
           <w:lang w:val="en-US" w:eastAsia="nl-NL"/>
         </w:rPr>
-        <w:t xml:space="preserve">Keyboard. A or D turning, W driving, S </w:t>
-      </w:r>
-      <w:proofErr w:type="gramStart"/>
-      <w:r>
-        <w:rPr>
-          <w:rFonts w:ascii="Calibri" w:eastAsia="Times New Roman" w:hAnsi="Calibri" w:cs="Calibri"/>
-          <w:color w:val="000000"/>
-          <w:sz w:val="24"/>
-          <w:szCs w:val="24"/>
-          <w:bdr w:val="none" w:sz="0" w:space="0" w:color="auto" w:frame="1"/>
-          <w:lang w:val="en-US" w:eastAsia="nl-NL"/>
-        </w:rPr>
-        <w:t>breaking;</w:t>
-      </w:r>
-      <w:proofErr w:type="gramEnd"/>
+        <w:t>Keyboard. A or D turning, W driving, S breaking;</w:t>
+      </w:r>
     </w:p>
     <w:p>
       <w:pPr>
@@ -3040,21 +2977,8 @@
           <w:bdr w:val="none" w:sz="0" w:space="0" w:color="auto" w:frame="1"/>
           <w:lang w:val="en-US" w:eastAsia="nl-NL"/>
         </w:rPr>
-        <w:t xml:space="preserve">Controller. Joystick turning, R2 driving, L2 </w:t>
-      </w:r>
-      <w:proofErr w:type="gramStart"/>
-      <w:r>
-        <w:rPr>
-          <w:rFonts w:ascii="Calibri" w:eastAsia="Times New Roman" w:hAnsi="Calibri" w:cs="Calibri"/>
-          <w:color w:val="000000"/>
-          <w:sz w:val="24"/>
-          <w:szCs w:val="24"/>
-          <w:bdr w:val="none" w:sz="0" w:space="0" w:color="auto" w:frame="1"/>
-          <w:lang w:val="en-US" w:eastAsia="nl-NL"/>
-        </w:rPr>
-        <w:t>breaking;</w:t>
-      </w:r>
-      <w:proofErr w:type="gramEnd"/>
+        <w:t>Controller. Joystick turning, R2 driving, L2 breaking;</w:t>
+      </w:r>
     </w:p>
     <w:p>
       <w:pPr>
@@ -3081,31 +3005,7 @@
           <w:bdr w:val="none" w:sz="0" w:space="0" w:color="auto" w:frame="1"/>
           <w:lang w:val="en-US" w:eastAsia="nl-NL"/>
         </w:rPr>
-        <w:t xml:space="preserve">Car choosing. You can choose the car you can play </w:t>
-      </w:r>
-      <w:proofErr w:type="gramStart"/>
-      <w:r>
-        <w:rPr>
-          <w:rFonts w:ascii="Calibri" w:eastAsia="Times New Roman" w:hAnsi="Calibri" w:cs="Calibri"/>
-          <w:color w:val="000000"/>
-          <w:sz w:val="24"/>
-          <w:szCs w:val="24"/>
-          <w:bdr w:val="none" w:sz="0" w:space="0" w:color="auto" w:frame="1"/>
-          <w:lang w:val="en-US" w:eastAsia="nl-NL"/>
-        </w:rPr>
-        <w:t>with</w:t>
-      </w:r>
-      <w:proofErr w:type="gramEnd"/>
-      <w:r>
-        <w:rPr>
-          <w:rFonts w:ascii="Calibri" w:eastAsia="Times New Roman" w:hAnsi="Calibri" w:cs="Calibri"/>
-          <w:color w:val="000000"/>
-          <w:sz w:val="24"/>
-          <w:szCs w:val="24"/>
-          <w:bdr w:val="none" w:sz="0" w:space="0" w:color="auto" w:frame="1"/>
-          <w:lang w:val="en-US" w:eastAsia="nl-NL"/>
-        </w:rPr>
-        <w:t xml:space="preserve"> and they will have different driving characteristics/stats;</w:t>
+        <w:t>Car choosing. You can choose the car you can play with and they will have different driving characteristics/stats;</w:t>
       </w:r>
     </w:p>
     <w:p>
@@ -3153,20 +3053,8 @@
           <w:szCs w:val="24"/>
           <w:lang w:val="en-US" w:eastAsia="nl-NL"/>
         </w:rPr>
-        <w:t xml:space="preserve">. Top speed, acceleration and car </w:t>
-      </w:r>
-      <w:proofErr w:type="gramStart"/>
-      <w:r>
-        <w:rPr>
-          <w:rFonts w:ascii="Calibri" w:eastAsia="Times New Roman" w:hAnsi="Calibri" w:cs="Calibri"/>
-          <w:color w:val="000000"/>
-          <w:sz w:val="24"/>
-          <w:szCs w:val="24"/>
-          <w:lang w:val="en-US" w:eastAsia="nl-NL"/>
-        </w:rPr>
-        <w:t>handling;</w:t>
-      </w:r>
-      <w:proofErr w:type="gramEnd"/>
+        <w:t>. Top speed, acceleration and car handling;</w:t>
+      </w:r>
     </w:p>
     <w:p>
       <w:pPr>
@@ -3203,21 +3091,8 @@
           <w:bdr w:val="none" w:sz="0" w:space="0" w:color="auto" w:frame="1"/>
           <w:lang w:val="en-US" w:eastAsia="nl-NL"/>
         </w:rPr>
-        <w:t>characteristics/</w:t>
-      </w:r>
-      <w:proofErr w:type="gramStart"/>
-      <w:r>
-        <w:rPr>
-          <w:rFonts w:ascii="Calibri" w:eastAsia="Times New Roman" w:hAnsi="Calibri" w:cs="Calibri"/>
-          <w:color w:val="000000"/>
-          <w:sz w:val="24"/>
-          <w:szCs w:val="24"/>
-          <w:bdr w:val="none" w:sz="0" w:space="0" w:color="auto" w:frame="1"/>
-          <w:lang w:val="en-US" w:eastAsia="nl-NL"/>
-        </w:rPr>
-        <w:t>stats;</w:t>
-      </w:r>
-      <w:proofErr w:type="gramEnd"/>
+        <w:t>characteristics/stats;</w:t>
+      </w:r>
     </w:p>
     <w:p>
       <w:pPr>
@@ -3266,21 +3141,8 @@
           <w:bdr w:val="none" w:sz="0" w:space="0" w:color="auto" w:frame="1"/>
           <w:lang w:val="en-US" w:eastAsia="nl-NL"/>
         </w:rPr>
-        <w:t xml:space="preserve"> car when they click on the “Start” </w:t>
-      </w:r>
-      <w:proofErr w:type="gramStart"/>
-      <w:r>
-        <w:rPr>
-          <w:rFonts w:ascii="Calibri" w:eastAsia="Times New Roman" w:hAnsi="Calibri" w:cs="Calibri"/>
-          <w:color w:val="000000"/>
-          <w:sz w:val="24"/>
-          <w:szCs w:val="24"/>
-          <w:bdr w:val="none" w:sz="0" w:space="0" w:color="auto" w:frame="1"/>
-          <w:lang w:val="en-US" w:eastAsia="nl-NL"/>
-        </w:rPr>
-        <w:t>button;</w:t>
-      </w:r>
-      <w:proofErr w:type="gramEnd"/>
+        <w:t xml:space="preserve"> car when they click on the “Start” button;</w:t>
+      </w:r>
     </w:p>
     <w:p>
       <w:pPr>
@@ -3306,20 +3168,8 @@
           <w:szCs w:val="24"/>
           <w:lang w:val="en-US" w:eastAsia="nl-NL"/>
         </w:rPr>
-        <w:t xml:space="preserve">Out lap after car </w:t>
-      </w:r>
-      <w:proofErr w:type="gramStart"/>
-      <w:r>
-        <w:rPr>
-          <w:rFonts w:ascii="Calibri" w:eastAsia="Times New Roman" w:hAnsi="Calibri" w:cs="Calibri"/>
-          <w:color w:val="000000"/>
-          <w:sz w:val="24"/>
-          <w:szCs w:val="24"/>
-          <w:lang w:val="en-US" w:eastAsia="nl-NL"/>
-        </w:rPr>
-        <w:t>choosing;</w:t>
-      </w:r>
-      <w:proofErr w:type="gramEnd"/>
+        <w:t>Out lap after car choosing;</w:t>
+      </w:r>
     </w:p>
     <w:p>
       <w:pPr>
@@ -3356,20 +3206,8 @@
           <w:szCs w:val="24"/>
           <w:lang w:val="en-US" w:eastAsia="nl-NL"/>
         </w:rPr>
-        <w:t xml:space="preserve">The main menu will contain the “Start” and “Quit” </w:t>
-      </w:r>
-      <w:proofErr w:type="gramStart"/>
-      <w:r>
-        <w:rPr>
-          <w:rFonts w:ascii="Calibri" w:eastAsia="Times New Roman" w:hAnsi="Calibri" w:cs="Calibri"/>
-          <w:color w:val="000000"/>
-          <w:sz w:val="24"/>
-          <w:szCs w:val="24"/>
-          <w:lang w:val="en-US" w:eastAsia="nl-NL"/>
-        </w:rPr>
-        <w:t>buttons;</w:t>
-      </w:r>
-      <w:proofErr w:type="gramEnd"/>
+        <w:t>The main menu will contain the “Start” and “Quit” buttons;</w:t>
+      </w:r>
     </w:p>
     <w:p>
       <w:pPr>
@@ -3396,21 +3234,8 @@
           <w:bdr w:val="none" w:sz="0" w:space="0" w:color="auto" w:frame="1"/>
           <w:lang w:val="en-US" w:eastAsia="nl-NL"/>
         </w:rPr>
-        <w:t xml:space="preserve">Timer. The timer will start after the player finished an out </w:t>
-      </w:r>
-      <w:proofErr w:type="gramStart"/>
-      <w:r>
-        <w:rPr>
-          <w:rFonts w:ascii="Calibri" w:eastAsia="Times New Roman" w:hAnsi="Calibri" w:cs="Calibri"/>
-          <w:color w:val="000000"/>
-          <w:sz w:val="24"/>
-          <w:szCs w:val="24"/>
-          <w:bdr w:val="none" w:sz="0" w:space="0" w:color="auto" w:frame="1"/>
-          <w:lang w:val="en-US" w:eastAsia="nl-NL"/>
-        </w:rPr>
-        <w:t>lap;</w:t>
-      </w:r>
-      <w:proofErr w:type="gramEnd"/>
+        <w:t>Timer. The timer will start after the player finished an out lap;</w:t>
+      </w:r>
     </w:p>
     <w:p>
       <w:pPr>
@@ -3459,21 +3284,8 @@
           <w:bdr w:val="none" w:sz="0" w:space="0" w:color="auto" w:frame="1"/>
           <w:lang w:val="en-US" w:eastAsia="nl-NL"/>
         </w:rPr>
-        <w:t xml:space="preserve"> the finish line </w:t>
-      </w:r>
-      <w:proofErr w:type="gramStart"/>
-      <w:r>
-        <w:rPr>
-          <w:rFonts w:ascii="Calibri" w:eastAsia="Times New Roman" w:hAnsi="Calibri" w:cs="Calibri"/>
-          <w:color w:val="000000"/>
-          <w:sz w:val="24"/>
-          <w:szCs w:val="24"/>
-          <w:bdr w:val="none" w:sz="0" w:space="0" w:color="auto" w:frame="1"/>
-          <w:lang w:val="en-US" w:eastAsia="nl-NL"/>
-        </w:rPr>
-        <w:t>again;</w:t>
-      </w:r>
-      <w:proofErr w:type="gramEnd"/>
+        <w:t xml:space="preserve"> the finish line again;</w:t>
+      </w:r>
     </w:p>
     <w:p>
       <w:pPr>
@@ -3491,7 +3303,6 @@
           <w:lang w:val="en-US" w:eastAsia="nl-NL"/>
         </w:rPr>
       </w:pPr>
-      <w:proofErr w:type="gramStart"/>
       <w:r>
         <w:rPr>
           <w:rFonts w:ascii="Calibri" w:eastAsia="Times New Roman" w:hAnsi="Calibri" w:cs="Calibri"/>
@@ -3501,33 +3312,8 @@
           <w:bdr w:val="none" w:sz="0" w:space="0" w:color="auto" w:frame="1"/>
           <w:lang w:val="en-US" w:eastAsia="nl-NL"/>
         </w:rPr>
-        <w:t>High-score</w:t>
-      </w:r>
-      <w:proofErr w:type="gramEnd"/>
-      <w:r>
-        <w:rPr>
-          <w:rFonts w:ascii="Calibri" w:eastAsia="Times New Roman" w:hAnsi="Calibri" w:cs="Calibri"/>
-          <w:color w:val="000000"/>
-          <w:sz w:val="24"/>
-          <w:szCs w:val="24"/>
-          <w:bdr w:val="none" w:sz="0" w:space="0" w:color="auto" w:frame="1"/>
-          <w:lang w:val="en-US" w:eastAsia="nl-NL"/>
-        </w:rPr>
-        <w:t xml:space="preserve">. The lowest lap time will be the highest score, this will be </w:t>
-      </w:r>
-      <w:proofErr w:type="gramStart"/>
-      <w:r>
-        <w:rPr>
-          <w:rFonts w:ascii="Calibri" w:eastAsia="Times New Roman" w:hAnsi="Calibri" w:cs="Calibri"/>
-          <w:color w:val="000000"/>
-          <w:sz w:val="24"/>
-          <w:szCs w:val="24"/>
-          <w:bdr w:val="none" w:sz="0" w:space="0" w:color="auto" w:frame="1"/>
-          <w:lang w:val="en-US" w:eastAsia="nl-NL"/>
-        </w:rPr>
-        <w:t>tracked;</w:t>
-      </w:r>
-      <w:proofErr w:type="gramEnd"/>
+        <w:t>High-score. The lowest lap time will be the highest score, this will be tracked;</w:t>
+      </w:r>
     </w:p>
     <w:p>
       <w:pPr>
@@ -3576,21 +3362,8 @@
           <w:bdr w:val="none" w:sz="0" w:space="0" w:color="auto" w:frame="1"/>
           <w:lang w:val="en-US" w:eastAsia="nl-NL"/>
         </w:rPr>
-        <w:t xml:space="preserve">. There are no penalties for </w:t>
-      </w:r>
-      <w:proofErr w:type="gramStart"/>
-      <w:r>
-        <w:rPr>
-          <w:rFonts w:ascii="Calibri" w:eastAsia="Times New Roman" w:hAnsi="Calibri" w:cs="Calibri"/>
-          <w:color w:val="000000"/>
-          <w:sz w:val="24"/>
-          <w:szCs w:val="24"/>
-          <w:bdr w:val="none" w:sz="0" w:space="0" w:color="auto" w:frame="1"/>
-          <w:lang w:val="en-US" w:eastAsia="nl-NL"/>
-        </w:rPr>
-        <w:t>crashing;</w:t>
-      </w:r>
-      <w:proofErr w:type="gramEnd"/>
+        <w:t>. There are no penalties for crashing;</w:t>
+      </w:r>
     </w:p>
     <w:p>
       <w:pPr>
@@ -3714,7 +3487,6 @@
         <w:t xml:space="preserve">Try to improve their </w:t>
       </w:r>
       <w:proofErr w:type="spellStart"/>
-      <w:proofErr w:type="gramStart"/>
       <w:r>
         <w:rPr>
           <w:rFonts w:ascii="Calibri" w:eastAsia="Times New Roman" w:hAnsi="Calibri" w:cs="Calibri"/>
@@ -3738,7 +3510,6 @@
         </w:rPr>
         <w:t>;</w:t>
       </w:r>
-      <w:proofErr w:type="gramEnd"/>
     </w:p>
     <w:p>
       <w:pPr>
@@ -3765,21 +3536,8 @@
           <w:bdr w:val="none" w:sz="0" w:space="0" w:color="auto" w:frame="1"/>
           <w:lang w:val="en-US" w:eastAsia="nl-NL"/>
         </w:rPr>
-        <w:t xml:space="preserve">Try to cut corners in the </w:t>
-      </w:r>
-      <w:proofErr w:type="gramStart"/>
-      <w:r>
-        <w:rPr>
-          <w:rFonts w:ascii="Calibri" w:eastAsia="Times New Roman" w:hAnsi="Calibri" w:cs="Calibri"/>
-          <w:color w:val="000000"/>
-          <w:sz w:val="24"/>
-          <w:szCs w:val="24"/>
-          <w:bdr w:val="none" w:sz="0" w:space="0" w:color="auto" w:frame="1"/>
-          <w:lang w:val="en-US" w:eastAsia="nl-NL"/>
-        </w:rPr>
-        <w:t>track;</w:t>
-      </w:r>
-      <w:proofErr w:type="gramEnd"/>
+        <w:t>Try to cut corners in the track;</w:t>
+      </w:r>
     </w:p>
     <w:p>
       <w:pPr>
@@ -3806,21 +3564,8 @@
           <w:bdr w:val="none" w:sz="0" w:space="0" w:color="auto" w:frame="1"/>
           <w:lang w:val="en-US" w:eastAsia="nl-NL"/>
         </w:rPr>
-        <w:t xml:space="preserve">Crash or hit the </w:t>
-      </w:r>
-      <w:proofErr w:type="gramStart"/>
-      <w:r>
-        <w:rPr>
-          <w:rFonts w:ascii="Calibri" w:eastAsia="Times New Roman" w:hAnsi="Calibri" w:cs="Calibri"/>
-          <w:color w:val="000000"/>
-          <w:sz w:val="24"/>
-          <w:szCs w:val="24"/>
-          <w:bdr w:val="none" w:sz="0" w:space="0" w:color="auto" w:frame="1"/>
-          <w:lang w:val="en-US" w:eastAsia="nl-NL"/>
-        </w:rPr>
-        <w:t>barrier;</w:t>
-      </w:r>
-      <w:proofErr w:type="gramEnd"/>
+        <w:t>Crash or hit the barrier;</w:t>
+      </w:r>
     </w:p>
     <w:p>
       <w:pPr>
@@ -3869,21 +3614,8 @@
           <w:bdr w:val="none" w:sz="0" w:space="0" w:color="auto" w:frame="1"/>
           <w:lang w:val="en-US" w:eastAsia="nl-NL"/>
         </w:rPr>
-        <w:t xml:space="preserve"> racing </w:t>
-      </w:r>
-      <w:proofErr w:type="gramStart"/>
-      <w:r>
-        <w:rPr>
-          <w:rFonts w:ascii="Calibri" w:eastAsia="Times New Roman" w:hAnsi="Calibri" w:cs="Calibri"/>
-          <w:color w:val="000000"/>
-          <w:sz w:val="24"/>
-          <w:szCs w:val="24"/>
-          <w:bdr w:val="none" w:sz="0" w:space="0" w:color="auto" w:frame="1"/>
-          <w:lang w:val="en-US" w:eastAsia="nl-NL"/>
-        </w:rPr>
-        <w:t>style;</w:t>
-      </w:r>
-      <w:proofErr w:type="gramEnd"/>
+        <w:t xml:space="preserve"> racing style;</w:t>
+      </w:r>
     </w:p>
     <w:p>
       <w:pPr>
@@ -3910,21 +3642,8 @@
           <w:bdr w:val="none" w:sz="0" w:space="0" w:color="auto" w:frame="1"/>
           <w:lang w:val="en-US" w:eastAsia="nl-NL"/>
         </w:rPr>
-        <w:t xml:space="preserve">Try and minimize the time of the out </w:t>
-      </w:r>
-      <w:proofErr w:type="gramStart"/>
-      <w:r>
-        <w:rPr>
-          <w:rFonts w:ascii="Calibri" w:eastAsia="Times New Roman" w:hAnsi="Calibri" w:cs="Calibri"/>
-          <w:color w:val="000000"/>
-          <w:sz w:val="24"/>
-          <w:szCs w:val="24"/>
-          <w:bdr w:val="none" w:sz="0" w:space="0" w:color="auto" w:frame="1"/>
-          <w:lang w:val="en-US" w:eastAsia="nl-NL"/>
-        </w:rPr>
-        <w:t>lap;</w:t>
-      </w:r>
-      <w:proofErr w:type="gramEnd"/>
+        <w:t>Try and minimize the time of the out lap;</w:t>
+      </w:r>
     </w:p>
     <w:p>
       <w:pPr>
@@ -3951,21 +3670,8 @@
           <w:bdr w:val="none" w:sz="0" w:space="0" w:color="auto" w:frame="1"/>
           <w:lang w:val="en-US" w:eastAsia="nl-NL"/>
         </w:rPr>
-        <w:t xml:space="preserve">Use their preferred controller, will it be keyboard or </w:t>
-      </w:r>
-      <w:proofErr w:type="gramStart"/>
-      <w:r>
-        <w:rPr>
-          <w:rFonts w:ascii="Calibri" w:eastAsia="Times New Roman" w:hAnsi="Calibri" w:cs="Calibri"/>
-          <w:color w:val="000000"/>
-          <w:sz w:val="24"/>
-          <w:szCs w:val="24"/>
-          <w:bdr w:val="none" w:sz="0" w:space="0" w:color="auto" w:frame="1"/>
-          <w:lang w:val="en-US" w:eastAsia="nl-NL"/>
-        </w:rPr>
-        <w:t>controller;</w:t>
-      </w:r>
-      <w:proofErr w:type="gramEnd"/>
+        <w:t>Use their preferred controller, will it be keyboard or controller;</w:t>
+      </w:r>
     </w:p>
     <w:p>
       <w:pPr>
@@ -3992,21 +3698,8 @@
           <w:bdr w:val="none" w:sz="0" w:space="0" w:color="auto" w:frame="1"/>
           <w:lang w:val="en-US" w:eastAsia="nl-NL"/>
         </w:rPr>
-        <w:t xml:space="preserve">Try to exploit the timer or the </w:t>
-      </w:r>
-      <w:proofErr w:type="gramStart"/>
-      <w:r>
-        <w:rPr>
-          <w:rFonts w:ascii="Calibri" w:eastAsia="Times New Roman" w:hAnsi="Calibri" w:cs="Calibri"/>
-          <w:color w:val="000000"/>
-          <w:sz w:val="24"/>
-          <w:szCs w:val="24"/>
-          <w:bdr w:val="none" w:sz="0" w:space="0" w:color="auto" w:frame="1"/>
-          <w:lang w:val="en-US" w:eastAsia="nl-NL"/>
-        </w:rPr>
-        <w:t>track;</w:t>
-      </w:r>
-      <w:proofErr w:type="gramEnd"/>
+        <w:t>Try to exploit the timer or the track;</w:t>
+      </w:r>
     </w:p>
     <w:p>
       <w:pPr>
@@ -4068,31 +3761,7 @@
           <w:bdr w:val="none" w:sz="0" w:space="0" w:color="auto" w:frame="1"/>
           <w:lang w:val="en-US" w:eastAsia="nl-NL"/>
         </w:rPr>
-        <w:t xml:space="preserve">Challenge, you will want </w:t>
-      </w:r>
-      <w:proofErr w:type="gramStart"/>
-      <w:r>
-        <w:rPr>
-          <w:rFonts w:ascii="Calibri" w:eastAsia="Times New Roman" w:hAnsi="Calibri" w:cs="Calibri"/>
-          <w:color w:val="000000"/>
-          <w:sz w:val="24"/>
-          <w:szCs w:val="24"/>
-          <w:bdr w:val="none" w:sz="0" w:space="0" w:color="auto" w:frame="1"/>
-          <w:lang w:val="en-US" w:eastAsia="nl-NL"/>
-        </w:rPr>
-        <w:t>improve</w:t>
-      </w:r>
-      <w:proofErr w:type="gramEnd"/>
-      <w:r>
-        <w:rPr>
-          <w:rFonts w:ascii="Calibri" w:eastAsia="Times New Roman" w:hAnsi="Calibri" w:cs="Calibri"/>
-          <w:color w:val="000000"/>
-          <w:sz w:val="24"/>
-          <w:szCs w:val="24"/>
-          <w:bdr w:val="none" w:sz="0" w:space="0" w:color="auto" w:frame="1"/>
-          <w:lang w:val="en-US" w:eastAsia="nl-NL"/>
-        </w:rPr>
-        <w:t xml:space="preserve"> your time and driving skill throughout playing the game. </w:t>
+        <w:t>Challenge, you will want improve your time and driving skill throughout playing the game. </w:t>
       </w:r>
     </w:p>
     <w:p>
@@ -4145,31 +3814,7 @@
           <w:lang w:val="en-US" w:eastAsia="nl-NL"/>
         </w:rPr>
         <w:lastRenderedPageBreak/>
-        <w:t>What will the game look like (visuals</w:t>
-      </w:r>
-      <w:proofErr w:type="gramStart"/>
-      <w:r>
-        <w:rPr>
-          <w:rFonts w:ascii="Calibri" w:eastAsia="Times New Roman" w:hAnsi="Calibri" w:cs="Calibri"/>
-          <w:b/>
-          <w:bCs/>
-          <w:color w:val="000000"/>
-          <w:bdr w:val="none" w:sz="0" w:space="0" w:color="auto" w:frame="1"/>
-          <w:lang w:val="en-US" w:eastAsia="nl-NL"/>
-        </w:rPr>
-        <w:t>):</w:t>
-      </w:r>
-      <w:proofErr w:type="gramEnd"/>
-      <w:r>
-        <w:rPr>
-          <w:rFonts w:ascii="Calibri" w:eastAsia="Times New Roman" w:hAnsi="Calibri" w:cs="Calibri"/>
-          <w:b/>
-          <w:bCs/>
-          <w:color w:val="000000"/>
-          <w:bdr w:val="none" w:sz="0" w:space="0" w:color="auto" w:frame="1"/>
-          <w:lang w:val="en-US" w:eastAsia="nl-NL"/>
-        </w:rPr>
-        <w:t> </w:t>
+        <w:t>What will the game look like (visuals): </w:t>
       </w:r>
     </w:p>
     <w:p>
@@ -4376,9 +4021,8 @@
           <w:bdr w:val="none" w:sz="0" w:space="0" w:color="auto" w:frame="1"/>
           <w:lang w:val="en-US" w:eastAsia="nl-NL"/>
         </w:rPr>
-        <w:t xml:space="preserve">The game will look semi realistic and will be inspired by other racing sims. We will make it look like this by using third party models and </w:t>
-      </w:r>
-      <w:proofErr w:type="gramStart"/>
+        <w:t>The game will look semi realistic and will be inspired by other racing sims. We will make it look like this by using third party models and assets</w:t>
+      </w:r>
       <w:r>
         <w:rPr>
           <w:rFonts w:ascii="Calibri" w:eastAsia="Times New Roman" w:hAnsi="Calibri" w:cs="Calibri"/>
@@ -4388,20 +4032,8 @@
           <w:bdr w:val="none" w:sz="0" w:space="0" w:color="auto" w:frame="1"/>
           <w:lang w:val="en-US" w:eastAsia="nl-NL"/>
         </w:rPr>
-        <w:t>assets</w:t>
-      </w:r>
-      <w:r>
-        <w:rPr>
-          <w:rFonts w:ascii="Calibri" w:eastAsia="Times New Roman" w:hAnsi="Calibri" w:cs="Calibri"/>
-          <w:color w:val="000000"/>
-          <w:sz w:val="24"/>
-          <w:szCs w:val="24"/>
-          <w:bdr w:val="none" w:sz="0" w:space="0" w:color="auto" w:frame="1"/>
-          <w:lang w:val="en-US" w:eastAsia="nl-NL"/>
-        </w:rPr>
         <w:t>;</w:t>
       </w:r>
-      <w:proofErr w:type="gramEnd"/>
     </w:p>
     <w:p>
       <w:pPr>
@@ -5240,16 +4872,8 @@
                               <w:rPr>
                                 <w:lang w:val="en-US"/>
                               </w:rPr>
-                              <w:t xml:space="preserve">Car </w:t>
+                              <w:t>Car controller;</w:t>
                             </w:r>
-                            <w:proofErr w:type="gramStart"/>
-                            <w:r>
-                              <w:rPr>
-                                <w:lang w:val="en-US"/>
-                              </w:rPr>
-                              <w:t>controller;</w:t>
-                            </w:r>
-                            <w:proofErr w:type="gramEnd"/>
                           </w:p>
                           <w:p>
                             <w:pPr>
@@ -5258,19 +4882,11 @@
                                 <w:lang w:val="en-US"/>
                               </w:rPr>
                             </w:pPr>
-                            <w:proofErr w:type="gramStart"/>
                             <w:r>
                               <w:rPr>
                                 <w:lang w:val="en-US"/>
                               </w:rPr>
-                              <w:t>Timer;</w:t>
-                            </w:r>
-                            <w:proofErr w:type="gramEnd"/>
-                            <w:r>
-                              <w:rPr>
-                                <w:lang w:val="en-US"/>
-                              </w:rPr>
-                              <w:t xml:space="preserve"> </w:t>
+                              <w:t xml:space="preserve">Timer; </w:t>
                             </w:r>
                           </w:p>
                           <w:p>
@@ -5417,16 +5033,8 @@
                               <w:rPr>
                                 <w:lang w:val="en-US"/>
                               </w:rPr>
-                              <w:t xml:space="preserve">Pause </w:t>
+                              <w:t>Pause menu;</w:t>
                             </w:r>
-                            <w:proofErr w:type="gramStart"/>
-                            <w:r>
-                              <w:rPr>
-                                <w:lang w:val="en-US"/>
-                              </w:rPr>
-                              <w:t>menu;</w:t>
-                            </w:r>
-                            <w:proofErr w:type="gramEnd"/>
                           </w:p>
                           <w:p>
                             <w:pPr>
@@ -5439,16 +5047,8 @@
                               <w:rPr>
                                 <w:lang w:val="en-US"/>
                               </w:rPr>
-                              <w:t xml:space="preserve">Main </w:t>
+                              <w:t>Main menu;</w:t>
                             </w:r>
-                            <w:proofErr w:type="gramStart"/>
-                            <w:r>
-                              <w:rPr>
-                                <w:lang w:val="en-US"/>
-                              </w:rPr>
-                              <w:t>menu;</w:t>
-                            </w:r>
-                            <w:proofErr w:type="gramEnd"/>
                           </w:p>
                           <w:p>
                             <w:pPr>
@@ -5467,14 +5067,7 @@
                               <w:rPr>
                                 <w:lang w:val="en-US"/>
                               </w:rPr>
-                              <w:t xml:space="preserve">/multiple </w:t>
-                            </w:r>
-                            <w:proofErr w:type="gramStart"/>
-                            <w:r>
-                              <w:rPr>
-                                <w:lang w:val="en-US"/>
-                              </w:rPr>
-                              <w:t>cars</w:t>
+                              <w:t>/multiple cars</w:t>
                             </w:r>
                             <w:r>
                               <w:rPr>
@@ -5482,7 +5075,6 @@
                               </w:rPr>
                               <w:t>;</w:t>
                             </w:r>
-                            <w:proofErr w:type="gramEnd"/>
                           </w:p>
                           <w:p>
                             <w:pPr>
@@ -5647,14 +5239,12 @@
                                 <w:lang w:val="en-US"/>
                               </w:rPr>
                             </w:pPr>
-                            <w:proofErr w:type="gramStart"/>
                             <w:r>
                               <w:rPr>
                                 <w:lang w:val="en-US"/>
                               </w:rPr>
                               <w:t>Crashing;</w:t>
                             </w:r>
-                            <w:proofErr w:type="gramEnd"/>
                           </w:p>
                           <w:p>
                             <w:pPr>
@@ -5667,14 +5257,7 @@
                               <w:rPr>
                                 <w:lang w:val="en-US"/>
                               </w:rPr>
-                              <w:t xml:space="preserve">Car </w:t>
-                            </w:r>
-                            <w:proofErr w:type="gramStart"/>
-                            <w:r>
-                              <w:rPr>
-                                <w:lang w:val="en-US"/>
-                              </w:rPr>
-                              <w:t>stats</w:t>
+                              <w:t>Car stats</w:t>
                             </w:r>
                             <w:r>
                               <w:rPr>
@@ -5682,7 +5265,6 @@
                               </w:rPr>
                               <w:t>;</w:t>
                             </w:r>
-                            <w:proofErr w:type="gramEnd"/>
                           </w:p>
                           <w:p>
                             <w:pPr>
@@ -5721,14 +5303,7 @@
                               <w:rPr>
                                 <w:lang w:val="en-US"/>
                               </w:rPr>
-                              <w:t xml:space="preserve"> </w:t>
-                            </w:r>
-                            <w:proofErr w:type="gramStart"/>
-                            <w:r>
-                              <w:rPr>
-                                <w:lang w:val="en-US"/>
-                              </w:rPr>
-                              <w:t>person</w:t>
+                              <w:t xml:space="preserve"> person</w:t>
                             </w:r>
                             <w:r>
                               <w:rPr>
@@ -5736,7 +5311,6 @@
                               </w:rPr>
                               <w:t>;</w:t>
                             </w:r>
-                            <w:proofErr w:type="gramEnd"/>
                           </w:p>
                           <w:p>
                             <w:pPr>
@@ -6520,46 +6094,34 @@
           <w:szCs w:val="24"/>
           <w:lang w:val="en-US"/>
         </w:rPr>
-        <w:t xml:space="preserve">3 3D car </w:t>
-      </w:r>
-      <w:proofErr w:type="gramStart"/>
-      <w:r>
-        <w:rPr>
-          <w:rFonts w:cstheme="minorHAnsi"/>
-          <w:sz w:val="24"/>
-          <w:szCs w:val="24"/>
-          <w:lang w:val="en-US"/>
-        </w:rPr>
-        <w:t>models;</w:t>
-      </w:r>
-      <w:proofErr w:type="gramEnd"/>
-    </w:p>
-    <w:p>
-      <w:pPr>
-        <w:rPr>
-          <w:rFonts w:cstheme="minorHAnsi"/>
-          <w:sz w:val="24"/>
-          <w:szCs w:val="24"/>
-          <w:lang w:val="en-US"/>
-        </w:rPr>
-      </w:pPr>
-      <w:r>
-        <w:rPr>
-          <w:rFonts w:cstheme="minorHAnsi"/>
-          <w:sz w:val="24"/>
-          <w:szCs w:val="24"/>
-          <w:lang w:val="en-US"/>
-        </w:rPr>
-        <w:t>Car1</w:t>
-      </w:r>
-      <w:r>
-        <w:rPr>
-          <w:rFonts w:cstheme="minorHAnsi"/>
-          <w:sz w:val="24"/>
-          <w:szCs w:val="24"/>
-          <w:lang w:val="en-US"/>
-        </w:rPr>
-        <w:t xml:space="preserve">: </w:t>
+        <w:t>3 3D car models;</w:t>
+      </w:r>
+    </w:p>
+    <w:p>
+      <w:pPr>
+        <w:pStyle w:val="Lijstalinea"/>
+        <w:numPr>
+          <w:ilvl w:val="1"/>
+          <w:numId w:val="21"/>
+        </w:numPr>
+        <w:rPr>
+          <w:rStyle w:val="Hyperlink"/>
+          <w:rFonts w:cstheme="minorHAnsi"/>
+          <w:color w:val="auto"/>
+          <w:sz w:val="24"/>
+          <w:szCs w:val="24"/>
+          <w:u w:val="none"/>
+          <w:lang w:val="en-US"/>
+        </w:rPr>
+      </w:pPr>
+      <w:r>
+        <w:rPr>
+          <w:rFonts w:cstheme="minorHAnsi"/>
+          <w:sz w:val="24"/>
+          <w:szCs w:val="24"/>
+          <w:lang w:val="en-US"/>
+        </w:rPr>
+        <w:t xml:space="preserve">Car1: </w:t>
       </w:r>
       <w:hyperlink r:id="rId16" w:history="1">
         <w:r>
@@ -6576,6 +6138,11 @@
     </w:p>
     <w:p>
       <w:pPr>
+        <w:pStyle w:val="Lijstalinea"/>
+        <w:numPr>
+          <w:ilvl w:val="1"/>
+          <w:numId w:val="21"/>
+        </w:numPr>
         <w:rPr>
           <w:rFonts w:cstheme="minorHAnsi"/>
           <w:sz w:val="24"/>
@@ -6616,6 +6183,11 @@
     </w:p>
     <w:p>
       <w:pPr>
+        <w:pStyle w:val="Lijstalinea"/>
+        <w:numPr>
+          <w:ilvl w:val="1"/>
+          <w:numId w:val="21"/>
+        </w:numPr>
         <w:rPr>
           <w:rFonts w:cstheme="minorHAnsi"/>
           <w:sz w:val="24"/>
@@ -6675,22 +6247,16 @@
           <w:szCs w:val="24"/>
           <w:lang w:val="en-US"/>
         </w:rPr>
-        <w:t xml:space="preserve">A 3D racetrack </w:t>
-      </w:r>
-      <w:proofErr w:type="gramStart"/>
-      <w:r>
-        <w:rPr>
-          <w:rFonts w:cstheme="minorHAnsi"/>
-          <w:sz w:val="24"/>
-          <w:szCs w:val="24"/>
-          <w:lang w:val="en-US"/>
-        </w:rPr>
-        <w:t>model;</w:t>
-      </w:r>
-      <w:proofErr w:type="gramEnd"/>
-    </w:p>
-    <w:p>
-      <w:pPr>
+        <w:t>A 3D racetrack model;</w:t>
+      </w:r>
+    </w:p>
+    <w:p>
+      <w:pPr>
+        <w:pStyle w:val="Lijstalinea"/>
+        <w:numPr>
+          <w:ilvl w:val="1"/>
+          <w:numId w:val="21"/>
+        </w:numPr>
         <w:rPr>
           <w:rFonts w:cstheme="minorHAnsi"/>
           <w:sz w:val="24"/>
@@ -6722,16 +6288,6 @@
     </w:p>
     <w:p>
       <w:pPr>
-        <w:rPr>
-          <w:rFonts w:cstheme="minorHAnsi"/>
-          <w:sz w:val="24"/>
-          <w:szCs w:val="24"/>
-          <w:lang w:val="en-US"/>
-        </w:rPr>
-      </w:pPr>
-    </w:p>
-    <w:p>
-      <w:pPr>
         <w:pStyle w:val="Lijstalinea"/>
         <w:numPr>
           <w:ilvl w:val="0"/>
@@ -6769,31 +6325,16 @@
           <w:szCs w:val="24"/>
           <w:lang w:val="en-US"/>
         </w:rPr>
-        <w:t xml:space="preserve"> for </w:t>
-      </w:r>
-      <w:proofErr w:type="gramStart"/>
-      <w:r>
-        <w:rPr>
-          <w:rFonts w:cstheme="minorHAnsi"/>
-          <w:sz w:val="24"/>
-          <w:szCs w:val="24"/>
-          <w:lang w:val="en-US"/>
-        </w:rPr>
-        <w:t>landscape</w:t>
-      </w:r>
-      <w:r>
-        <w:rPr>
-          <w:rFonts w:cstheme="minorHAnsi"/>
-          <w:sz w:val="24"/>
-          <w:szCs w:val="24"/>
-          <w:lang w:val="en-US"/>
-        </w:rPr>
-        <w:t>;</w:t>
-      </w:r>
-      <w:proofErr w:type="gramEnd"/>
-    </w:p>
-    <w:p>
-      <w:pPr>
+        <w:t xml:space="preserve"> for landscape</w:t>
+      </w:r>
+    </w:p>
+    <w:p>
+      <w:pPr>
+        <w:pStyle w:val="Lijstalinea"/>
+        <w:numPr>
+          <w:ilvl w:val="1"/>
+          <w:numId w:val="21"/>
+        </w:numPr>
         <w:rPr>
           <w:rFonts w:cstheme="minorHAnsi"/>
           <w:sz w:val="24"/>
@@ -6825,16 +6366,6 @@
     </w:p>
     <w:p>
       <w:pPr>
-        <w:rPr>
-          <w:rFonts w:cstheme="minorHAnsi"/>
-          <w:sz w:val="24"/>
-          <w:szCs w:val="24"/>
-          <w:lang w:val="en-US"/>
-        </w:rPr>
-      </w:pPr>
-    </w:p>
-    <w:p>
-      <w:pPr>
         <w:pStyle w:val="Lijstalinea"/>
         <w:numPr>
           <w:ilvl w:val="0"/>
@@ -6854,23 +6385,16 @@
           <w:szCs w:val="24"/>
           <w:lang w:val="en-US"/>
         </w:rPr>
-        <w:t xml:space="preserve">Material textures for </w:t>
-      </w:r>
-      <w:proofErr w:type="gramStart"/>
-      <w:r>
-        <w:rPr>
-          <w:rFonts w:cstheme="minorHAnsi"/>
-          <w:sz w:val="24"/>
-          <w:szCs w:val="24"/>
-          <w:lang w:val="en-US"/>
-        </w:rPr>
-        <w:t>landscape;</w:t>
-      </w:r>
-      <w:proofErr w:type="gramEnd"/>
+        <w:t>Material textures for landscape;</w:t>
+      </w:r>
     </w:p>
     <w:p>
       <w:pPr>
         <w:pStyle w:val="Lijstalinea"/>
+        <w:numPr>
+          <w:ilvl w:val="1"/>
+          <w:numId w:val="21"/>
+        </w:numPr>
         <w:rPr>
           <w:rFonts w:cstheme="minorHAnsi"/>
           <w:sz w:val="24"/>
@@ -6894,17 +6418,6 @@
     <w:p>
       <w:pPr>
         <w:pStyle w:val="Lijstalinea"/>
-        <w:rPr>
-          <w:rFonts w:cstheme="minorHAnsi"/>
-          <w:sz w:val="24"/>
-          <w:szCs w:val="24"/>
-          <w:lang w:val="en-US"/>
-        </w:rPr>
-      </w:pPr>
-    </w:p>
-    <w:p>
-      <w:pPr>
-        <w:pStyle w:val="Lijstalinea"/>
         <w:numPr>
           <w:ilvl w:val="0"/>
           <w:numId w:val="21"/>
@@ -6932,22 +6445,16 @@
           <w:szCs w:val="24"/>
           <w:lang w:val="en-US"/>
         </w:rPr>
-        <w:t xml:space="preserve">background for car </w:t>
-      </w:r>
-      <w:proofErr w:type="gramStart"/>
-      <w:r>
-        <w:rPr>
-          <w:rFonts w:cstheme="minorHAnsi"/>
-          <w:sz w:val="24"/>
-          <w:szCs w:val="24"/>
-          <w:lang w:val="en-US"/>
-        </w:rPr>
-        <w:t>choosing;</w:t>
-      </w:r>
-      <w:proofErr w:type="gramEnd"/>
-    </w:p>
-    <w:p>
-      <w:pPr>
+        <w:t>background for car choosing;</w:t>
+      </w:r>
+    </w:p>
+    <w:p>
+      <w:pPr>
+        <w:pStyle w:val="Lijstalinea"/>
+        <w:numPr>
+          <w:ilvl w:val="1"/>
+          <w:numId w:val="21"/>
+        </w:numPr>
         <w:rPr>
           <w:rFonts w:cstheme="minorHAnsi"/>
           <w:sz w:val="24"/>
@@ -6979,16 +6486,6 @@
     </w:p>
     <w:p>
       <w:pPr>
-        <w:rPr>
-          <w:rFonts w:cstheme="minorHAnsi"/>
-          <w:sz w:val="24"/>
-          <w:szCs w:val="24"/>
-          <w:lang w:val="en-US"/>
-        </w:rPr>
-      </w:pPr>
-    </w:p>
-    <w:p>
-      <w:pPr>
         <w:pStyle w:val="Lijstalinea"/>
         <w:numPr>
           <w:ilvl w:val="0"/>
@@ -7008,27 +6505,31 @@
           <w:szCs w:val="24"/>
           <w:lang w:val="en-US"/>
         </w:rPr>
-        <w:t xml:space="preserve">2D textures for switching between cars </w:t>
-      </w:r>
-      <w:proofErr w:type="gramStart"/>
-      <w:r>
-        <w:rPr>
-          <w:rFonts w:cstheme="minorHAnsi"/>
-          <w:sz w:val="24"/>
-          <w:szCs w:val="24"/>
-          <w:lang w:val="en-US"/>
-        </w:rPr>
-        <w:t>button;</w:t>
-      </w:r>
-      <w:proofErr w:type="gramEnd"/>
-      <w:r>
-        <w:rPr>
-          <w:rFonts w:cstheme="minorHAnsi"/>
-          <w:sz w:val="24"/>
-          <w:szCs w:val="24"/>
-          <w:lang w:val="en-US"/>
-        </w:rPr>
-        <w:t xml:space="preserve">  </w:t>
+        <w:t xml:space="preserve">2D textures for switching between cars button;  </w:t>
+      </w:r>
+    </w:p>
+    <w:p>
+      <w:pPr>
+        <w:pStyle w:val="Lijstalinea"/>
+        <w:numPr>
+          <w:ilvl w:val="1"/>
+          <w:numId w:val="21"/>
+        </w:numPr>
+        <w:rPr>
+          <w:rFonts w:cstheme="minorHAnsi"/>
+          <w:sz w:val="24"/>
+          <w:szCs w:val="24"/>
+          <w:lang w:val="en-US"/>
+        </w:rPr>
+      </w:pPr>
+      <w:r>
+        <w:rPr>
+          <w:rFonts w:cstheme="minorHAnsi"/>
+          <w:sz w:val="24"/>
+          <w:szCs w:val="24"/>
+          <w:lang w:val="en-US"/>
+        </w:rPr>
+        <w:t>By: Tygo Boons</w:t>
       </w:r>
     </w:p>
     <w:p>
@@ -7059,7 +6560,7 @@
       <w:pPr>
         <w:pStyle w:val="Lijstalinea"/>
         <w:numPr>
-          <w:ilvl w:val="0"/>
+          <w:ilvl w:val="1"/>
           <w:numId w:val="21"/>
         </w:numPr>
         <w:rPr>
@@ -7069,14 +6570,25 @@
           <w:lang w:val="en-US"/>
         </w:rPr>
       </w:pPr>
-      <w:r>
-        <w:rPr>
-          <w:rFonts w:cstheme="minorHAnsi"/>
-          <w:sz w:val="24"/>
-          <w:szCs w:val="24"/>
-          <w:lang w:val="en-US"/>
-        </w:rPr>
-        <w:t>Car sound</w:t>
+      <w:proofErr w:type="spellStart"/>
+      <w:r>
+        <w:rPr>
+          <w:rFonts w:cstheme="minorHAnsi"/>
+          <w:sz w:val="24"/>
+          <w:szCs w:val="24"/>
+          <w:lang w:val="en-US"/>
+        </w:rPr>
+        <w:t>GTRacing</w:t>
+      </w:r>
+      <w:proofErr w:type="spellEnd"/>
+      <w:r>
+        <w:rPr>
+          <w:rFonts w:cstheme="minorHAnsi"/>
+          <w:sz w:val="24"/>
+          <w:szCs w:val="24"/>
+          <w:lang w:val="en-US"/>
+        </w:rPr>
+        <w:t xml:space="preserve"> Logo: by Tygo Boons</w:t>
       </w:r>
     </w:p>
     <w:p>
@@ -7100,56 +6612,64 @@
           <w:szCs w:val="24"/>
           <w:lang w:val="en-US"/>
         </w:rPr>
-        <w:t>3 Different soundtracks</w:t>
-      </w:r>
-    </w:p>
-    <w:p>
-      <w:pPr>
-        <w:ind w:left="360"/>
-        <w:rPr>
-          <w:rFonts w:cstheme="minorHAnsi"/>
-          <w:sz w:val="24"/>
-          <w:szCs w:val="24"/>
-          <w:lang w:val="en-US"/>
-        </w:rPr>
-      </w:pPr>
-      <w:r>
-        <w:rPr>
-          <w:rFonts w:cstheme="minorHAnsi"/>
-          <w:sz w:val="24"/>
-          <w:szCs w:val="24"/>
-          <w:lang w:val="en-US"/>
-        </w:rPr>
-        <w:t xml:space="preserve">We Are </w:t>
-      </w:r>
-      <w:proofErr w:type="gramStart"/>
-      <w:r>
-        <w:rPr>
-          <w:rFonts w:cstheme="minorHAnsi"/>
-          <w:sz w:val="24"/>
-          <w:szCs w:val="24"/>
-          <w:lang w:val="en-US"/>
-        </w:rPr>
-        <w:t>The</w:t>
-      </w:r>
-      <w:proofErr w:type="gramEnd"/>
-      <w:r>
-        <w:rPr>
-          <w:rFonts w:cstheme="minorHAnsi"/>
-          <w:sz w:val="24"/>
-          <w:szCs w:val="24"/>
-          <w:lang w:val="en-US"/>
-        </w:rPr>
-        <w:t xml:space="preserve"> Union - A Better Home</w:t>
-      </w:r>
-      <w:r>
-        <w:rPr>
-          <w:rFonts w:cstheme="minorHAnsi"/>
-          <w:sz w:val="24"/>
-          <w:szCs w:val="24"/>
-          <w:lang w:val="en-US"/>
-        </w:rPr>
-        <w:t xml:space="preserve">: </w:t>
+        <w:t>Car sound</w:t>
+      </w:r>
+    </w:p>
+    <w:p>
+      <w:pPr>
+        <w:pStyle w:val="Lijstalinea"/>
+        <w:numPr>
+          <w:ilvl w:val="0"/>
+          <w:numId w:val="21"/>
+        </w:numPr>
+        <w:rPr>
+          <w:rFonts w:cstheme="minorHAnsi"/>
+          <w:sz w:val="24"/>
+          <w:szCs w:val="24"/>
+          <w:lang w:val="en-US"/>
+        </w:rPr>
+      </w:pPr>
+      <w:r>
+        <w:rPr>
+          <w:rFonts w:cstheme="minorHAnsi"/>
+          <w:sz w:val="24"/>
+          <w:szCs w:val="24"/>
+          <w:lang w:val="en-US"/>
+        </w:rPr>
+        <w:t>4</w:t>
+      </w:r>
+      <w:r>
+        <w:rPr>
+          <w:rFonts w:cstheme="minorHAnsi"/>
+          <w:sz w:val="24"/>
+          <w:szCs w:val="24"/>
+          <w:lang w:val="en-US"/>
+        </w:rPr>
+        <w:t xml:space="preserve"> Different soundtracks</w:t>
+      </w:r>
+    </w:p>
+    <w:p>
+      <w:pPr>
+        <w:pStyle w:val="Lijstalinea"/>
+        <w:numPr>
+          <w:ilvl w:val="1"/>
+          <w:numId w:val="21"/>
+        </w:numPr>
+        <w:rPr>
+          <w:rFonts w:cstheme="minorHAnsi"/>
+          <w:sz w:val="24"/>
+          <w:szCs w:val="24"/>
+          <w:lang w:val="en-US"/>
+        </w:rPr>
+      </w:pPr>
+      <w:r>
+        <w:rPr>
+          <w:rFonts w:cstheme="minorHAnsi"/>
+          <w:sz w:val="24"/>
+          <w:szCs w:val="24"/>
+          <w:lang w:val="en-US"/>
+        </w:rPr>
+        <w:t xml:space="preserve">We Are The Union - A Better Home: </w:t>
       </w:r>
       <w:hyperlink r:id="rId23" w:history="1">
         <w:r>
@@ -7175,7 +6695,11 @@
     </w:p>
     <w:p>
       <w:pPr>
-        <w:ind w:left="360"/>
+        <w:pStyle w:val="Lijstalinea"/>
+        <w:numPr>
+          <w:ilvl w:val="1"/>
+          <w:numId w:val="21"/>
+        </w:numPr>
         <w:rPr>
           <w:rFonts w:cstheme="minorHAnsi"/>
           <w:sz w:val="24"/>
@@ -7231,19 +6755,14 @@
           <w:t>https://www.youtube.com/watch?v=dv13gl0a-FA</w:t>
         </w:r>
       </w:hyperlink>
-      <w:r>
-        <w:rPr>
-          <w:rFonts w:cstheme="minorHAnsi"/>
-          <w:sz w:val="24"/>
-          <w:szCs w:val="24"/>
-          <w:lang w:val="en-US"/>
-        </w:rPr>
-        <w:t xml:space="preserve"> </w:t>
-      </w:r>
-    </w:p>
-    <w:p>
-      <w:pPr>
-        <w:ind w:left="360"/>
+    </w:p>
+    <w:p>
+      <w:pPr>
+        <w:pStyle w:val="Lijstalinea"/>
+        <w:numPr>
+          <w:ilvl w:val="1"/>
+          <w:numId w:val="21"/>
+        </w:numPr>
         <w:rPr>
           <w:rFonts w:cstheme="minorHAnsi"/>
           <w:sz w:val="24"/>
@@ -7313,7 +6832,11 @@
     </w:p>
     <w:p>
       <w:pPr>
-        <w:ind w:left="360"/>
+        <w:pStyle w:val="Lijstalinea"/>
+        <w:numPr>
+          <w:ilvl w:val="1"/>
+          <w:numId w:val="21"/>
+        </w:numPr>
         <w:rPr>
           <w:rFonts w:cstheme="minorHAnsi"/>
           <w:sz w:val="24"/>
@@ -7372,17 +6895,7 @@
           <w:szCs w:val="24"/>
           <w:lang w:val="en-US"/>
         </w:rPr>
-        <w:t xml:space="preserve">2D images for the menu </w:t>
-      </w:r>
-      <w:proofErr w:type="gramStart"/>
-      <w:r>
-        <w:rPr>
-          <w:rFonts w:cstheme="minorHAnsi"/>
-          <w:sz w:val="24"/>
-          <w:szCs w:val="24"/>
-          <w:lang w:val="en-US"/>
-        </w:rPr>
-        <w:t>buttons</w:t>
+        <w:t>2D images for the menu buttons</w:t>
       </w:r>
       <w:r>
         <w:rPr>
@@ -7393,7 +6906,170 @@
         </w:rPr>
         <w:t>;</w:t>
       </w:r>
-      <w:proofErr w:type="gramEnd"/>
+    </w:p>
+    <w:p>
+      <w:pPr>
+        <w:pStyle w:val="Lijstalinea"/>
+        <w:numPr>
+          <w:ilvl w:val="1"/>
+          <w:numId w:val="21"/>
+        </w:numPr>
+        <w:rPr>
+          <w:rFonts w:cstheme="minorHAnsi"/>
+          <w:sz w:val="24"/>
+          <w:szCs w:val="24"/>
+          <w:lang w:val="en-US"/>
+        </w:rPr>
+      </w:pPr>
+      <w:r>
+        <w:rPr>
+          <w:rFonts w:cstheme="minorHAnsi"/>
+          <w:sz w:val="24"/>
+          <w:szCs w:val="24"/>
+          <w:lang w:val="en-US"/>
+        </w:rPr>
+        <w:t>By: Tygo Boons</w:t>
+      </w:r>
+    </w:p>
+    <w:p>
+      <w:pPr>
+        <w:pStyle w:val="Lijstalinea"/>
+        <w:numPr>
+          <w:ilvl w:val="0"/>
+          <w:numId w:val="21"/>
+        </w:numPr>
+        <w:rPr>
+          <w:rFonts w:cstheme="minorHAnsi"/>
+          <w:sz w:val="24"/>
+          <w:szCs w:val="24"/>
+          <w:lang w:val="en-US"/>
+        </w:rPr>
+      </w:pPr>
+      <w:r>
+        <w:rPr>
+          <w:rFonts w:cstheme="minorHAnsi"/>
+          <w:sz w:val="24"/>
+          <w:szCs w:val="24"/>
+          <w:lang w:val="en-US"/>
+        </w:rPr>
+        <w:t>Font</w:t>
+      </w:r>
+    </w:p>
+    <w:p>
+      <w:pPr>
+        <w:pStyle w:val="Lijstalinea"/>
+        <w:numPr>
+          <w:ilvl w:val="1"/>
+          <w:numId w:val="21"/>
+        </w:numPr>
+        <w:rPr>
+          <w:rFonts w:cstheme="minorHAnsi"/>
+          <w:sz w:val="24"/>
+          <w:szCs w:val="24"/>
+          <w:lang w:val="en-US"/>
+        </w:rPr>
+      </w:pPr>
+      <w:proofErr w:type="spellStart"/>
+      <w:r>
+        <w:rPr>
+          <w:rFonts w:cstheme="minorHAnsi"/>
+          <w:sz w:val="24"/>
+          <w:szCs w:val="24"/>
+          <w:lang w:val="en-US"/>
+        </w:rPr>
+        <w:t>LightSider</w:t>
+      </w:r>
+      <w:proofErr w:type="spellEnd"/>
+      <w:r>
+        <w:rPr>
+          <w:rFonts w:cstheme="minorHAnsi"/>
+          <w:sz w:val="24"/>
+          <w:szCs w:val="24"/>
+          <w:lang w:val="en-US"/>
+        </w:rPr>
+        <w:t xml:space="preserve">: </w:t>
+      </w:r>
+      <w:hyperlink r:id="rId26" w:history="1">
+        <w:r>
+          <w:rPr>
+            <w:rStyle w:val="Hyperlink"/>
+            <w:rFonts w:cstheme="minorHAnsi"/>
+            <w:sz w:val="24"/>
+            <w:szCs w:val="24"/>
+            <w:lang w:val="en-US"/>
+          </w:rPr>
+          <w:t>https://www.fontsc.com/font/tag/racing</w:t>
+        </w:r>
+      </w:hyperlink>
+      <w:r>
+        <w:rPr>
+          <w:rFonts w:cstheme="minorHAnsi"/>
+          <w:sz w:val="24"/>
+          <w:szCs w:val="24"/>
+          <w:lang w:val="en-US"/>
+        </w:rPr>
+        <w:t xml:space="preserve"> </w:t>
+      </w:r>
+    </w:p>
+    <w:p>
+      <w:pPr>
+        <w:rPr>
+          <w:rFonts w:cstheme="minorHAnsi"/>
+          <w:sz w:val="24"/>
+          <w:szCs w:val="24"/>
+          <w:lang w:val="en-US"/>
+        </w:rPr>
+      </w:pPr>
+    </w:p>
+    <w:p>
+      <w:pPr>
+        <w:rPr>
+          <w:rFonts w:cstheme="minorHAnsi"/>
+          <w:sz w:val="24"/>
+          <w:szCs w:val="24"/>
+          <w:lang w:val="en-US"/>
+        </w:rPr>
+      </w:pPr>
+    </w:p>
+    <w:p>
+      <w:pPr>
+        <w:rPr>
+          <w:rFonts w:cstheme="minorHAnsi"/>
+          <w:sz w:val="24"/>
+          <w:szCs w:val="24"/>
+          <w:lang w:val="en-US"/>
+        </w:rPr>
+      </w:pPr>
+    </w:p>
+    <w:p>
+      <w:pPr>
+        <w:rPr>
+          <w:rFonts w:cstheme="minorHAnsi"/>
+          <w:sz w:val="24"/>
+          <w:szCs w:val="24"/>
+          <w:lang w:val="en-US"/>
+        </w:rPr>
+      </w:pPr>
+    </w:p>
+    <w:p>
+      <w:pPr>
+        <w:rPr>
+          <w:rFonts w:cstheme="minorHAnsi"/>
+          <w:sz w:val="24"/>
+          <w:szCs w:val="24"/>
+          <w:lang w:val="en-US"/>
+        </w:rPr>
+      </w:pPr>
+    </w:p>
+    <w:p>
+      <w:pPr>
+        <w:rPr>
+          <w:rFonts w:cstheme="minorHAnsi"/>
+          <w:sz w:val="24"/>
+          <w:szCs w:val="24"/>
+          <w:lang w:val="en-US"/>
+        </w:rPr>
+      </w:pPr>
     </w:p>
     <w:p>
       <w:pPr>
@@ -7406,9 +7082,7 @@
           <w:lang w:val="en-US"/>
         </w:rPr>
       </w:pPr>
-    </w:p>
-    <w:p>
-      <w:pPr>
+      <w:r>
         <w:rPr>
           <w:rFonts w:cstheme="minorHAnsi"/>
           <w:b/>
@@ -7417,17 +7091,6 @@
           <w:szCs w:val="36"/>
           <w:lang w:val="en-US"/>
         </w:rPr>
-      </w:pPr>
-      <w:r>
-        <w:rPr>
-          <w:rFonts w:cstheme="minorHAnsi"/>
-          <w:b/>
-          <w:bCs/>
-          <w:sz w:val="36"/>
-          <w:szCs w:val="36"/>
-          <w:lang w:val="en-US"/>
-        </w:rPr>
-        <w:lastRenderedPageBreak/>
         <w:t xml:space="preserve">Chapter </w:t>
       </w:r>
       <w:r>
@@ -7565,19 +7228,8 @@
           <w:szCs w:val="24"/>
           <w:lang w:val="en-US"/>
         </w:rPr>
-        <w:t xml:space="preserve">C++ classes will define to base structure of a Blueprint class. Blueprint classes are based on C++ </w:t>
-      </w:r>
-      <w:proofErr w:type="gramStart"/>
-      <w:r>
-        <w:rPr>
-          <w:rFonts w:cstheme="minorHAnsi"/>
-          <w:sz w:val="24"/>
-          <w:szCs w:val="24"/>
-          <w:lang w:val="en-US"/>
-        </w:rPr>
-        <w:t>classes;</w:t>
-      </w:r>
-      <w:proofErr w:type="gramEnd"/>
+        <w:t>C++ classes will define to base structure of a Blueprint class. Blueprint classes are based on C++ classes;</w:t>
+      </w:r>
     </w:p>
     <w:p>
       <w:pPr>
@@ -7600,19 +7252,8 @@
           <w:szCs w:val="24"/>
           <w:lang w:val="en-US"/>
         </w:rPr>
-        <w:t xml:space="preserve">Blueprints are the visual coding language of Unreal </w:t>
-      </w:r>
-      <w:proofErr w:type="gramStart"/>
-      <w:r>
-        <w:rPr>
-          <w:rFonts w:cstheme="minorHAnsi"/>
-          <w:sz w:val="24"/>
-          <w:szCs w:val="24"/>
-          <w:lang w:val="en-US"/>
-        </w:rPr>
-        <w:t>engine;</w:t>
-      </w:r>
-      <w:proofErr w:type="gramEnd"/>
+        <w:t>Blueprints are the visual coding language of Unreal engine;</w:t>
+      </w:r>
     </w:p>
     <w:p>
       <w:pPr>
@@ -7635,19 +7276,8 @@
           <w:szCs w:val="24"/>
           <w:lang w:val="en-US"/>
         </w:rPr>
-        <w:t xml:space="preserve">Blueprints will be used together with </w:t>
-      </w:r>
-      <w:proofErr w:type="gramStart"/>
-      <w:r>
-        <w:rPr>
-          <w:rFonts w:cstheme="minorHAnsi"/>
-          <w:sz w:val="24"/>
-          <w:szCs w:val="24"/>
-          <w:lang w:val="en-US"/>
-        </w:rPr>
-        <w:t>C++;</w:t>
-      </w:r>
-      <w:proofErr w:type="gramEnd"/>
+        <w:t>Blueprints will be used together with C++;</w:t>
+      </w:r>
     </w:p>
     <w:p>
       <w:pPr>
@@ -7772,7 +7402,7 @@
                     </pic:cNvPicPr>
                   </pic:nvPicPr>
                   <pic:blipFill>
-                    <a:blip r:embed="rId26">
+                    <a:blip r:embed="rId27">
                       <a:extLst>
                         <a:ext uri="{28A0092B-C50C-407E-A947-70E740481C1C}">
                           <a14:useLocalDpi xmlns:a14="http://schemas.microsoft.com/office/drawing/2010/main" val="0"/>
@@ -7825,7 +7455,7 @@
                     </pic:cNvPicPr>
                   </pic:nvPicPr>
                   <pic:blipFill>
-                    <a:blip r:embed="rId27">
+                    <a:blip r:embed="rId28">
                       <a:extLst>
                         <a:ext uri="{28A0092B-C50C-407E-A947-70E740481C1C}">
                           <a14:useLocalDpi xmlns:a14="http://schemas.microsoft.com/office/drawing/2010/main" val="0"/>
@@ -7889,7 +7519,7 @@
                     </pic:cNvPicPr>
                   </pic:nvPicPr>
                   <pic:blipFill>
-                    <a:blip r:embed="rId28">
+                    <a:blip r:embed="rId29">
                       <a:extLst>
                         <a:ext uri="{28A0092B-C50C-407E-A947-70E740481C1C}">
                           <a14:useLocalDpi xmlns:a14="http://schemas.microsoft.com/office/drawing/2010/main" val="0"/>
@@ -7942,7 +7572,7 @@
                     </pic:cNvPicPr>
                   </pic:nvPicPr>
                   <pic:blipFill>
-                    <a:blip r:embed="rId29">
+                    <a:blip r:embed="rId30">
                       <a:extLst>
                         <a:ext uri="{28A0092B-C50C-407E-A947-70E740481C1C}">
                           <a14:useLocalDpi xmlns:a14="http://schemas.microsoft.com/office/drawing/2010/main" val="0"/>
@@ -8520,29 +8150,7 @@
           <w:szCs w:val="24"/>
           <w:lang w:val="en-US" w:eastAsia="nl-NL"/>
         </w:rPr>
-        <w:t xml:space="preserve">system; Car can move and </w:t>
-      </w:r>
-      <w:proofErr w:type="gramStart"/>
-      <w:r>
-        <w:rPr>
-          <w:rFonts w:ascii="Calibri" w:eastAsia="Times New Roman" w:hAnsi="Calibri" w:cs="Calibri"/>
-          <w:color w:val="000000"/>
-          <w:sz w:val="24"/>
-          <w:szCs w:val="24"/>
-          <w:lang w:val="en-US" w:eastAsia="nl-NL"/>
-        </w:rPr>
-        <w:t>turn</w:t>
-      </w:r>
-      <w:proofErr w:type="gramEnd"/>
-      <w:r>
-        <w:rPr>
-          <w:rFonts w:ascii="Calibri" w:eastAsia="Times New Roman" w:hAnsi="Calibri" w:cs="Calibri"/>
-          <w:color w:val="000000"/>
-          <w:sz w:val="24"/>
-          <w:szCs w:val="24"/>
-          <w:lang w:val="en-US" w:eastAsia="nl-NL"/>
-        </w:rPr>
-        <w:t xml:space="preserve"> and player can use keyboard and controller; </w:t>
+        <w:t xml:space="preserve">system; Car can move and turn and player can use keyboard and controller; </w:t>
       </w:r>
       <w:r>
         <w:rPr>
@@ -8862,27 +8470,15 @@
           <w:lang w:val="en-US" w:eastAsia="nl-NL"/>
         </w:rPr>
       </w:pPr>
-      <w:proofErr w:type="gramStart"/>
-      <w:r>
-        <w:rPr>
-          <w:rFonts w:ascii="Calibri" w:eastAsia="Times New Roman" w:hAnsi="Calibri" w:cs="Calibri"/>
-          <w:color w:val="000000"/>
-          <w:sz w:val="24"/>
-          <w:szCs w:val="24"/>
-          <w:lang w:val="en-US" w:eastAsia="nl-NL"/>
-        </w:rPr>
-        <w:t>Update</w:t>
-      </w:r>
-      <w:proofErr w:type="gramEnd"/>
-      <w:r>
-        <w:rPr>
-          <w:rFonts w:ascii="Calibri" w:eastAsia="Times New Roman" w:hAnsi="Calibri" w:cs="Calibri"/>
-          <w:color w:val="000000"/>
-          <w:sz w:val="24"/>
-          <w:szCs w:val="24"/>
-          <w:lang w:val="en-US" w:eastAsia="nl-NL"/>
-        </w:rPr>
-        <w:t xml:space="preserve"> google forms; (Arthur)</w:t>
+      <w:r>
+        <w:rPr>
+          <w:rFonts w:ascii="Calibri" w:eastAsia="Times New Roman" w:hAnsi="Calibri" w:cs="Calibri"/>
+          <w:color w:val="000000"/>
+          <w:sz w:val="24"/>
+          <w:szCs w:val="24"/>
+          <w:lang w:val="en-US" w:eastAsia="nl-NL"/>
+        </w:rPr>
+        <w:t>Update google forms; (Arthur)</w:t>
       </w:r>
     </w:p>
     <w:p>
@@ -9012,29 +8608,7 @@
           <w:szCs w:val="24"/>
           <w:lang w:val="en-US" w:eastAsia="nl-NL"/>
         </w:rPr>
-        <w:t xml:space="preserve">Week 7: We’re going to make the first </w:t>
-      </w:r>
-      <w:proofErr w:type="gramStart"/>
-      <w:r>
-        <w:rPr>
-          <w:rFonts w:ascii="Calibri" w:eastAsia="Times New Roman" w:hAnsi="Calibri" w:cs="Calibri"/>
-          <w:color w:val="000000"/>
-          <w:sz w:val="24"/>
-          <w:szCs w:val="24"/>
-          <w:lang w:val="en-US" w:eastAsia="nl-NL"/>
-        </w:rPr>
-        <w:t>prototype,</w:t>
-      </w:r>
-      <w:proofErr w:type="gramEnd"/>
-      <w:r>
-        <w:rPr>
-          <w:rFonts w:ascii="Calibri" w:eastAsia="Times New Roman" w:hAnsi="Calibri" w:cs="Calibri"/>
-          <w:color w:val="000000"/>
-          <w:sz w:val="24"/>
-          <w:szCs w:val="24"/>
-          <w:lang w:val="en-US" w:eastAsia="nl-NL"/>
-        </w:rPr>
-        <w:t xml:space="preserve"> this prototype will have the feedback into it and all the content from the should from the </w:t>
+        <w:t xml:space="preserve">Week 7: We’re going to make the first prototype, this prototype will have the feedback into it and all the content from the should from the </w:t>
       </w:r>
       <w:proofErr w:type="spellStart"/>
       <w:r>
@@ -9431,7 +9005,7 @@
                     </pic:cNvPicPr>
                   </pic:nvPicPr>
                   <pic:blipFill rotWithShape="1">
-                    <a:blip r:embed="rId30" cstate="print">
+                    <a:blip r:embed="rId31" cstate="print">
                       <a:extLst>
                         <a:ext uri="{28A0092B-C50C-407E-A947-70E740481C1C}">
                           <a14:useLocalDpi xmlns:a14="http://schemas.microsoft.com/office/drawing/2010/main" val="0"/>
@@ -9635,7 +9209,7 @@
                     </pic:cNvPicPr>
                   </pic:nvPicPr>
                   <pic:blipFill>
-                    <a:blip r:embed="rId31" cstate="print">
+                    <a:blip r:embed="rId32" cstate="print">
                       <a:extLst>
                         <a:ext uri="{28A0092B-C50C-407E-A947-70E740481C1C}">
                           <a14:useLocalDpi xmlns:a14="http://schemas.microsoft.com/office/drawing/2010/main" val="0"/>
@@ -9848,7 +9422,7 @@
                     </pic:cNvPicPr>
                   </pic:nvPicPr>
                   <pic:blipFill>
-                    <a:blip r:embed="rId32" cstate="print">
+                    <a:blip r:embed="rId33" cstate="print">
                       <a:extLst>
                         <a:ext uri="{28A0092B-C50C-407E-A947-70E740481C1C}">
                           <a14:useLocalDpi xmlns:a14="http://schemas.microsoft.com/office/drawing/2010/main" val="0"/>
@@ -10751,17 +10325,7 @@
           <w:szCs w:val="24"/>
           <w:lang w:val="en-US"/>
         </w:rPr>
-        <w:t xml:space="preserve">No indication of how fast you are going, for example add objects on the side of the track as a reference and a </w:t>
-      </w:r>
-      <w:proofErr w:type="gramStart"/>
-      <w:r>
-        <w:rPr>
-          <w:rFonts w:cstheme="minorHAnsi"/>
-          <w:sz w:val="24"/>
-          <w:szCs w:val="24"/>
-          <w:lang w:val="en-US"/>
-        </w:rPr>
-        <w:t xml:space="preserve">speedometer </w:t>
+        <w:t xml:space="preserve">No indication of how fast you are going, for example add objects on the side of the track as a reference and a speedometer </w:t>
       </w:r>
       <w:r>
         <w:rPr>
@@ -10772,7 +10336,6 @@
         </w:rPr>
         <w:t>.</w:t>
       </w:r>
-      <w:proofErr w:type="gramEnd"/>
     </w:p>
     <w:p>
       <w:pPr>
@@ -10907,7 +10470,7 @@
       </w:r>
     </w:p>
     <w:sectPr>
-      <w:footerReference w:type="default" r:id="rId33"/>
+      <w:footerReference w:type="default" r:id="rId34"/>
       <w:pgSz w:w="11906" w:h="16838"/>
       <w:pgMar w:top="1417" w:right="1417" w:bottom="1417" w:left="1417" w:header="708" w:footer="708" w:gutter="0"/>
       <w:cols w:space="708"/>
@@ -12754,7 +12317,7 @@
         <w:rFonts w:ascii="Symbol" w:hAnsi="Symbol" w:hint="default"/>
       </w:rPr>
     </w:lvl>
-    <w:lvl w:ilvl="1" w:tplc="04130003" w:tentative="1">
+    <w:lvl w:ilvl="1" w:tplc="04130003">
       <w:start w:val="1"/>
       <w:numFmt w:val="bullet"/>
       <w:lvlText w:val="o"/>
@@ -12766,7 +12329,7 @@
         <w:rFonts w:ascii="Courier New" w:hAnsi="Courier New" w:cs="Courier New" w:hint="default"/>
       </w:rPr>
     </w:lvl>
-    <w:lvl w:ilvl="2" w:tplc="04130005" w:tentative="1">
+    <w:lvl w:ilvl="2" w:tplc="04130005">
       <w:start w:val="1"/>
       <w:numFmt w:val="bullet"/>
       <w:lvlText w:val=""/>

</xml_diff>

<commit_message>
Changed track & Fixed Input issue & Tuned cars
</commit_message>
<xml_diff>
--- a/ProjectInfo/ProjectPlan.docx
+++ b/ProjectInfo/ProjectPlan.docx
@@ -56,27 +56,7 @@
           <w:szCs w:val="28"/>
           <w:lang w:val="en-US"/>
         </w:rPr>
-        <w:t xml:space="preserve">Team: </w:t>
-      </w:r>
-      <w:proofErr w:type="spellStart"/>
-      <w:r>
-        <w:rPr>
-          <w:rFonts w:cstheme="minorHAnsi"/>
-          <w:sz w:val="28"/>
-          <w:szCs w:val="28"/>
-          <w:lang w:val="en-US"/>
-        </w:rPr>
-        <w:t>GTRacing</w:t>
-      </w:r>
-      <w:proofErr w:type="spellEnd"/>
-      <w:r>
-        <w:rPr>
-          <w:rFonts w:cstheme="minorHAnsi"/>
-          <w:sz w:val="28"/>
-          <w:szCs w:val="28"/>
-          <w:lang w:val="en-US"/>
-        </w:rPr>
-        <w:t xml:space="preserve"> Pro</w:t>
+        <w:t>Team: GTRacing Pro</w:t>
       </w:r>
     </w:p>
     <w:p>
@@ -360,7 +340,6 @@
                                     <w:szCs w:val="40"/>
                                   </w:rPr>
                                 </w:pPr>
-                                <w:proofErr w:type="spellStart"/>
                                 <w:r>
                                   <w:rPr>
                                     <w:rFonts w:cstheme="minorHAnsi"/>
@@ -369,18 +348,7 @@
                                     <w:sz w:val="40"/>
                                     <w:szCs w:val="40"/>
                                   </w:rPr>
-                                  <w:t>Chapter</w:t>
-                                </w:r>
-                                <w:proofErr w:type="spellEnd"/>
-                                <w:r>
-                                  <w:rPr>
-                                    <w:rFonts w:cstheme="minorHAnsi"/>
-                                    <w:color w:val="000000"/>
-                                    <w:kern w:val="24"/>
-                                    <w:sz w:val="40"/>
-                                    <w:szCs w:val="40"/>
-                                  </w:rPr>
-                                  <w:t xml:space="preserve"> 1</w:t>
+                                  <w:t>Chapter 1</w:t>
                                 </w:r>
                               </w:p>
                             </w:txbxContent>
@@ -487,7 +455,6 @@
                                     <w:szCs w:val="40"/>
                                   </w:rPr>
                                 </w:pPr>
-                                <w:proofErr w:type="spellStart"/>
                                 <w:r>
                                   <w:rPr>
                                     <w:rFonts w:cstheme="minorHAnsi"/>
@@ -496,18 +463,7 @@
                                     <w:sz w:val="40"/>
                                     <w:szCs w:val="40"/>
                                   </w:rPr>
-                                  <w:t>Chapter</w:t>
-                                </w:r>
-                                <w:proofErr w:type="spellEnd"/>
-                                <w:r>
-                                  <w:rPr>
-                                    <w:rFonts w:cstheme="minorHAnsi"/>
-                                    <w:color w:val="000000"/>
-                                    <w:kern w:val="24"/>
-                                    <w:sz w:val="40"/>
-                                    <w:szCs w:val="40"/>
-                                  </w:rPr>
-                                  <w:t xml:space="preserve"> 2</w:t>
+                                  <w:t>Chapter 2</w:t>
                                 </w:r>
                               </w:p>
                             </w:txbxContent>
@@ -634,7 +590,6 @@
                                     <w:szCs w:val="40"/>
                                   </w:rPr>
                                 </w:pPr>
-                                <w:proofErr w:type="spellStart"/>
                                 <w:r>
                                   <w:rPr>
                                     <w:rFonts w:cstheme="minorHAnsi"/>
@@ -643,18 +598,7 @@
                                     <w:sz w:val="40"/>
                                     <w:szCs w:val="40"/>
                                   </w:rPr>
-                                  <w:t>Chapter</w:t>
-                                </w:r>
-                                <w:proofErr w:type="spellEnd"/>
-                                <w:r>
-                                  <w:rPr>
-                                    <w:rFonts w:cstheme="minorHAnsi"/>
-                                    <w:color w:val="000000"/>
-                                    <w:kern w:val="24"/>
-                                    <w:sz w:val="40"/>
-                                    <w:szCs w:val="40"/>
-                                  </w:rPr>
-                                  <w:t xml:space="preserve"> 3</w:t>
+                                  <w:t>Chapter 3</w:t>
                                 </w:r>
                               </w:p>
                             </w:txbxContent>
@@ -761,7 +705,6 @@
                                     <w:szCs w:val="40"/>
                                   </w:rPr>
                                 </w:pPr>
-                                <w:proofErr w:type="spellStart"/>
                                 <w:r>
                                   <w:rPr>
                                     <w:rFonts w:cstheme="minorHAnsi"/>
@@ -770,18 +713,7 @@
                                     <w:sz w:val="40"/>
                                     <w:szCs w:val="40"/>
                                   </w:rPr>
-                                  <w:t>Chapter</w:t>
-                                </w:r>
-                                <w:proofErr w:type="spellEnd"/>
-                                <w:r>
-                                  <w:rPr>
-                                    <w:rFonts w:cstheme="minorHAnsi"/>
-                                    <w:color w:val="000000"/>
-                                    <w:kern w:val="24"/>
-                                    <w:sz w:val="40"/>
-                                    <w:szCs w:val="40"/>
-                                  </w:rPr>
-                                  <w:t xml:space="preserve"> 4</w:t>
+                                  <w:t>Chapter 4</w:t>
                                 </w:r>
                               </w:p>
                             </w:txbxContent>
@@ -908,7 +840,6 @@
                                     <w:szCs w:val="40"/>
                                   </w:rPr>
                                 </w:pPr>
-                                <w:proofErr w:type="spellStart"/>
                                 <w:r>
                                   <w:rPr>
                                     <w:rFonts w:cstheme="minorHAnsi"/>
@@ -917,18 +848,7 @@
                                     <w:sz w:val="40"/>
                                     <w:szCs w:val="40"/>
                                   </w:rPr>
-                                  <w:t>Chapter</w:t>
-                                </w:r>
-                                <w:proofErr w:type="spellEnd"/>
-                                <w:r>
-                                  <w:rPr>
-                                    <w:rFonts w:cstheme="minorHAnsi"/>
-                                    <w:color w:val="000000"/>
-                                    <w:kern w:val="24"/>
-                                    <w:sz w:val="40"/>
-                                    <w:szCs w:val="40"/>
-                                  </w:rPr>
-                                  <w:t xml:space="preserve"> 5</w:t>
+                                  <w:t>Chapter 5</w:t>
                                 </w:r>
                               </w:p>
                             </w:txbxContent>
@@ -1075,7 +995,6 @@
                                     <w:szCs w:val="40"/>
                                   </w:rPr>
                                 </w:pPr>
-                                <w:proofErr w:type="spellStart"/>
                                 <w:r>
                                   <w:rPr>
                                     <w:rFonts w:cstheme="minorHAnsi"/>
@@ -1084,18 +1003,7 @@
                                     <w:sz w:val="40"/>
                                     <w:szCs w:val="40"/>
                                   </w:rPr>
-                                  <w:t>Chapter</w:t>
-                                </w:r>
-                                <w:proofErr w:type="spellEnd"/>
-                                <w:r>
-                                  <w:rPr>
-                                    <w:rFonts w:cstheme="minorHAnsi"/>
-                                    <w:color w:val="000000"/>
-                                    <w:kern w:val="24"/>
-                                    <w:sz w:val="40"/>
-                                    <w:szCs w:val="40"/>
-                                  </w:rPr>
-                                  <w:t xml:space="preserve"> 6</w:t>
+                                  <w:t>Chapter 6</w:t>
                                 </w:r>
                               </w:p>
                             </w:txbxContent>
@@ -1962,7 +1870,6 @@
                                 <w:szCs w:val="40"/>
                               </w:rPr>
                             </w:pPr>
-                            <w:proofErr w:type="spellStart"/>
                             <w:r>
                               <w:rPr>
                                 <w:rFonts w:cstheme="minorHAnsi"/>
@@ -1971,18 +1878,7 @@
                                 <w:sz w:val="40"/>
                                 <w:szCs w:val="40"/>
                               </w:rPr>
-                              <w:t>Chapter</w:t>
-                            </w:r>
-                            <w:proofErr w:type="spellEnd"/>
-                            <w:r>
-                              <w:rPr>
-                                <w:rFonts w:cstheme="minorHAnsi"/>
-                                <w:color w:val="000000"/>
-                                <w:kern w:val="24"/>
-                                <w:sz w:val="40"/>
-                                <w:szCs w:val="40"/>
-                              </w:rPr>
-                              <w:t xml:space="preserve"> </w:t>
+                              <w:t xml:space="preserve">Chapter </w:t>
                             </w:r>
                             <w:r>
                               <w:rPr>
@@ -2244,7 +2140,6 @@
                                 <w:szCs w:val="40"/>
                               </w:rPr>
                             </w:pPr>
-                            <w:proofErr w:type="spellStart"/>
                             <w:r>
                               <w:rPr>
                                 <w:rFonts w:cstheme="minorHAnsi"/>
@@ -2253,18 +2148,7 @@
                                 <w:sz w:val="40"/>
                                 <w:szCs w:val="40"/>
                               </w:rPr>
-                              <w:t>Chapter</w:t>
-                            </w:r>
-                            <w:proofErr w:type="spellEnd"/>
-                            <w:r>
-                              <w:rPr>
-                                <w:rFonts w:cstheme="minorHAnsi"/>
-                                <w:color w:val="000000"/>
-                                <w:kern w:val="24"/>
-                                <w:sz w:val="40"/>
-                                <w:szCs w:val="40"/>
-                              </w:rPr>
-                              <w:t xml:space="preserve"> </w:t>
+                              <w:t xml:space="preserve">Chapter </w:t>
                             </w:r>
                             <w:r>
                               <w:rPr>
@@ -2649,19 +2533,8 @@
           <w:szCs w:val="24"/>
           <w:lang w:val="en-US"/>
         </w:rPr>
-        <w:t xml:space="preserve">Team </w:t>
-      </w:r>
-      <w:proofErr w:type="spellStart"/>
-      <w:r>
-        <w:rPr>
-          <w:rFonts w:cstheme="minorHAnsi"/>
-          <w:sz w:val="24"/>
-          <w:szCs w:val="24"/>
-          <w:lang w:val="en-US"/>
-        </w:rPr>
-        <w:t>GTRacing</w:t>
-      </w:r>
-      <w:proofErr w:type="spellEnd"/>
+        <w:t>Team GTRacing</w:t>
+      </w:r>
     </w:p>
     <w:p>
       <w:pPr>
@@ -2763,25 +2636,14 @@
           <w:lang w:val="en-US"/>
         </w:rPr>
       </w:pPr>
-      <w:proofErr w:type="spellStart"/>
-      <w:r>
-        <w:rPr>
-          <w:rFonts w:cstheme="minorHAnsi"/>
-          <w:sz w:val="24"/>
-          <w:szCs w:val="24"/>
-          <w:lang w:val="en-US"/>
-        </w:rPr>
-        <w:t>GTRacing</w:t>
-      </w:r>
-      <w:proofErr w:type="spellEnd"/>
-      <w:r>
-        <w:rPr>
-          <w:rFonts w:cstheme="minorHAnsi"/>
-          <w:sz w:val="24"/>
-          <w:szCs w:val="24"/>
-          <w:lang w:val="en-US"/>
-        </w:rPr>
-        <w:t xml:space="preserve"> Pro is a simple racing game that will mainly be about setting fast lap times in a car around a </w:t>
+      <w:r>
+        <w:rPr>
+          <w:rFonts w:cstheme="minorHAnsi"/>
+          <w:sz w:val="24"/>
+          <w:szCs w:val="24"/>
+          <w:lang w:val="en-US"/>
+        </w:rPr>
+        <w:t xml:space="preserve">GTRacing Pro is a simple racing game that will mainly be about setting fast lap times in a car around a </w:t>
       </w:r>
       <w:r>
         <w:rPr>
@@ -3699,31 +3561,7 @@
           <w:bdr w:val="none" w:sz="0" w:space="0" w:color="auto" w:frame="1"/>
           <w:lang w:val="en-US" w:eastAsia="nl-NL"/>
         </w:rPr>
-        <w:t xml:space="preserve">Try to improve their </w:t>
-      </w:r>
-      <w:proofErr w:type="spellStart"/>
-      <w:r>
-        <w:rPr>
-          <w:rFonts w:ascii="Calibri" w:eastAsia="Times New Roman" w:hAnsi="Calibri" w:cs="Calibri"/>
-          <w:color w:val="000000"/>
-          <w:sz w:val="24"/>
-          <w:szCs w:val="24"/>
-          <w:bdr w:val="none" w:sz="0" w:space="0" w:color="auto" w:frame="1"/>
-          <w:lang w:val="en-US" w:eastAsia="nl-NL"/>
-        </w:rPr>
-        <w:t>laptime</w:t>
-      </w:r>
-      <w:proofErr w:type="spellEnd"/>
-      <w:r>
-        <w:rPr>
-          <w:rFonts w:ascii="Calibri" w:eastAsia="Times New Roman" w:hAnsi="Calibri" w:cs="Calibri"/>
-          <w:color w:val="000000"/>
-          <w:sz w:val="24"/>
-          <w:szCs w:val="24"/>
-          <w:bdr w:val="none" w:sz="0" w:space="0" w:color="auto" w:frame="1"/>
-          <w:lang w:val="en-US" w:eastAsia="nl-NL"/>
-        </w:rPr>
-        <w:t>;</w:t>
+        <w:t>Try to improve their laptime;</w:t>
       </w:r>
     </w:p>
     <w:p>
@@ -5530,13 +5368,8 @@
                             <w:pPr>
                               <w:spacing w:after="0" w:line="276" w:lineRule="auto"/>
                             </w:pPr>
-                            <w:proofErr w:type="spellStart"/>
                             <w:r>
-                              <w:t>Car</w:t>
-                            </w:r>
-                            <w:proofErr w:type="spellEnd"/>
-                            <w:r>
-                              <w:t xml:space="preserve"> Handeling.</w:t>
+                              <w:t>Car Handeling.</w:t>
                             </w:r>
                           </w:p>
                           <w:p>
@@ -5866,7 +5699,6 @@
           </mc:Fallback>
         </mc:AlternateContent>
       </w:r>
-      <w:proofErr w:type="spellStart"/>
       <w:r>
         <w:rPr>
           <w:b/>
@@ -5876,10 +5708,11 @@
           <w:shd w:val="clear" w:color="auto" w:fill="FFFFFF"/>
           <w:lang w:val="en-US"/>
         </w:rPr>
-        <w:t>MoSCoW</w:t>
-      </w:r>
-      <w:proofErr w:type="spellEnd"/>
-      <w:r>
+        <w:t>MoSCoW prioritization</w:t>
+      </w:r>
+    </w:p>
+    <w:p>
+      <w:pPr>
         <w:rPr>
           <w:b/>
           <w:bCs/>
@@ -5888,8 +5721,7 @@
           <w:shd w:val="clear" w:color="auto" w:fill="FFFFFF"/>
           <w:lang w:val="en-US"/>
         </w:rPr>
-        <w:t xml:space="preserve"> prioritization</w:t>
-      </w:r>
+      </w:pPr>
     </w:p>
     <w:p>
       <w:pPr>
@@ -5990,21 +5822,21 @@
     <w:p>
       <w:pPr>
         <w:rPr>
+          <w:rFonts w:cstheme="minorHAnsi"/>
+          <w:sz w:val="32"/>
+          <w:szCs w:val="32"/>
+          <w:lang w:val="en-US"/>
+        </w:rPr>
+      </w:pPr>
+    </w:p>
+    <w:p>
+      <w:pPr>
+        <w:rPr>
+          <w:rFonts w:cstheme="minorHAnsi"/>
           <w:b/>
           <w:bCs/>
           <w:sz w:val="36"/>
           <w:szCs w:val="36"/>
-          <w:shd w:val="clear" w:color="auto" w:fill="FFFFFF"/>
-          <w:lang w:val="en-US"/>
-        </w:rPr>
-      </w:pPr>
-    </w:p>
-    <w:p>
-      <w:pPr>
-        <w:rPr>
-          <w:rFonts w:cstheme="minorHAnsi"/>
-          <w:sz w:val="32"/>
-          <w:szCs w:val="32"/>
           <w:lang w:val="en-US"/>
         </w:rPr>
       </w:pPr>
@@ -6020,9 +5852,7 @@
           <w:lang w:val="en-US"/>
         </w:rPr>
       </w:pPr>
-    </w:p>
-    <w:p>
-      <w:pPr>
+      <w:r>
         <w:rPr>
           <w:rFonts w:cstheme="minorHAnsi"/>
           <w:b/>
@@ -6031,41 +5861,7 @@
           <w:szCs w:val="36"/>
           <w:lang w:val="en-US"/>
         </w:rPr>
-      </w:pPr>
-      <w:r>
-        <w:rPr>
-          <w:rFonts w:cstheme="minorHAnsi"/>
-          <w:b/>
-          <w:bCs/>
-          <w:sz w:val="36"/>
-          <w:szCs w:val="36"/>
-          <w:lang w:val="en-US"/>
-        </w:rPr>
-        <w:t xml:space="preserve">Google </w:t>
-      </w:r>
-      <w:proofErr w:type="spellStart"/>
-      <w:r>
-        <w:rPr>
-          <w:rFonts w:cstheme="minorHAnsi"/>
-          <w:b/>
-          <w:bCs/>
-          <w:sz w:val="36"/>
-          <w:szCs w:val="36"/>
-          <w:lang w:val="en-US"/>
-        </w:rPr>
-        <w:t>froms</w:t>
-      </w:r>
-      <w:proofErr w:type="spellEnd"/>
-      <w:r>
-        <w:rPr>
-          <w:rFonts w:cstheme="minorHAnsi"/>
-          <w:b/>
-          <w:bCs/>
-          <w:sz w:val="36"/>
-          <w:szCs w:val="36"/>
-          <w:lang w:val="en-US"/>
-        </w:rPr>
-        <w:t>:</w:t>
+        <w:t>Google froms:</w:t>
       </w:r>
     </w:p>
     <w:p>
@@ -6814,25 +6610,14 @@
           <w:lang w:val="en-US"/>
         </w:rPr>
       </w:pPr>
-      <w:proofErr w:type="spellStart"/>
-      <w:r>
-        <w:rPr>
-          <w:rFonts w:cstheme="minorHAnsi"/>
-          <w:sz w:val="24"/>
-          <w:szCs w:val="24"/>
-          <w:lang w:val="en-US"/>
-        </w:rPr>
-        <w:t>GTRacing</w:t>
-      </w:r>
-      <w:proofErr w:type="spellEnd"/>
-      <w:r>
-        <w:rPr>
-          <w:rFonts w:cstheme="minorHAnsi"/>
-          <w:sz w:val="24"/>
-          <w:szCs w:val="24"/>
-          <w:lang w:val="en-US"/>
-        </w:rPr>
-        <w:t xml:space="preserve"> Logo: by Tygo Boons</w:t>
+      <w:r>
+        <w:rPr>
+          <w:rFonts w:cstheme="minorHAnsi"/>
+          <w:sz w:val="24"/>
+          <w:szCs w:val="24"/>
+          <w:lang w:val="en-US"/>
+        </w:rPr>
+        <w:t>GTRacing Logo: by Tygo Boons</w:t>
       </w:r>
     </w:p>
     <w:p>
@@ -7014,25 +6799,14 @@
           <w:lang w:val="en-US"/>
         </w:rPr>
       </w:pPr>
-      <w:proofErr w:type="spellStart"/>
-      <w:r>
-        <w:rPr>
-          <w:rFonts w:cstheme="minorHAnsi"/>
-          <w:sz w:val="24"/>
-          <w:szCs w:val="24"/>
-          <w:lang w:val="en-US"/>
-        </w:rPr>
-        <w:t>Vanettica</w:t>
-      </w:r>
-      <w:proofErr w:type="spellEnd"/>
-      <w:r>
-        <w:rPr>
-          <w:rFonts w:cstheme="minorHAnsi"/>
-          <w:sz w:val="24"/>
-          <w:szCs w:val="24"/>
-          <w:lang w:val="en-US"/>
-        </w:rPr>
-        <w:t>:</w:t>
+      <w:r>
+        <w:rPr>
+          <w:rFonts w:cstheme="minorHAnsi"/>
+          <w:sz w:val="24"/>
+          <w:szCs w:val="24"/>
+          <w:lang w:val="en-US"/>
+        </w:rPr>
+        <w:t>Vanettica:</w:t>
       </w:r>
       <w:r>
         <w:rPr>
@@ -7095,27 +6869,7 @@
           <w:szCs w:val="24"/>
           <w:lang w:val="en-US"/>
         </w:rPr>
-        <w:t xml:space="preserve">Bean5 – </w:t>
-      </w:r>
-      <w:proofErr w:type="spellStart"/>
-      <w:r>
-        <w:rPr>
-          <w:rFonts w:cstheme="minorHAnsi"/>
-          <w:sz w:val="24"/>
-          <w:szCs w:val="24"/>
-          <w:lang w:val="en-US"/>
-        </w:rPr>
-        <w:t>ReadyGo</w:t>
-      </w:r>
-      <w:proofErr w:type="spellEnd"/>
-      <w:r>
-        <w:rPr>
-          <w:rFonts w:cstheme="minorHAnsi"/>
-          <w:sz w:val="24"/>
-          <w:szCs w:val="24"/>
-          <w:lang w:val="en-US"/>
-        </w:rPr>
-        <w:t>: By Tygo Boons</w:t>
+        <w:t>Bean5 – ReadyGo: By Tygo Boons</w:t>
       </w:r>
     </w:p>
     <w:p>
@@ -7213,25 +6967,14 @@
           <w:lang w:val="en-US"/>
         </w:rPr>
       </w:pPr>
-      <w:proofErr w:type="spellStart"/>
-      <w:r>
-        <w:rPr>
-          <w:rFonts w:cstheme="minorHAnsi"/>
-          <w:sz w:val="24"/>
-          <w:szCs w:val="24"/>
-          <w:lang w:val="en-US"/>
-        </w:rPr>
-        <w:t>LightSider</w:t>
-      </w:r>
-      <w:proofErr w:type="spellEnd"/>
-      <w:r>
-        <w:rPr>
-          <w:rFonts w:cstheme="minorHAnsi"/>
-          <w:sz w:val="24"/>
-          <w:szCs w:val="24"/>
-          <w:lang w:val="en-US"/>
-        </w:rPr>
-        <w:t xml:space="preserve">: </w:t>
+      <w:r>
+        <w:rPr>
+          <w:rFonts w:cstheme="minorHAnsi"/>
+          <w:sz w:val="24"/>
+          <w:szCs w:val="24"/>
+          <w:lang w:val="en-US"/>
+        </w:rPr>
+        <w:t xml:space="preserve">LightSider: </w:t>
       </w:r>
       <w:hyperlink r:id="rId26" w:history="1">
         <w:r>
@@ -7502,7 +7245,6 @@
           <w:lang w:val="en-US"/>
         </w:rPr>
       </w:pPr>
-      <w:proofErr w:type="spellStart"/>
       <w:r>
         <w:rPr>
           <w:rFonts w:cstheme="minorHAnsi"/>
@@ -7510,17 +7252,7 @@
           <w:szCs w:val="32"/>
           <w:lang w:val="en-US"/>
         </w:rPr>
-        <w:t>Github</w:t>
-      </w:r>
-      <w:proofErr w:type="spellEnd"/>
-      <w:r>
-        <w:rPr>
-          <w:rFonts w:cstheme="minorHAnsi"/>
-          <w:sz w:val="32"/>
-          <w:szCs w:val="32"/>
-          <w:lang w:val="en-US"/>
-        </w:rPr>
-        <w:t xml:space="preserve"> / Git</w:t>
+        <w:t>Github / Git</w:t>
       </w:r>
     </w:p>
     <w:p>
@@ -8255,29 +7987,7 @@
           <w:szCs w:val="24"/>
           <w:lang w:val="en-US" w:eastAsia="nl-NL"/>
         </w:rPr>
-        <w:t xml:space="preserve">, with every Must from the </w:t>
-      </w:r>
-      <w:proofErr w:type="spellStart"/>
-      <w:r>
-        <w:rPr>
-          <w:rFonts w:ascii="Calibri" w:eastAsia="Times New Roman" w:hAnsi="Calibri" w:cs="Calibri"/>
-          <w:color w:val="000000"/>
-          <w:sz w:val="24"/>
-          <w:szCs w:val="24"/>
-          <w:lang w:val="en-US" w:eastAsia="nl-NL"/>
-        </w:rPr>
-        <w:t>MoSCoW</w:t>
-      </w:r>
-      <w:proofErr w:type="spellEnd"/>
-      <w:r>
-        <w:rPr>
-          <w:rFonts w:ascii="Calibri" w:eastAsia="Times New Roman" w:hAnsi="Calibri" w:cs="Calibri"/>
-          <w:color w:val="000000"/>
-          <w:sz w:val="24"/>
-          <w:szCs w:val="24"/>
-          <w:lang w:val="en-US" w:eastAsia="nl-NL"/>
-        </w:rPr>
-        <w:t xml:space="preserve"> table; (Arthur &amp; Tygo)</w:t>
+        <w:t>, with every Must from the MoSCoW table; (Arthur &amp; Tygo)</w:t>
       </w:r>
     </w:p>
     <w:p>
@@ -8613,29 +8323,7 @@
           <w:szCs w:val="24"/>
           <w:lang w:val="en-US" w:eastAsia="nl-NL"/>
         </w:rPr>
-        <w:t xml:space="preserve"> from the should from the </w:t>
-      </w:r>
-      <w:proofErr w:type="spellStart"/>
-      <w:r>
-        <w:rPr>
-          <w:rFonts w:ascii="Calibri" w:eastAsia="Times New Roman" w:hAnsi="Calibri" w:cs="Calibri"/>
-          <w:color w:val="000000"/>
-          <w:sz w:val="24"/>
-          <w:szCs w:val="24"/>
-          <w:lang w:val="en-US" w:eastAsia="nl-NL"/>
-        </w:rPr>
-        <w:t>MoSCoW</w:t>
-      </w:r>
-      <w:proofErr w:type="spellEnd"/>
-      <w:r>
-        <w:rPr>
-          <w:rFonts w:ascii="Calibri" w:eastAsia="Times New Roman" w:hAnsi="Calibri" w:cs="Calibri"/>
-          <w:color w:val="000000"/>
-          <w:sz w:val="24"/>
-          <w:szCs w:val="24"/>
-          <w:lang w:val="en-US" w:eastAsia="nl-NL"/>
-        </w:rPr>
-        <w:t xml:space="preserve"> table; (Arthur &amp; Tygo)</w:t>
+        <w:t xml:space="preserve"> from the should from the MoSCoW table; (Arthur &amp; Tygo)</w:t>
       </w:r>
     </w:p>
     <w:p>
@@ -8793,29 +8481,7 @@
           <w:szCs w:val="24"/>
           <w:lang w:val="en-US" w:eastAsia="nl-NL"/>
         </w:rPr>
-        <w:t xml:space="preserve">Week 7: We’re going to make the first prototype, this prototype will have the feedback into it and all the content from the should from the </w:t>
-      </w:r>
-      <w:proofErr w:type="spellStart"/>
-      <w:r>
-        <w:rPr>
-          <w:rFonts w:ascii="Calibri" w:eastAsia="Times New Roman" w:hAnsi="Calibri" w:cs="Calibri"/>
-          <w:color w:val="000000"/>
-          <w:sz w:val="24"/>
-          <w:szCs w:val="24"/>
-          <w:lang w:val="en-US" w:eastAsia="nl-NL"/>
-        </w:rPr>
-        <w:t>MoSCoW</w:t>
-      </w:r>
-      <w:proofErr w:type="spellEnd"/>
-      <w:r>
-        <w:rPr>
-          <w:rFonts w:ascii="Calibri" w:eastAsia="Times New Roman" w:hAnsi="Calibri" w:cs="Calibri"/>
-          <w:color w:val="000000"/>
-          <w:sz w:val="24"/>
-          <w:szCs w:val="24"/>
-          <w:lang w:val="en-US" w:eastAsia="nl-NL"/>
-        </w:rPr>
-        <w:t xml:space="preserve"> table. Arthur is also going to update the google form. We’re also going to have another feedback phase and updating the project plan. </w:t>
+        <w:t xml:space="preserve">Week 7: We’re going to make the first prototype, this prototype will have the feedback into it and all the content from the should from the MoSCoW table. Arthur is also going to update the google form. We’re also going to have another feedback phase and updating the project plan. </w:t>
       </w:r>
     </w:p>
     <w:p>
@@ -8907,29 +8573,7 @@
           <w:szCs w:val="24"/>
           <w:lang w:val="en-US" w:eastAsia="nl-NL"/>
         </w:rPr>
-        <w:t xml:space="preserve"> from the could from the </w:t>
-      </w:r>
-      <w:proofErr w:type="spellStart"/>
-      <w:r>
-        <w:rPr>
-          <w:rFonts w:ascii="Calibri" w:eastAsia="Times New Roman" w:hAnsi="Calibri" w:cs="Calibri"/>
-          <w:color w:val="000000"/>
-          <w:sz w:val="24"/>
-          <w:szCs w:val="24"/>
-          <w:lang w:val="en-US" w:eastAsia="nl-NL"/>
-        </w:rPr>
-        <w:t>MoSCoW</w:t>
-      </w:r>
-      <w:proofErr w:type="spellEnd"/>
-      <w:r>
-        <w:rPr>
-          <w:rFonts w:ascii="Calibri" w:eastAsia="Times New Roman" w:hAnsi="Calibri" w:cs="Calibri"/>
-          <w:color w:val="000000"/>
-          <w:sz w:val="24"/>
-          <w:szCs w:val="24"/>
-          <w:lang w:val="en-US" w:eastAsia="nl-NL"/>
-        </w:rPr>
-        <w:t xml:space="preserve"> table; (Arthur &amp; Tygo)</w:t>
+        <w:t xml:space="preserve"> from the could from the MoSCoW table; (Arthur &amp; Tygo)</w:t>
       </w:r>
     </w:p>
     <w:p>
@@ -9078,61 +8722,17 @@
           <w:lang w:val="en-US" w:eastAsia="nl-NL"/>
         </w:rPr>
         <w:lastRenderedPageBreak/>
-        <w:t xml:space="preserve">Week 8: We’re going process the feedback from the week 7 feedback phase and add more </w:t>
-      </w:r>
-      <w:proofErr w:type="spellStart"/>
-      <w:r>
-        <w:rPr>
-          <w:rFonts w:ascii="Calibri" w:eastAsia="Times New Roman" w:hAnsi="Calibri" w:cs="Calibri"/>
-          <w:color w:val="000000"/>
-          <w:sz w:val="24"/>
-          <w:szCs w:val="24"/>
-          <w:lang w:val="en-US" w:eastAsia="nl-NL"/>
-        </w:rPr>
-        <w:t>contant</w:t>
-      </w:r>
-      <w:proofErr w:type="spellEnd"/>
-      <w:r>
-        <w:rPr>
-          <w:rFonts w:ascii="Calibri" w:eastAsia="Times New Roman" w:hAnsi="Calibri" w:cs="Calibri"/>
-          <w:color w:val="000000"/>
-          <w:sz w:val="24"/>
-          <w:szCs w:val="24"/>
-          <w:lang w:val="en-US" w:eastAsia="nl-NL"/>
-        </w:rPr>
-        <w:t xml:space="preserve"> from the could </w:t>
-      </w:r>
-      <w:r>
-        <w:rPr>
-          <w:rFonts w:ascii="Calibri" w:eastAsia="Times New Roman" w:hAnsi="Calibri" w:cs="Calibri"/>
-          <w:color w:val="000000"/>
-          <w:sz w:val="24"/>
-          <w:szCs w:val="24"/>
-          <w:lang w:val="en-US" w:eastAsia="nl-NL"/>
-        </w:rPr>
-        <w:t xml:space="preserve">from the </w:t>
-      </w:r>
-      <w:proofErr w:type="spellStart"/>
-      <w:r>
-        <w:rPr>
-          <w:rFonts w:ascii="Calibri" w:eastAsia="Times New Roman" w:hAnsi="Calibri" w:cs="Calibri"/>
-          <w:color w:val="000000"/>
-          <w:sz w:val="24"/>
-          <w:szCs w:val="24"/>
-          <w:lang w:val="en-US" w:eastAsia="nl-NL"/>
-        </w:rPr>
-        <w:t>MoSCoW</w:t>
-      </w:r>
-      <w:proofErr w:type="spellEnd"/>
-      <w:r>
-        <w:rPr>
-          <w:rFonts w:ascii="Calibri" w:eastAsia="Times New Roman" w:hAnsi="Calibri" w:cs="Calibri"/>
-          <w:color w:val="000000"/>
-          <w:sz w:val="24"/>
-          <w:szCs w:val="24"/>
-          <w:lang w:val="en-US" w:eastAsia="nl-NL"/>
-        </w:rPr>
-        <w:t xml:space="preserve"> table. If there is enough time than were going to do another feedback phase and process that. This will also be the week where we’re going to present our game.</w:t>
+        <w:t xml:space="preserve">Week 8: We’re going process the feedback from the week 7 feedback phase and add more contant from the could </w:t>
+      </w:r>
+      <w:r>
+        <w:rPr>
+          <w:rFonts w:ascii="Calibri" w:eastAsia="Times New Roman" w:hAnsi="Calibri" w:cs="Calibri"/>
+          <w:color w:val="000000"/>
+          <w:sz w:val="24"/>
+          <w:szCs w:val="24"/>
+          <w:lang w:val="en-US" w:eastAsia="nl-NL"/>
+        </w:rPr>
+        <w:t>from the MoSCoW table. If there is enough time than were going to do another feedback phase and process that. This will also be the week where we’re going to present our game.</w:t>
       </w:r>
     </w:p>
     <w:p>
@@ -11020,19 +10620,8 @@
           <w:szCs w:val="24"/>
           <w:lang w:val="en-US"/>
         </w:rPr>
-        <w:t xml:space="preserve">Added light </w:t>
-      </w:r>
-      <w:proofErr w:type="spellStart"/>
-      <w:r>
-        <w:rPr>
-          <w:rFonts w:cstheme="minorHAnsi"/>
-          <w:sz w:val="24"/>
-          <w:szCs w:val="24"/>
-          <w:lang w:val="en-US"/>
-        </w:rPr>
-        <w:t>scneery</w:t>
-      </w:r>
-      <w:proofErr w:type="spellEnd"/>
+        <w:t>Added light scneery</w:t>
+      </w:r>
     </w:p>
     <w:p>
       <w:pPr>
@@ -11195,6 +10784,48 @@
           <w:lang w:val="en-US"/>
         </w:rPr>
         <w:t>Added Logo</w:t>
+      </w:r>
+    </w:p>
+    <w:p>
+      <w:pPr>
+        <w:pStyle w:val="Lijstalinea"/>
+        <w:numPr>
+          <w:ilvl w:val="0"/>
+          <w:numId w:val="23"/>
+        </w:numPr>
+        <w:rPr>
+          <w:rFonts w:cstheme="minorHAnsi"/>
+          <w:sz w:val="24"/>
+          <w:szCs w:val="24"/>
+          <w:lang w:val="en-US"/>
+        </w:rPr>
+      </w:pPr>
+      <w:r>
+        <w:rPr>
+          <w:rFonts w:cstheme="minorHAnsi"/>
+          <w:sz w:val="24"/>
+          <w:szCs w:val="24"/>
+          <w:lang w:val="en-US"/>
+        </w:rPr>
+        <w:t xml:space="preserve">Added new track (With Spa </w:t>
+      </w:r>
+      <w:r>
+        <w:rPr>
+          <w:rFonts w:cstheme="minorHAnsi"/>
+          <w:sz w:val="24"/>
+          <w:szCs w:val="24"/>
+          <w:lang w:val="en-US"/>
+        </w:rPr>
+        <w:t>francorchamps</w:t>
+      </w:r>
+      <w:r>
+        <w:rPr>
+          <w:rFonts w:cstheme="minorHAnsi"/>
+          <w:sz w:val="24"/>
+          <w:szCs w:val="24"/>
+          <w:lang w:val="en-US"/>
+        </w:rPr>
+        <w:t xml:space="preserve"> layout)</w:t>
       </w:r>
     </w:p>
     <w:sectPr>

</xml_diff>

<commit_message>
Added Car Selection HUD & Updated Track
</commit_message>
<xml_diff>
--- a/ProjectInfo/ProjectPlan.docx
+++ b/ProjectInfo/ProjectPlan.docx
@@ -6952,6 +6952,42 @@
       <w:pPr>
         <w:pStyle w:val="Lijstalinea"/>
         <w:numPr>
+          <w:ilvl w:val="1"/>
+          <w:numId w:val="21"/>
+        </w:numPr>
+        <w:rPr>
+          <w:rFonts w:cstheme="minorHAnsi"/>
+          <w:sz w:val="24"/>
+          <w:szCs w:val="24"/>
+          <w:lang w:val="en-US"/>
+        </w:rPr>
+      </w:pPr>
+      <w:hyperlink r:id="rId23" w:history="1">
+        <w:r>
+          <w:rPr>
+            <w:rStyle w:val="Hyperlink"/>
+            <w:rFonts w:cstheme="minorHAnsi"/>
+            <w:sz w:val="24"/>
+            <w:szCs w:val="24"/>
+            <w:lang w:val="en-US"/>
+          </w:rPr>
+          <w:t>https://www.youtube.com/watch?v=9osfA1l-ya8</w:t>
+        </w:r>
+      </w:hyperlink>
+      <w:r>
+        <w:rPr>
+          <w:rFonts w:cstheme="minorHAnsi"/>
+          <w:sz w:val="24"/>
+          <w:szCs w:val="24"/>
+          <w:lang w:val="en-US"/>
+        </w:rPr>
+        <w:t xml:space="preserve"> </w:t>
+      </w:r>
+    </w:p>
+    <w:p>
+      <w:pPr>
+        <w:pStyle w:val="Lijstalinea"/>
+        <w:numPr>
           <w:ilvl w:val="0"/>
           <w:numId w:val="21"/>
         </w:numPr>
@@ -7004,7 +7040,7 @@
         </w:rPr>
         <w:t xml:space="preserve">We Are The Union - A Better Home: </w:t>
       </w:r>
-      <w:hyperlink r:id="rId23" w:history="1">
+      <w:hyperlink r:id="rId24" w:history="1">
         <w:r>
           <w:rPr>
             <w:rStyle w:val="Hyperlink"/>
@@ -7076,7 +7112,7 @@
         </w:rPr>
         <w:t xml:space="preserve">: </w:t>
       </w:r>
-      <w:hyperlink r:id="rId24" w:history="1">
+      <w:hyperlink r:id="rId25" w:history="1">
         <w:r>
           <w:rPr>
             <w:rStyle w:val="Hyperlink"/>
@@ -7141,7 +7177,7 @@
         </w:rPr>
         <w:t xml:space="preserve">Confidential Liar: </w:t>
       </w:r>
-      <w:hyperlink r:id="rId25" w:history="1">
+      <w:hyperlink r:id="rId26" w:history="1">
         <w:r>
           <w:rPr>
             <w:rStyle w:val="Hyperlink"/>
@@ -7322,7 +7358,7 @@
         </w:rPr>
         <w:t xml:space="preserve">: </w:t>
       </w:r>
-      <w:hyperlink r:id="rId26" w:history="1">
+      <w:hyperlink r:id="rId27" w:history="1">
         <w:r>
           <w:rPr>
             <w:rStyle w:val="Hyperlink"/>
@@ -7348,6 +7384,16 @@
       <w:pPr>
         <w:rPr>
           <w:rFonts w:cstheme="minorHAnsi"/>
+          <w:sz w:val="24"/>
+          <w:szCs w:val="24"/>
+          <w:lang w:val="en-US"/>
+        </w:rPr>
+      </w:pPr>
+    </w:p>
+    <w:p>
+      <w:pPr>
+        <w:rPr>
+          <w:rFonts w:cstheme="minorHAnsi"/>
           <w:b/>
           <w:bCs/>
           <w:sz w:val="36"/>
@@ -7355,7 +7401,9 @@
           <w:lang w:val="en-US"/>
         </w:rPr>
       </w:pPr>
-      <w:r>
+    </w:p>
+    <w:p>
+      <w:pPr>
         <w:rPr>
           <w:rFonts w:cstheme="minorHAnsi"/>
           <w:b/>
@@ -7364,6 +7412,17 @@
           <w:szCs w:val="36"/>
           <w:lang w:val="en-US"/>
         </w:rPr>
+      </w:pPr>
+      <w:r>
+        <w:rPr>
+          <w:rFonts w:cstheme="minorHAnsi"/>
+          <w:b/>
+          <w:bCs/>
+          <w:sz w:val="36"/>
+          <w:szCs w:val="36"/>
+          <w:lang w:val="en-US"/>
+        </w:rPr>
+        <w:lastRenderedPageBreak/>
         <w:t xml:space="preserve">Chapter </w:t>
       </w:r>
       <w:r>
@@ -7429,7 +7488,6 @@
           <w:szCs w:val="32"/>
           <w:lang w:val="en-US"/>
         </w:rPr>
-        <w:lastRenderedPageBreak/>
         <w:t>Unreal engine 4 v4.27.2</w:t>
       </w:r>
     </w:p>
@@ -7649,6 +7707,7 @@
         <w:rPr>
           <w:noProof/>
         </w:rPr>
+        <w:lastRenderedPageBreak/>
         <w:drawing>
           <wp:anchor distT="0" distB="0" distL="114300" distR="114300" simplePos="0" relativeHeight="251675648" behindDoc="0" locked="0" layoutInCell="1" allowOverlap="1" wp14:anchorId="7D9E34A7" wp14:editId="398A0277">
             <wp:simplePos x="903767" y="903767"/>
@@ -7675,7 +7734,7 @@
                     </pic:cNvPicPr>
                   </pic:nvPicPr>
                   <pic:blipFill>
-                    <a:blip r:embed="rId27">
+                    <a:blip r:embed="rId28">
                       <a:extLst>
                         <a:ext uri="{28A0092B-C50C-407E-A947-70E740481C1C}">
                           <a14:useLocalDpi xmlns:a14="http://schemas.microsoft.com/office/drawing/2010/main" val="0"/>
@@ -7728,7 +7787,7 @@
                     </pic:cNvPicPr>
                   </pic:nvPicPr>
                   <pic:blipFill>
-                    <a:blip r:embed="rId28">
+                    <a:blip r:embed="rId29">
                       <a:extLst>
                         <a:ext uri="{28A0092B-C50C-407E-A947-70E740481C1C}">
                           <a14:useLocalDpi xmlns:a14="http://schemas.microsoft.com/office/drawing/2010/main" val="0"/>
@@ -7792,7 +7851,7 @@
                     </pic:cNvPicPr>
                   </pic:nvPicPr>
                   <pic:blipFill>
-                    <a:blip r:embed="rId29">
+                    <a:blip r:embed="rId30">
                       <a:extLst>
                         <a:ext uri="{28A0092B-C50C-407E-A947-70E740481C1C}">
                           <a14:useLocalDpi xmlns:a14="http://schemas.microsoft.com/office/drawing/2010/main" val="0"/>
@@ -7845,7 +7904,7 @@
                     </pic:cNvPicPr>
                   </pic:nvPicPr>
                   <pic:blipFill>
-                    <a:blip r:embed="rId30">
+                    <a:blip r:embed="rId31">
                       <a:extLst>
                         <a:ext uri="{28A0092B-C50C-407E-A947-70E740481C1C}">
                           <a14:useLocalDpi xmlns:a14="http://schemas.microsoft.com/office/drawing/2010/main" val="0"/>
@@ -9276,7 +9335,7 @@
                     </pic:cNvPicPr>
                   </pic:nvPicPr>
                   <pic:blipFill rotWithShape="1">
-                    <a:blip r:embed="rId31" cstate="print">
+                    <a:blip r:embed="rId32" cstate="print">
                       <a:extLst>
                         <a:ext uri="{28A0092B-C50C-407E-A947-70E740481C1C}">
                           <a14:useLocalDpi xmlns:a14="http://schemas.microsoft.com/office/drawing/2010/main" val="0"/>
@@ -9480,7 +9539,7 @@
                     </pic:cNvPicPr>
                   </pic:nvPicPr>
                   <pic:blipFill>
-                    <a:blip r:embed="rId32" cstate="print">
+                    <a:blip r:embed="rId33" cstate="print">
                       <a:extLst>
                         <a:ext uri="{28A0092B-C50C-407E-A947-70E740481C1C}">
                           <a14:useLocalDpi xmlns:a14="http://schemas.microsoft.com/office/drawing/2010/main" val="0"/>
@@ -9693,7 +9752,7 @@
                     </pic:cNvPicPr>
                   </pic:nvPicPr>
                   <pic:blipFill>
-                    <a:blip r:embed="rId33" cstate="print">
+                    <a:blip r:embed="rId34" cstate="print">
                       <a:extLst>
                         <a:ext uri="{28A0092B-C50C-407E-A947-70E740481C1C}">
                           <a14:useLocalDpi xmlns:a14="http://schemas.microsoft.com/office/drawing/2010/main" val="0"/>
@@ -11328,8 +11387,8 @@
       </w:r>
     </w:p>
     <w:sectPr>
-      <w:headerReference w:type="default" r:id="rId34"/>
-      <w:footerReference w:type="default" r:id="rId35"/>
+      <w:headerReference w:type="default" r:id="rId35"/>
+      <w:footerReference w:type="default" r:id="rId36"/>
       <w:pgSz w:w="11906" w:h="16838"/>
       <w:pgMar w:top="1417" w:right="1417" w:bottom="1417" w:left="1417" w:header="708" w:footer="708" w:gutter="0"/>
       <w:cols w:space="708"/>

</xml_diff>

<commit_message>
Updated prsentation and projectplan
</commit_message>
<xml_diff>
--- a/ProjectInfo/ProjectPlan.docx
+++ b/ProjectInfo/ProjectPlan.docx
@@ -5234,8 +5234,16 @@
                               <w:spacing w:after="0" w:line="276" w:lineRule="auto"/>
                             </w:pPr>
                             <w:r>
-                              <w:t>High-score.</w:t>
+                              <w:t>High-score</w:t>
                             </w:r>
+                            <w:r>
+                              <w:t xml:space="preserve">/Lap </w:t>
+                            </w:r>
+                            <w:proofErr w:type="spellStart"/>
+                            <w:r>
+                              <w:t>times</w:t>
+                            </w:r>
+                            <w:proofErr w:type="spellEnd"/>
                           </w:p>
                         </w:txbxContent>
                       </wps:txbx>
@@ -5253,7 +5261,11 @@
           </mc:Choice>
           <mc:Fallback>
             <w:pict>
-              <v:shape w14:anchorId="6E06BB67" id="Tekstvak 15" o:spid="_x0000_s1055" type="#_x0000_t202" style="position:absolute;margin-left:38.75pt;margin-top:106.5pt;width:464.4pt;height:69.7pt;z-index:251672576;visibility:visible;mso-wrap-style:square;mso-wrap-distance-left:9pt;mso-wrap-distance-top:0;mso-wrap-distance-right:9pt;mso-wrap-distance-bottom:0;mso-position-horizontal:absolute;mso-position-horizontal-relative:text;mso-position-vertical:absolute;mso-position-vertical-relative:text;v-text-anchor:top" o:gfxdata="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" fillcolor="#4472c4 [3204]" stroked="f">
+              <v:shapetype w14:anchorId="6E06BB67" id="_x0000_t202" coordsize="21600,21600" o:spt="202" path="m,l,21600r21600,l21600,xe">
+                <v:stroke joinstyle="miter"/>
+                <v:path gradientshapeok="t" o:connecttype="rect"/>
+              </v:shapetype>
+              <v:shape id="Tekstvak 15" o:spid="_x0000_s1055" type="#_x0000_t202" style="position:absolute;margin-left:38.75pt;margin-top:106.5pt;width:464.4pt;height:69.7pt;z-index:251672576;visibility:visible;mso-wrap-style:square;mso-wrap-distance-left:9pt;mso-wrap-distance-top:0;mso-wrap-distance-right:9pt;mso-wrap-distance-bottom:0;mso-position-horizontal:absolute;mso-position-horizontal-relative:text;mso-position-vertical:absolute;mso-position-vertical-relative:text;v-text-anchor:top" o:gfxdata="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" fillcolor="#4472c4 [3204]" stroked="f">
                 <v:textbox>
                   <w:txbxContent>
                     <w:p>
@@ -5315,8 +5327,16 @@
                         <w:spacing w:after="0" w:line="276" w:lineRule="auto"/>
                       </w:pPr>
                       <w:r>
-                        <w:t>High-score.</w:t>
+                        <w:t>High-score</w:t>
                       </w:r>
+                      <w:r>
+                        <w:t xml:space="preserve">/Lap </w:t>
+                      </w:r>
+                      <w:proofErr w:type="spellStart"/>
+                      <w:r>
+                        <w:t>times</w:t>
+                      </w:r>
+                      <w:proofErr w:type="spellEnd"/>
                     </w:p>
                   </w:txbxContent>
                 </v:textbox>
@@ -5416,7 +5436,7 @@
                               <w:rPr>
                                 <w:lang w:val="en-US"/>
                               </w:rPr>
-                              <w:t>;</w:t>
+                              <w:t xml:space="preserve"> screen;</w:t>
                             </w:r>
                           </w:p>
                           <w:p>
@@ -5469,8 +5489,29 @@
                             <w:pPr>
                               <w:spacing w:after="0" w:line="276" w:lineRule="auto"/>
                             </w:pPr>
+                            <w:proofErr w:type="spellStart"/>
                             <w:r>
-                              <w:t>Car Handeling.</w:t>
+                              <w:t>Car</w:t>
+                            </w:r>
+                            <w:proofErr w:type="spellEnd"/>
+                            <w:r>
+                              <w:t xml:space="preserve"> </w:t>
+                            </w:r>
+                            <w:proofErr w:type="spellStart"/>
+                            <w:r>
+                              <w:t>gear</w:t>
+                            </w:r>
+                            <w:proofErr w:type="spellEnd"/>
+                            <w:r>
+                              <w:t xml:space="preserve"> </w:t>
+                            </w:r>
+                            <w:proofErr w:type="spellStart"/>
+                            <w:r>
+                              <w:t>changing</w:t>
+                            </w:r>
+                            <w:proofErr w:type="spellEnd"/>
+                            <w:r>
+                              <w:t>;</w:t>
                             </w:r>
                           </w:p>
                           <w:p>
@@ -5508,7 +5549,7 @@
           </mc:Choice>
           <mc:Fallback>
             <w:pict>
-              <v:shape w14:anchorId="08D59EEE" id="Tekstvak 16" o:spid="_x0000_s1056" type="#_x0000_t202" style="position:absolute;margin-left:39pt;margin-top:180.7pt;width:464.4pt;height:70pt;z-index:251673600;visibility:visible;mso-wrap-style:square;mso-height-percent:0;mso-wrap-distance-left:9pt;mso-wrap-distance-top:0;mso-wrap-distance-right:9pt;mso-wrap-distance-bottom:0;mso-position-horizontal:absolute;mso-position-horizontal-relative:text;mso-position-vertical:absolute;mso-position-vertical-relative:text;mso-height-percent:0;mso-height-relative:margin;v-text-anchor:top" o:gfxdata="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" fillcolor="#4472c4 [3204]" stroked="f">
+              <v:shape w14:anchorId="08D59EEE" id="Tekstvak 16" o:spid="_x0000_s1056" type="#_x0000_t202" style="position:absolute;margin-left:39pt;margin-top:180.7pt;width:464.4pt;height:70pt;z-index:251673600;visibility:visible;mso-wrap-style:square;mso-height-percent:0;mso-wrap-distance-left:9pt;mso-wrap-distance-top:0;mso-wrap-distance-right:9pt;mso-wrap-distance-bottom:0;mso-position-horizontal:absolute;mso-position-horizontal-relative:text;mso-position-vertical:absolute;mso-position-vertical-relative:text;mso-height-percent:0;mso-height-relative:margin;v-text-anchor:top" o:gfxdata="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" fillcolor="#4472c4 [3204]" stroked="f">
                 <v:textbox>
                   <w:txbxContent>
                     <w:p>
@@ -5542,7 +5583,7 @@
                         <w:rPr>
                           <w:lang w:val="en-US"/>
                         </w:rPr>
-                        <w:t>;</w:t>
+                        <w:t xml:space="preserve"> screen;</w:t>
                       </w:r>
                     </w:p>
                     <w:p>
@@ -5595,8 +5636,29 @@
                       <w:pPr>
                         <w:spacing w:after="0" w:line="276" w:lineRule="auto"/>
                       </w:pPr>
+                      <w:proofErr w:type="spellStart"/>
                       <w:r>
-                        <w:t>Car Handeling.</w:t>
+                        <w:t>Car</w:t>
+                      </w:r>
+                      <w:proofErr w:type="spellEnd"/>
+                      <w:r>
+                        <w:t xml:space="preserve"> </w:t>
+                      </w:r>
+                      <w:proofErr w:type="spellStart"/>
+                      <w:r>
+                        <w:t>gear</w:t>
+                      </w:r>
+                      <w:proofErr w:type="spellEnd"/>
+                      <w:r>
+                        <w:t xml:space="preserve"> </w:t>
+                      </w:r>
+                      <w:proofErr w:type="spellStart"/>
+                      <w:r>
+                        <w:t>changing</w:t>
+                      </w:r>
+                      <w:proofErr w:type="spellEnd"/>
+                      <w:r>
+                        <w:t>;</w:t>
                       </w:r>
                     </w:p>
                     <w:p>
@@ -5908,6 +5970,17 @@
           <w:lang w:val="en-US"/>
         </w:rPr>
       </w:pPr>
+      <w:r>
+        <w:rPr>
+          <w:b/>
+          <w:bCs/>
+          <w:sz w:val="36"/>
+          <w:szCs w:val="36"/>
+          <w:shd w:val="clear" w:color="auto" w:fill="FFFFFF"/>
+          <w:lang w:val="en-US"/>
+        </w:rPr>
+        <w:t>S</w:t>
+      </w:r>
     </w:p>
     <w:p>
       <w:pPr>
@@ -14387,82 +14460,82 @@
       </w:rPr>
     </w:lvl>
   </w:abstractNum>
-  <w:num w:numId="1" w16cid:durableId="1788156253">
+  <w:num w:numId="1">
     <w:abstractNumId w:val="4"/>
   </w:num>
-  <w:num w:numId="2" w16cid:durableId="1818373436">
+  <w:num w:numId="2">
     <w:abstractNumId w:val="20"/>
   </w:num>
-  <w:num w:numId="3" w16cid:durableId="102457081">
+  <w:num w:numId="3">
     <w:abstractNumId w:val="13"/>
   </w:num>
-  <w:num w:numId="4" w16cid:durableId="996150756">
+  <w:num w:numId="4">
     <w:abstractNumId w:val="19"/>
   </w:num>
-  <w:num w:numId="5" w16cid:durableId="967273616">
+  <w:num w:numId="5">
     <w:abstractNumId w:val="6"/>
   </w:num>
-  <w:num w:numId="6" w16cid:durableId="1372262399">
+  <w:num w:numId="6">
     <w:abstractNumId w:val="17"/>
   </w:num>
-  <w:num w:numId="7" w16cid:durableId="676729647">
+  <w:num w:numId="7">
     <w:abstractNumId w:val="10"/>
   </w:num>
-  <w:num w:numId="8" w16cid:durableId="803693570">
+  <w:num w:numId="8">
     <w:abstractNumId w:val="1"/>
   </w:num>
-  <w:num w:numId="9" w16cid:durableId="1861577184">
+  <w:num w:numId="9">
     <w:abstractNumId w:val="23"/>
   </w:num>
-  <w:num w:numId="10" w16cid:durableId="1158576303">
+  <w:num w:numId="10">
     <w:abstractNumId w:val="22"/>
   </w:num>
-  <w:num w:numId="11" w16cid:durableId="1981612330">
+  <w:num w:numId="11">
     <w:abstractNumId w:val="18"/>
   </w:num>
-  <w:num w:numId="12" w16cid:durableId="1472677725">
+  <w:num w:numId="12">
     <w:abstractNumId w:val="21"/>
   </w:num>
-  <w:num w:numId="13" w16cid:durableId="1618564527">
+  <w:num w:numId="13">
     <w:abstractNumId w:val="7"/>
   </w:num>
-  <w:num w:numId="14" w16cid:durableId="1686394454">
+  <w:num w:numId="14">
     <w:abstractNumId w:val="2"/>
   </w:num>
-  <w:num w:numId="15" w16cid:durableId="121922963">
+  <w:num w:numId="15">
     <w:abstractNumId w:val="12"/>
   </w:num>
-  <w:num w:numId="16" w16cid:durableId="1393502170">
+  <w:num w:numId="16">
     <w:abstractNumId w:val="3"/>
   </w:num>
-  <w:num w:numId="17" w16cid:durableId="1963072161">
+  <w:num w:numId="17">
     <w:abstractNumId w:val="0"/>
   </w:num>
-  <w:num w:numId="18" w16cid:durableId="1631013739">
+  <w:num w:numId="18">
     <w:abstractNumId w:val="14"/>
   </w:num>
-  <w:num w:numId="19" w16cid:durableId="1574198053">
+  <w:num w:numId="19">
     <w:abstractNumId w:val="9"/>
   </w:num>
-  <w:num w:numId="20" w16cid:durableId="46491279">
+  <w:num w:numId="20">
     <w:abstractNumId w:val="5"/>
   </w:num>
-  <w:num w:numId="21" w16cid:durableId="1518345799">
+  <w:num w:numId="21">
     <w:abstractNumId w:val="16"/>
   </w:num>
-  <w:num w:numId="22" w16cid:durableId="1197426962">
+  <w:num w:numId="22">
     <w:abstractNumId w:val="15"/>
   </w:num>
-  <w:num w:numId="23" w16cid:durableId="242373894">
+  <w:num w:numId="23">
     <w:abstractNumId w:val="8"/>
   </w:num>
-  <w:num w:numId="24" w16cid:durableId="1043016587">
+  <w:num w:numId="24">
     <w:abstractNumId w:val="5"/>
   </w:num>
-  <w:num w:numId="25" w16cid:durableId="1295453592">
+  <w:num w:numId="25">
     <w:abstractNumId w:val="15"/>
   </w:num>
-  <w:num w:numId="26" w16cid:durableId="1633172768">
+  <w:num w:numId="26">
     <w:abstractNumId w:val="11"/>
   </w:num>
 </w:numbering>

</xml_diff>